<commit_message>
Finalized Version 0.1 of UserInterfaceModule.docx and added Changelog to classes.
</commit_message>
<xml_diff>
--- a/Documentation/Module Designs/UserInterfaceModule.docx
+++ b/Documentation/Module Designs/UserInterfaceModule.docx
@@ -1097,7 +1097,7 @@
           <w:szCs w:val="24"/>
         </w:rPr>
       </w:pPr>
-      <w:hyperlink w:anchor="_Toc131876428" w:history="1">
+      <w:hyperlink w:anchor="_Toc131876429" w:history="1">
         <w:r>
           <w:rPr>
             <w:rStyle w:val="Hyperlink"/>
@@ -1105,108 +1105,6 @@
             <w:noProof/>
           </w:rPr>
           <w:t>7</w:t>
-        </w:r>
-        <w:r>
-          <w:rPr>
-            <w:rFonts w:ascii="Roboto" w:hAnsi="Roboto"/>
-            <w:b w:val="0"/>
-            <w:bCs w:val="0"/>
-            <w:caps w:val="0"/>
-            <w:noProof/>
-            <w:szCs w:val="24"/>
-          </w:rPr>
-          <w:tab/>
-        </w:r>
-        <w:r>
-          <w:rPr>
-            <w:rStyle w:val="Hyperlink"/>
-            <w:rFonts w:ascii="Roboto" w:hAnsi="Roboto"/>
-            <w:noProof/>
-          </w:rPr>
-          <w:t>Physical View</w:t>
-        </w:r>
-        <w:r>
-          <w:rPr>
-            <w:rFonts w:ascii="Roboto" w:hAnsi="Roboto"/>
-            <w:noProof/>
-            <w:webHidden/>
-          </w:rPr>
-          <w:tab/>
-        </w:r>
-        <w:r>
-          <w:rPr>
-            <w:rFonts w:ascii="Roboto" w:hAnsi="Roboto"/>
-            <w:noProof/>
-            <w:webHidden/>
-          </w:rPr>
-          <w:fldChar w:fldCharType="begin"/>
-        </w:r>
-        <w:r>
-          <w:rPr>
-            <w:rFonts w:ascii="Roboto" w:hAnsi="Roboto"/>
-            <w:noProof/>
-            <w:webHidden/>
-          </w:rPr>
-          <w:instrText xml:space="preserve"> PAGEREF _Toc131876428 \h </w:instrText>
-        </w:r>
-        <w:r>
-          <w:rPr>
-            <w:rFonts w:ascii="Roboto" w:hAnsi="Roboto"/>
-            <w:noProof/>
-            <w:webHidden/>
-          </w:rPr>
-        </w:r>
-        <w:r>
-          <w:rPr>
-            <w:rFonts w:ascii="Roboto" w:hAnsi="Roboto"/>
-            <w:noProof/>
-            <w:webHidden/>
-          </w:rPr>
-          <w:fldChar w:fldCharType="separate"/>
-        </w:r>
-        <w:r>
-          <w:rPr>
-            <w:rFonts w:ascii="Roboto" w:hAnsi="Roboto"/>
-            <w:noProof/>
-            <w:webHidden/>
-          </w:rPr>
-          <w:t>12</w:t>
-        </w:r>
-        <w:r>
-          <w:rPr>
-            <w:rFonts w:ascii="Roboto" w:hAnsi="Roboto"/>
-            <w:noProof/>
-            <w:webHidden/>
-          </w:rPr>
-          <w:fldChar w:fldCharType="end"/>
-        </w:r>
-      </w:hyperlink>
-    </w:p>
-    <w:p>
-      <w:pPr>
-        <w:pStyle w:val="TOC1"/>
-        <w:tabs>
-          <w:tab w:val="left" w:pos="480"/>
-          <w:tab w:val="right" w:leader="dot" w:pos="8630"/>
-        </w:tabs>
-        <w:spacing w:line="276" w:lineRule="auto"/>
-        <w:rPr>
-          <w:rFonts w:ascii="Roboto" w:hAnsi="Roboto"/>
-          <w:b w:val="0"/>
-          <w:bCs w:val="0"/>
-          <w:caps w:val="0"/>
-          <w:noProof/>
-          <w:szCs w:val="24"/>
-        </w:rPr>
-      </w:pPr>
-      <w:hyperlink w:anchor="_Toc131876429" w:history="1">
-        <w:r>
-          <w:rPr>
-            <w:rStyle w:val="Hyperlink"/>
-            <w:rFonts w:ascii="Roboto" w:hAnsi="Roboto"/>
-            <w:noProof/>
-          </w:rPr>
-          <w:t>8</w:t>
         </w:r>
         <w:r>
           <w:rPr>
@@ -1344,6 +1242,8 @@
           <w:rFonts w:ascii="Roboto" w:hAnsi="Roboto" w:cs="Arial"/>
         </w:rPr>
       </w:pPr>
+      <w:bookmarkStart w:id="0" w:name="OLE_LINK3"/>
+      <w:bookmarkStart w:id="1" w:name="OLE_LINK4"/>
       <w:r>
         <w:rPr>
           <w:rFonts w:ascii="Roboto" w:hAnsi="Roboto" w:cs="Arial"/>
@@ -1495,15 +1395,27 @@
         <w:rPr>
           <w:rFonts w:ascii="Roboto" w:hAnsi="Roboto" w:cs="Arial"/>
         </w:rPr>
-        <w:t xml:space="preserve"> Creation of base User Widgets for </w:t>
-      </w:r>
+        <w:t xml:space="preserve"> </w:t>
+      </w:r>
+      <w:bookmarkStart w:id="2" w:name="OLE_LINK1"/>
+      <w:bookmarkStart w:id="3" w:name="OLE_LINK2"/>
       <w:r>
         <w:rPr>
           <w:rFonts w:ascii="Roboto" w:hAnsi="Roboto" w:cs="Arial"/>
         </w:rPr>
+        <w:t xml:space="preserve">Creation of base User Widgets for </w:t>
+      </w:r>
+      <w:r>
+        <w:rPr>
+          <w:rFonts w:ascii="Roboto" w:hAnsi="Roboto" w:cs="Arial"/>
+        </w:rPr>
         <w:t>Main Menu screen.</w:t>
       </w:r>
-    </w:p>
+      <w:bookmarkEnd w:id="2"/>
+      <w:bookmarkEnd w:id="3"/>
+    </w:p>
+    <w:bookmarkEnd w:id="0"/>
+    <w:bookmarkEnd w:id="1"/>
     <w:p>
       <w:pPr>
         <w:pStyle w:val="Header"/>
@@ -1547,7 +1459,7 @@
           <w:rFonts w:ascii="Roboto" w:hAnsi="Roboto"/>
         </w:rPr>
       </w:pPr>
-      <w:bookmarkStart w:id="0" w:name="_Toc131876418"/>
+      <w:bookmarkStart w:id="4" w:name="_Toc131876418"/>
       <w:r>
         <w:rPr>
           <w:rFonts w:ascii="Roboto" w:hAnsi="Roboto"/>
@@ -1555,7 +1467,7 @@
         <w:lastRenderedPageBreak/>
         <w:t>Introduction</w:t>
       </w:r>
-      <w:bookmarkEnd w:id="0"/>
+      <w:bookmarkEnd w:id="4"/>
     </w:p>
     <w:p>
       <w:pPr>
@@ -1883,14 +1795,14 @@
           <w:rFonts w:ascii="Roboto" w:hAnsi="Roboto"/>
         </w:rPr>
       </w:pPr>
-      <w:bookmarkStart w:id="1" w:name="_Toc131876419"/>
+      <w:bookmarkStart w:id="5" w:name="_Toc131876419"/>
       <w:r>
         <w:rPr>
           <w:rFonts w:ascii="Roboto" w:hAnsi="Roboto"/>
         </w:rPr>
         <w:t>Design Goals</w:t>
       </w:r>
-      <w:bookmarkEnd w:id="1"/>
+      <w:bookmarkEnd w:id="5"/>
     </w:p>
     <w:p>
       <w:pPr>
@@ -2006,7 +1918,7 @@
           <w:rFonts w:ascii="Roboto" w:hAnsi="Roboto"/>
         </w:rPr>
       </w:pPr>
-      <w:bookmarkStart w:id="2" w:name="_Toc131876420"/>
+      <w:bookmarkStart w:id="6" w:name="_Toc131876420"/>
       <w:r>
         <w:rPr>
           <w:rFonts w:ascii="Roboto" w:hAnsi="Roboto"/>
@@ -2014,7 +1926,7 @@
         <w:lastRenderedPageBreak/>
         <w:t>System Behavior</w:t>
       </w:r>
-      <w:bookmarkEnd w:id="2"/>
+      <w:bookmarkEnd w:id="6"/>
     </w:p>
     <w:p>
       <w:pPr>
@@ -2153,7 +2065,7 @@
           <w:rFonts w:ascii="Roboto" w:hAnsi="Roboto"/>
         </w:rPr>
       </w:pPr>
-      <w:bookmarkStart w:id="3" w:name="_Toc131876421"/>
+      <w:bookmarkStart w:id="7" w:name="_Toc131876421"/>
     </w:p>
     <w:p>
       <w:pPr>
@@ -2170,7 +2082,7 @@
         </w:rPr>
         <w:t>Logical View</w:t>
       </w:r>
-      <w:bookmarkEnd w:id="3"/>
+      <w:bookmarkEnd w:id="7"/>
     </w:p>
     <w:p>
       <w:pPr>
@@ -2436,7 +2348,7 @@
           <w:rFonts w:ascii="Roboto" w:hAnsi="Roboto"/>
         </w:rPr>
       </w:pPr>
-      <w:bookmarkStart w:id="4" w:name="_Toc131876422"/>
+      <w:bookmarkStart w:id="8" w:name="_Toc131876422"/>
       <w:r>
         <w:rPr>
           <w:rFonts w:ascii="Roboto" w:hAnsi="Roboto"/>
@@ -2468,7 +2380,7 @@
         </w:rPr>
         <w:t>)</w:t>
       </w:r>
-      <w:bookmarkEnd w:id="4"/>
+      <w:bookmarkEnd w:id="8"/>
     </w:p>
     <w:p>
       <w:pPr>
@@ -2997,7 +2909,7 @@
           <w:rFonts w:ascii="Roboto" w:hAnsi="Roboto"/>
         </w:rPr>
       </w:pPr>
-      <w:bookmarkStart w:id="5" w:name="_Toc131876424"/>
+      <w:bookmarkStart w:id="9" w:name="_Toc131876424"/>
       <w:r>
         <w:rPr>
           <w:rFonts w:ascii="Roboto" w:hAnsi="Roboto"/>
@@ -3005,7 +2917,7 @@
         <w:lastRenderedPageBreak/>
         <w:t>Mid-Level Design</w:t>
       </w:r>
-      <w:bookmarkEnd w:id="5"/>
+      <w:bookmarkEnd w:id="9"/>
       <w:r>
         <w:rPr>
           <w:rFonts w:ascii="Roboto" w:hAnsi="Roboto"/>
@@ -3783,14 +3695,14 @@
           <w:rFonts w:ascii="Roboto" w:hAnsi="Roboto"/>
         </w:rPr>
       </w:pPr>
-      <w:bookmarkStart w:id="6" w:name="_Toc131876425"/>
+      <w:bookmarkStart w:id="10" w:name="_Toc131876425"/>
       <w:r>
         <w:rPr>
           <w:rFonts w:ascii="Roboto" w:hAnsi="Roboto"/>
         </w:rPr>
         <w:t>Detailed Class Design</w:t>
       </w:r>
-      <w:bookmarkEnd w:id="6"/>
+      <w:bookmarkEnd w:id="10"/>
       <w:r>
         <w:rPr>
           <w:rFonts w:ascii="Roboto" w:hAnsi="Roboto"/>
@@ -3933,7 +3845,7 @@
           <w:rFonts w:ascii="Roboto" w:hAnsi="Roboto"/>
         </w:rPr>
       </w:pPr>
-      <w:bookmarkStart w:id="7" w:name="_Toc131876426"/>
+      <w:bookmarkStart w:id="11" w:name="_Toc131876426"/>
       <w:r>
         <w:rPr>
           <w:rFonts w:ascii="Roboto" w:hAnsi="Roboto"/>
@@ -3941,7 +3853,7 @@
         <w:lastRenderedPageBreak/>
         <w:t>Process View</w:t>
       </w:r>
-      <w:bookmarkEnd w:id="7"/>
+      <w:bookmarkEnd w:id="11"/>
       <w:r>
         <w:rPr>
           <w:rFonts w:ascii="Roboto" w:hAnsi="Roboto"/>
@@ -4126,6 +4038,7 @@
           <w:b/>
           <w:bCs/>
           <w:noProof/>
+          <w:lang w:val="en-CA"/>
         </w:rPr>
       </w:pPr>
       <w:r>
@@ -4134,24 +4047,29 @@
           <w:b/>
           <w:bCs/>
           <w:noProof/>
+          <w:lang w:val="en-CA"/>
         </w:rPr>
         <w:t>Pause Menu User Widget</w:t>
       </w:r>
-    </w:p>
-    <w:p>
-      <w:pPr>
-        <w:spacing w:line="276" w:lineRule="auto"/>
-        <w:rPr>
-          <w:rFonts w:ascii="Roboto" w:hAnsi="Roboto"/>
+      <w:r>
+        <w:rPr>
+          <w:rFonts w:ascii="Roboto" w:hAnsi="Roboto"/>
+          <w:b/>
+          <w:bCs/>
           <w:noProof/>
-        </w:rPr>
-      </w:pPr>
-      <w:r>
-        <w:rPr>
-          <w:rFonts w:ascii="Roboto" w:hAnsi="Roboto"/>
+          <w:lang w:val="en-CA"/>
+        </w:rPr>
+        <w:t xml:space="preserve"> [W</w:t>
+      </w:r>
+      <w:r>
+        <w:rPr>
+          <w:rFonts w:ascii="Roboto" w:hAnsi="Roboto"/>
+          <w:b/>
+          <w:bCs/>
           <w:noProof/>
-        </w:rPr>
-        <w:t>All user widgets in the game world follow this sequence when being Added and Removed to the game’s viewport.</w:t>
+          <w:lang w:val="en-CA"/>
+        </w:rPr>
+        <w:t>ORK IN PROGRESS]</w:t>
       </w:r>
     </w:p>
     <w:p>
@@ -4160,20 +4078,49 @@
         <w:rPr>
           <w:rFonts w:ascii="Roboto" w:hAnsi="Roboto"/>
           <w:noProof/>
-        </w:rPr>
-      </w:pPr>
-    </w:p>
-    <w:p>
-      <w:pPr>
-        <w:spacing w:line="276" w:lineRule="auto"/>
-        <w:rPr>
-          <w:rFonts w:ascii="Roboto" w:hAnsi="Roboto"/>
+          <w:lang w:val="en-CA"/>
         </w:rPr>
       </w:pPr>
       <w:r>
         <w:rPr>
           <w:rFonts w:ascii="Roboto" w:hAnsi="Roboto"/>
           <w:noProof/>
+          <w:lang w:val="en-CA"/>
+        </w:rPr>
+        <w:t>Th</w:t>
+      </w:r>
+      <w:r>
+        <w:rPr>
+          <w:rFonts w:ascii="Roboto" w:hAnsi="Roboto"/>
+          <w:noProof/>
+          <w:lang w:val="en-CA"/>
+        </w:rPr>
+        <w:t>e Pause Menu Widget is still in development.</w:t>
+      </w:r>
+    </w:p>
+    <w:p>
+      <w:pPr>
+        <w:spacing w:line="276" w:lineRule="auto"/>
+        <w:rPr>
+          <w:rFonts w:ascii="Roboto" w:hAnsi="Roboto"/>
+          <w:noProof/>
+          <w:lang w:val="en-CA"/>
+        </w:rPr>
+      </w:pPr>
+    </w:p>
+    <w:p>
+      <w:pPr>
+        <w:spacing w:line="276" w:lineRule="auto"/>
+        <w:rPr>
+          <w:rFonts w:ascii="Roboto" w:hAnsi="Roboto"/>
+          <w:lang w:val="fr-CA"/>
+        </w:rPr>
+      </w:pPr>
+      <w:r>
+        <w:rPr>
+          <w:rFonts w:ascii="Roboto" w:hAnsi="Roboto"/>
+          <w:noProof/>
+          <w:lang w:val="fr-CA"/>
         </w:rPr>
         <w:t xml:space="preserve">&lt;Inlcude Sequence &amp; Collaboration&gt; </w:t>
       </w:r>
@@ -4184,6 +4131,7 @@
         <w:ind w:right="-450"/>
         <w:rPr>
           <w:rFonts w:ascii="Roboto" w:hAnsi="Roboto"/>
+          <w:lang w:val="fr-CA"/>
         </w:rPr>
       </w:pPr>
     </w:p>
@@ -4193,6 +4141,7 @@
         <w:ind w:right="-450"/>
         <w:rPr>
           <w:rFonts w:ascii="Roboto" w:hAnsi="Roboto"/>
+          <w:lang w:val="fr-CA"/>
         </w:rPr>
       </w:pPr>
     </w:p>
@@ -4202,6 +4151,7 @@
         <w:ind w:right="-450"/>
         <w:rPr>
           <w:rFonts w:ascii="Roboto" w:hAnsi="Roboto"/>
+          <w:lang w:val="fr-CA"/>
         </w:rPr>
       </w:pPr>
     </w:p>
@@ -4211,6 +4161,7 @@
         <w:ind w:right="-450"/>
         <w:rPr>
           <w:rFonts w:ascii="Roboto" w:hAnsi="Roboto"/>
+          <w:lang w:val="fr-CA"/>
         </w:rPr>
       </w:pPr>
     </w:p>
@@ -4220,6 +4171,7 @@
         <w:ind w:right="-450"/>
         <w:rPr>
           <w:rFonts w:ascii="Roboto" w:hAnsi="Roboto"/>
+          <w:lang w:val="fr-CA"/>
         </w:rPr>
       </w:pPr>
     </w:p>
@@ -4229,32 +4181,9 @@
         <w:ind w:right="-450"/>
         <w:rPr>
           <w:rFonts w:ascii="Roboto" w:hAnsi="Roboto"/>
-        </w:rPr>
-      </w:pPr>
-    </w:p>
-    <w:p>
-      <w:pPr>
-        <w:pStyle w:val="Heading1"/>
-        <w:spacing w:line="276" w:lineRule="auto"/>
-        <w:rPr>
-          <w:rFonts w:ascii="Roboto" w:hAnsi="Roboto"/>
-        </w:rPr>
-      </w:pPr>
-      <w:bookmarkStart w:id="8" w:name="_Toc131876428"/>
-      <w:r>
-        <w:rPr>
-          <w:rFonts w:ascii="Roboto" w:hAnsi="Roboto"/>
-        </w:rPr>
-        <w:lastRenderedPageBreak/>
-        <w:t>Physical View</w:t>
-      </w:r>
-      <w:bookmarkEnd w:id="8"/>
-      <w:r>
-        <w:rPr>
-          <w:rFonts w:ascii="Roboto" w:hAnsi="Roboto"/>
-        </w:rPr>
-        <w:t xml:space="preserve"> (Applies to Multiplayer)</w:t>
-      </w:r>
+          <w:lang w:val="fr-CA"/>
+        </w:rPr>
+      </w:pPr>
     </w:p>
     <w:p>
       <w:pPr>
@@ -4266,121 +4195,7 @@
         <w:spacing w:line="276" w:lineRule="auto"/>
         <w:rPr>
           <w:rFonts w:ascii="Roboto" w:hAnsi="Roboto"/>
-        </w:rPr>
-      </w:pPr>
-    </w:p>
-    <w:p>
-      <w:pPr>
-        <w:pStyle w:val="Header"/>
-        <w:tabs>
-          <w:tab w:val="clear" w:pos="4320"/>
-          <w:tab w:val="clear" w:pos="8640"/>
-        </w:tabs>
-        <w:spacing w:line="276" w:lineRule="auto"/>
-        <w:jc w:val="both"/>
-        <w:rPr>
-          <w:rFonts w:ascii="Roboto" w:hAnsi="Roboto"/>
-        </w:rPr>
-      </w:pPr>
-      <w:r>
-        <w:rPr>
-          <w:rFonts w:ascii="Roboto" w:hAnsi="Roboto"/>
-        </w:rPr>
-        <w:t xml:space="preserve">The current version of the User Interface </w:t>
-      </w:r>
-      <w:r>
-        <w:rPr>
-          <w:rFonts w:ascii="Roboto" w:hAnsi="Roboto"/>
-        </w:rPr>
-        <w:t>Module</w:t>
-      </w:r>
-      <w:r>
-        <w:rPr>
-          <w:rFonts w:ascii="Roboto" w:hAnsi="Roboto"/>
-        </w:rPr>
-        <w:t xml:space="preserve"> runs strictly on the client side. As it stands, all actions regarding the User Interface</w:t>
-      </w:r>
-      <w:r>
-        <w:rPr>
-          <w:rFonts w:ascii="Roboto" w:hAnsi="Roboto"/>
-        </w:rPr>
-        <w:t xml:space="preserve"> should only affect the user that is interacting with the system.</w:t>
-      </w:r>
-      <w:r>
-        <w:rPr>
-          <w:rFonts w:ascii="Roboto" w:hAnsi="Roboto"/>
-        </w:rPr>
-        <w:t xml:space="preserve"> This includes interacting with the game’s main menu or pause menu, which gives the player freedom to quit out of the </w:t>
-      </w:r>
-      <w:r>
-        <w:rPr>
-          <w:rFonts w:ascii="Roboto" w:hAnsi="Roboto"/>
-        </w:rPr>
-        <w:t>game or</w:t>
-      </w:r>
-      <w:r>
-        <w:rPr>
-          <w:rFonts w:ascii="Roboto" w:hAnsi="Roboto"/>
-        </w:rPr>
-        <w:t xml:space="preserve"> start playing the default game level on a single button click.</w:t>
-      </w:r>
-    </w:p>
-    <w:p>
-      <w:pPr>
-        <w:pStyle w:val="Header"/>
-        <w:tabs>
-          <w:tab w:val="clear" w:pos="4320"/>
-          <w:tab w:val="clear" w:pos="8640"/>
-        </w:tabs>
-        <w:spacing w:line="276" w:lineRule="auto"/>
-        <w:jc w:val="both"/>
-        <w:rPr>
-          <w:rFonts w:ascii="Roboto" w:hAnsi="Roboto"/>
-        </w:rPr>
-      </w:pPr>
-    </w:p>
-    <w:p>
-      <w:pPr>
-        <w:pStyle w:val="Header"/>
-        <w:tabs>
-          <w:tab w:val="clear" w:pos="4320"/>
-          <w:tab w:val="clear" w:pos="8640"/>
-        </w:tabs>
-        <w:spacing w:line="276" w:lineRule="auto"/>
-        <w:jc w:val="both"/>
-        <w:rPr>
-          <w:rFonts w:ascii="Roboto" w:hAnsi="Roboto"/>
-        </w:rPr>
-      </w:pPr>
-      <w:r>
-        <w:rPr>
-          <w:rFonts w:ascii="Roboto" w:hAnsi="Roboto"/>
-        </w:rPr>
-        <w:t>Future iterations of the User Interface will change to meet the networking needs of the game</w:t>
-      </w:r>
-      <w:r>
-        <w:rPr>
-          <w:rFonts w:ascii="Roboto" w:hAnsi="Roboto"/>
-        </w:rPr>
-        <w:t xml:space="preserve"> by running on both the client and server sides. </w:t>
-      </w:r>
-      <w:r>
-        <w:rPr>
-          <w:rFonts w:ascii="Roboto" w:hAnsi="Roboto"/>
-        </w:rPr>
-        <w:t>This includes creating Join and Host interfaces to connect players to a lobby, as well as creating player HUDs that are based off server sided information like player stats.</w:t>
-      </w:r>
-    </w:p>
-    <w:p>
-      <w:pPr>
-        <w:pStyle w:val="Header"/>
-        <w:tabs>
-          <w:tab w:val="clear" w:pos="4320"/>
-          <w:tab w:val="clear" w:pos="8640"/>
-        </w:tabs>
-        <w:spacing w:line="276" w:lineRule="auto"/>
-        <w:rPr>
-          <w:rFonts w:ascii="Roboto" w:hAnsi="Roboto"/>
+          <w:lang w:val="fr-CA"/>
         </w:rPr>
       </w:pPr>
     </w:p>
@@ -4393,7 +4208,7 @@
           <w:rFonts w:ascii="Roboto" w:hAnsi="Roboto"/>
         </w:rPr>
       </w:pPr>
-      <w:bookmarkStart w:id="9" w:name="_Toc131876429"/>
+      <w:bookmarkStart w:id="12" w:name="_Toc131876429"/>
       <w:r>
         <w:rPr>
           <w:rFonts w:ascii="Roboto" w:hAnsi="Roboto"/>
@@ -4401,7 +4216,7 @@
         <w:lastRenderedPageBreak/>
         <w:t>Use Case View</w:t>
       </w:r>
-      <w:bookmarkEnd w:id="9"/>
+      <w:bookmarkEnd w:id="12"/>
     </w:p>
     <w:p>
       <w:pPr>

</xml_diff>

<commit_message>
Modified documentation to implement Credits and Options Widgets.
</commit_message>
<xml_diff>
--- a/Documentation/Module Designs/UserInterfaceModule.docx
+++ b/Documentation/Module Designs/UserInterfaceModule.docx
@@ -2412,10 +2412,10 @@
           <w:noProof/>
         </w:rPr>
         <w:drawing>
-          <wp:inline distT="0" distB="0" distL="0" distR="0" wp14:anchorId="1EC9D32E" wp14:editId="27F039F8">
-            <wp:extent cx="4962525" cy="1811760"/>
+          <wp:inline distT="0" distB="0" distL="0" distR="0" wp14:anchorId="6FBBD7D2" wp14:editId="2F05706D">
+            <wp:extent cx="5283725" cy="3257550"/>
             <wp:effectExtent l="0" t="0" r="0" b="0"/>
-            <wp:docPr id="2" name="Picture 2" descr="Text&#10;&#10;Description automatically generated"/>
+            <wp:docPr id="6" name="Picture 6" descr="Graphical user interface&#10;&#10;Description automatically generated"/>
             <wp:cNvGraphicFramePr>
               <a:graphicFrameLocks xmlns:a="http://schemas.openxmlformats.org/drawingml/2006/main" noChangeAspect="1"/>
             </wp:cNvGraphicFramePr>
@@ -2423,7 +2423,7 @@
               <a:graphicData uri="http://schemas.openxmlformats.org/drawingml/2006/picture">
                 <pic:pic xmlns:pic="http://schemas.openxmlformats.org/drawingml/2006/picture">
                   <pic:nvPicPr>
-                    <pic:cNvPr id="2" name="Picture 2" descr="Text&#10;&#10;Description automatically generated"/>
+                    <pic:cNvPr id="6" name="Picture 6" descr="Graphical user interface&#10;&#10;Description automatically generated"/>
                     <pic:cNvPicPr/>
                   </pic:nvPicPr>
                   <pic:blipFill>
@@ -2441,7 +2441,7 @@
                   <pic:spPr>
                     <a:xfrm>
                       <a:off x="0" y="0"/>
-                      <a:ext cx="5248316" cy="1916099"/>
+                      <a:ext cx="5336145" cy="3289868"/>
                     </a:xfrm>
                     <a:prstGeom prst="rect">
                       <a:avLst/>
@@ -2473,14 +2473,6 @@
     <w:p>
       <w:pPr>
         <w:spacing w:line="276" w:lineRule="auto"/>
-        <w:rPr>
-          <w:rFonts w:ascii="Roboto" w:hAnsi="Roboto"/>
-        </w:rPr>
-      </w:pPr>
-    </w:p>
-    <w:p>
-      <w:pPr>
-        <w:spacing w:line="276" w:lineRule="auto"/>
         <w:jc w:val="both"/>
         <w:rPr>
           <w:rFonts w:ascii="Roboto" w:hAnsi="Roboto"/>
@@ -2871,38 +2863,6 @@
     </w:p>
     <w:p>
       <w:pPr>
-        <w:spacing w:line="276" w:lineRule="auto"/>
-        <w:rPr>
-          <w:rFonts w:ascii="Roboto" w:hAnsi="Roboto"/>
-        </w:rPr>
-      </w:pPr>
-    </w:p>
-    <w:p>
-      <w:pPr>
-        <w:spacing w:line="276" w:lineRule="auto"/>
-        <w:rPr>
-          <w:rFonts w:ascii="Roboto" w:hAnsi="Roboto"/>
-        </w:rPr>
-      </w:pPr>
-    </w:p>
-    <w:p>
-      <w:pPr>
-        <w:spacing w:line="276" w:lineRule="auto"/>
-        <w:rPr>
-          <w:rFonts w:ascii="Roboto" w:hAnsi="Roboto"/>
-        </w:rPr>
-      </w:pPr>
-    </w:p>
-    <w:p>
-      <w:pPr>
-        <w:spacing w:line="276" w:lineRule="auto"/>
-        <w:rPr>
-          <w:rFonts w:ascii="Roboto" w:hAnsi="Roboto"/>
-        </w:rPr>
-      </w:pPr>
-    </w:p>
-    <w:p>
-      <w:pPr>
         <w:pStyle w:val="Heading2"/>
         <w:spacing w:line="276" w:lineRule="auto"/>
         <w:rPr>
@@ -2939,10 +2899,10 @@
           <w:noProof/>
         </w:rPr>
         <w:drawing>
-          <wp:inline distT="0" distB="0" distL="0" distR="0" wp14:anchorId="75964AF6" wp14:editId="79E74B0A">
-            <wp:extent cx="5486400" cy="3190875"/>
-            <wp:effectExtent l="0" t="0" r="0" b="9525"/>
-            <wp:docPr id="1" name="Picture 1" descr="Graphical user interface, website&#10;&#10;Description automatically generated"/>
+          <wp:inline distT="0" distB="0" distL="0" distR="0" wp14:anchorId="406386C9" wp14:editId="29BC5586">
+            <wp:extent cx="5486400" cy="3140710"/>
+            <wp:effectExtent l="0" t="0" r="0" b="2540"/>
+            <wp:docPr id="7" name="Picture 7" descr="Graphical user interface&#10;&#10;Description automatically generated"/>
             <wp:cNvGraphicFramePr>
               <a:graphicFrameLocks xmlns:a="http://schemas.openxmlformats.org/drawingml/2006/main" noChangeAspect="1"/>
             </wp:cNvGraphicFramePr>
@@ -2950,7 +2910,7 @@
               <a:graphicData uri="http://schemas.openxmlformats.org/drawingml/2006/picture">
                 <pic:pic xmlns:pic="http://schemas.openxmlformats.org/drawingml/2006/picture">
                   <pic:nvPicPr>
-                    <pic:cNvPr id="1" name="Picture 1" descr="Graphical user interface, website&#10;&#10;Description automatically generated"/>
+                    <pic:cNvPr id="7" name="Picture 7" descr="Graphical user interface&#10;&#10;Description automatically generated"/>
                     <pic:cNvPicPr/>
                   </pic:nvPicPr>
                   <pic:blipFill>
@@ -2968,7 +2928,7 @@
                   <pic:spPr>
                     <a:xfrm>
                       <a:off x="0" y="0"/>
-                      <a:ext cx="5486400" cy="3190875"/>
+                      <a:ext cx="5486400" cy="3140710"/>
                     </a:xfrm>
                     <a:prstGeom prst="rect">
                       <a:avLst/>
@@ -3392,19 +3352,25 @@
         <w:jc w:val="both"/>
         <w:rPr>
           <w:rFonts w:ascii="Roboto" w:hAnsi="Roboto"/>
+        </w:rPr>
+      </w:pPr>
+      <w:proofErr w:type="spellStart"/>
+      <w:r>
+        <w:rPr>
+          <w:rFonts w:ascii="Roboto" w:hAnsi="Roboto"/>
           <w:b/>
           <w:bCs/>
         </w:rPr>
-      </w:pPr>
-      <w:proofErr w:type="spellStart"/>
+        <w:lastRenderedPageBreak/>
+        <w:t>U</w:t>
+      </w:r>
       <w:r>
         <w:rPr>
           <w:rFonts w:ascii="Roboto" w:hAnsi="Roboto"/>
           <w:b/>
           <w:bCs/>
         </w:rPr>
-        <w:lastRenderedPageBreak/>
-        <w:t>U</w:t>
+        <w:t>STK_</w:t>
       </w:r>
       <w:r>
         <w:rPr>
@@ -3412,269 +3378,308 @@
           <w:b/>
           <w:bCs/>
         </w:rPr>
-        <w:t>STK_</w:t>
-      </w:r>
+        <w:t>UWMainMenu</w:t>
+      </w:r>
+      <w:proofErr w:type="spellEnd"/>
       <w:r>
         <w:rPr>
           <w:rFonts w:ascii="Roboto" w:hAnsi="Roboto"/>
           <w:b/>
           <w:bCs/>
         </w:rPr>
-        <w:t>UWMainMenu</w:t>
-      </w:r>
-      <w:proofErr w:type="spellEnd"/>
+        <w:t>:</w:t>
+      </w:r>
       <w:r>
         <w:rPr>
           <w:rFonts w:ascii="Roboto" w:hAnsi="Roboto"/>
           <w:b/>
           <w:bCs/>
         </w:rPr>
-        <w:t>:</w:t>
-      </w:r>
-      <w:r>
+        <w:t xml:space="preserve"> </w:t>
+      </w:r>
+      <w:r>
+        <w:rPr>
+          <w:rFonts w:ascii="Roboto" w:hAnsi="Roboto"/>
+        </w:rPr>
+        <w:t xml:space="preserve">Once called for setup by the </w:t>
+      </w:r>
+      <w:proofErr w:type="spellStart"/>
+      <w:r>
+        <w:rPr>
+          <w:rFonts w:ascii="Roboto" w:hAnsi="Roboto"/>
+        </w:rPr>
+        <w:t>MainMenuLevel</w:t>
+      </w:r>
+      <w:proofErr w:type="spellEnd"/>
+      <w:r>
+        <w:rPr>
+          <w:rFonts w:ascii="Roboto" w:hAnsi="Roboto"/>
+        </w:rPr>
+        <w:t xml:space="preserve"> class</w:t>
+      </w:r>
+      <w:r>
+        <w:rPr>
+          <w:rFonts w:ascii="Roboto" w:hAnsi="Roboto"/>
+        </w:rPr>
+        <w:t xml:space="preserve"> through the </w:t>
+      </w:r>
+      <w:proofErr w:type="spellStart"/>
+      <w:r>
+        <w:rPr>
+          <w:rFonts w:ascii="Roboto" w:hAnsi="Roboto"/>
+        </w:rPr>
+        <w:t>GameInstance</w:t>
+      </w:r>
+      <w:proofErr w:type="spellEnd"/>
+      <w:r>
+        <w:rPr>
+          <w:rFonts w:ascii="Roboto" w:hAnsi="Roboto"/>
+        </w:rPr>
+        <w:t xml:space="preserve"> class</w:t>
+      </w:r>
+      <w:r>
+        <w:rPr>
+          <w:rFonts w:ascii="Roboto" w:hAnsi="Roboto"/>
+        </w:rPr>
+        <w:t xml:space="preserve">, this user widget will be added to the viewport and make up the title screen of the game. The </w:t>
+      </w:r>
+      <w:proofErr w:type="spellStart"/>
+      <w:r>
+        <w:rPr>
+          <w:rFonts w:ascii="Roboto" w:hAnsi="Roboto"/>
+        </w:rPr>
+        <w:t>UWMainMenu</w:t>
+      </w:r>
+      <w:proofErr w:type="spellEnd"/>
+      <w:r>
+        <w:rPr>
+          <w:rFonts w:ascii="Roboto" w:hAnsi="Roboto"/>
+        </w:rPr>
+        <w:t xml:space="preserve"> class </w:t>
+      </w:r>
+      <w:r>
+        <w:rPr>
+          <w:rFonts w:ascii="Roboto" w:hAnsi="Roboto"/>
+        </w:rPr>
+        <w:t>is responsible for enabling the player to load into the game map, giving them access to the options and credits menu, as well as enabling them to quit the game.</w:t>
+      </w:r>
+    </w:p>
+    <w:p>
+      <w:pPr>
+        <w:spacing w:line="276" w:lineRule="auto"/>
+        <w:jc w:val="both"/>
+        <w:rPr>
+          <w:rFonts w:ascii="Roboto" w:hAnsi="Roboto"/>
+        </w:rPr>
+      </w:pPr>
+    </w:p>
+    <w:p>
+      <w:pPr>
+        <w:spacing w:line="276" w:lineRule="auto"/>
+        <w:jc w:val="both"/>
         <w:rPr>
           <w:rFonts w:ascii="Roboto" w:hAnsi="Roboto"/>
           <w:b/>
           <w:bCs/>
         </w:rPr>
-        <w:t xml:space="preserve"> </w:t>
-      </w:r>
-      <w:r>
-        <w:rPr>
-          <w:rFonts w:ascii="Roboto" w:hAnsi="Roboto"/>
-        </w:rPr>
-        <w:t xml:space="preserve">Once called for setup by the </w:t>
-      </w:r>
+      </w:pPr>
       <w:proofErr w:type="spellStart"/>
       <w:r>
-        <w:rPr>
-          <w:rFonts w:ascii="Roboto" w:hAnsi="Roboto"/>
-        </w:rPr>
-        <w:t>MainMenuLevel</w:t>
-      </w:r>
-      <w:proofErr w:type="spellEnd"/>
-      <w:r>
-        <w:rPr>
-          <w:rFonts w:ascii="Roboto" w:hAnsi="Roboto"/>
-        </w:rPr>
-        <w:t xml:space="preserve"> class</w:t>
-      </w:r>
-      <w:r>
-        <w:rPr>
-          <w:rFonts w:ascii="Roboto" w:hAnsi="Roboto"/>
-        </w:rPr>
-        <w:t xml:space="preserve"> through the </w:t>
-      </w:r>
-      <w:proofErr w:type="spellStart"/>
-      <w:r>
-        <w:rPr>
-          <w:rFonts w:ascii="Roboto" w:hAnsi="Roboto"/>
-        </w:rPr>
-        <w:t>GameInstance</w:t>
-      </w:r>
-      <w:proofErr w:type="spellEnd"/>
-      <w:r>
-        <w:rPr>
-          <w:rFonts w:ascii="Roboto" w:hAnsi="Roboto"/>
-        </w:rPr>
-        <w:t xml:space="preserve"> class</w:t>
-      </w:r>
-      <w:r>
-        <w:rPr>
-          <w:rFonts w:ascii="Roboto" w:hAnsi="Roboto"/>
-        </w:rPr>
-        <w:t xml:space="preserve">, this user widget will be added to the viewport and make up the title screen of the game. The </w:t>
-      </w:r>
-      <w:proofErr w:type="spellStart"/>
-      <w:r>
-        <w:rPr>
-          <w:rFonts w:ascii="Roboto" w:hAnsi="Roboto"/>
-        </w:rPr>
-        <w:t>UWMainMenu</w:t>
-      </w:r>
-      <w:proofErr w:type="spellEnd"/>
-      <w:r>
-        <w:rPr>
-          <w:rFonts w:ascii="Roboto" w:hAnsi="Roboto"/>
-        </w:rPr>
-        <w:t xml:space="preserve"> class </w:t>
-      </w:r>
-      <w:r>
-        <w:rPr>
-          <w:rFonts w:ascii="Roboto" w:hAnsi="Roboto"/>
-        </w:rPr>
-        <w:t>is responsible for enabling the player to load into the game map, giving them access to the options and credits menu, as well as enabling them to quit the game.</w:t>
-      </w:r>
-    </w:p>
-    <w:p>
-      <w:pPr>
-        <w:spacing w:line="276" w:lineRule="auto"/>
-        <w:jc w:val="both"/>
         <w:rPr>
           <w:rFonts w:ascii="Roboto" w:hAnsi="Roboto"/>
           <w:b/>
           <w:bCs/>
         </w:rPr>
-      </w:pPr>
-    </w:p>
-    <w:p>
-      <w:pPr>
-        <w:spacing w:line="276" w:lineRule="auto"/>
-        <w:jc w:val="both"/>
+        <w:t>USTK_UWOptionsPanel</w:t>
+      </w:r>
+      <w:proofErr w:type="spellEnd"/>
+      <w:r>
         <w:rPr>
           <w:rFonts w:ascii="Roboto" w:hAnsi="Roboto"/>
           <w:b/>
           <w:bCs/>
         </w:rPr>
-      </w:pPr>
+        <w:t xml:space="preserve"> [WORK IN PROGRESS]: </w:t>
+      </w:r>
+      <w:r>
+        <w:rPr>
+          <w:rFonts w:ascii="Roboto" w:hAnsi="Roboto"/>
+        </w:rPr>
+        <w:t xml:space="preserve">Once called for setup by the </w:t>
+      </w:r>
       <w:proofErr w:type="spellStart"/>
       <w:r>
+        <w:rPr>
+          <w:rFonts w:ascii="Roboto" w:hAnsi="Roboto"/>
+        </w:rPr>
+        <w:t>UWMainMenu</w:t>
+      </w:r>
+      <w:proofErr w:type="spellEnd"/>
+      <w:r>
+        <w:rPr>
+          <w:rFonts w:ascii="Roboto" w:hAnsi="Roboto"/>
+        </w:rPr>
+        <w:t xml:space="preserve"> class through the </w:t>
+      </w:r>
+      <w:proofErr w:type="spellStart"/>
+      <w:r>
+        <w:rPr>
+          <w:rFonts w:ascii="Roboto" w:hAnsi="Roboto"/>
+        </w:rPr>
+        <w:t>GameInstance</w:t>
+      </w:r>
+      <w:proofErr w:type="spellEnd"/>
+      <w:r>
+        <w:rPr>
+          <w:rFonts w:ascii="Roboto" w:hAnsi="Roboto"/>
+        </w:rPr>
+        <w:t xml:space="preserve"> class, this user widget will be added to the viewport and make up the options panel of the main menu. The </w:t>
+      </w:r>
+      <w:proofErr w:type="spellStart"/>
+      <w:r>
+        <w:rPr>
+          <w:rFonts w:ascii="Roboto" w:hAnsi="Roboto"/>
+        </w:rPr>
+        <w:t>UWOptionsPanel</w:t>
+      </w:r>
+      <w:proofErr w:type="spellEnd"/>
+      <w:r>
+        <w:rPr>
+          <w:rFonts w:ascii="Roboto" w:hAnsi="Roboto"/>
+        </w:rPr>
+        <w:t xml:space="preserve"> class is responsible for enabling the player to change specific user settings like </w:t>
+      </w:r>
+      <w:proofErr w:type="spellStart"/>
+      <w:r>
+        <w:rPr>
+          <w:rFonts w:ascii="Roboto" w:hAnsi="Roboto"/>
+        </w:rPr>
+        <w:t>keybindings</w:t>
+      </w:r>
+      <w:proofErr w:type="spellEnd"/>
+      <w:r>
+        <w:rPr>
+          <w:rFonts w:ascii="Roboto" w:hAnsi="Roboto"/>
+        </w:rPr>
+        <w:t>, sound and resolution.</w:t>
+      </w:r>
+    </w:p>
+    <w:p>
+      <w:pPr>
+        <w:spacing w:line="276" w:lineRule="auto"/>
+        <w:jc w:val="both"/>
         <w:rPr>
           <w:rFonts w:ascii="Roboto" w:hAnsi="Roboto"/>
           <w:b/>
           <w:bCs/>
         </w:rPr>
-        <w:t>U</w:t>
-      </w:r>
-      <w:r>
+      </w:pPr>
+    </w:p>
+    <w:p>
+      <w:pPr>
+        <w:spacing w:line="276" w:lineRule="auto"/>
+        <w:jc w:val="both"/>
         <w:rPr>
           <w:rFonts w:ascii="Roboto" w:hAnsi="Roboto"/>
           <w:b/>
           <w:bCs/>
         </w:rPr>
-        <w:t>STK_UWPauseMenu</w:t>
-      </w:r>
-      <w:proofErr w:type="spellEnd"/>
+      </w:pPr>
+      <w:proofErr w:type="spellStart"/>
       <w:r>
         <w:rPr>
           <w:rFonts w:ascii="Roboto" w:hAnsi="Roboto"/>
           <w:b/>
           <w:bCs/>
         </w:rPr>
-        <w:t xml:space="preserve"> [WORK IN PROGRESS]</w:t>
-      </w:r>
+        <w:t>USTK_UWCreditsPanel</w:t>
+      </w:r>
+      <w:proofErr w:type="spellEnd"/>
       <w:r>
         <w:rPr>
           <w:rFonts w:ascii="Roboto" w:hAnsi="Roboto"/>
           <w:b/>
           <w:bCs/>
         </w:rPr>
-        <w:t>:</w:t>
-      </w:r>
-      <w:r>
+        <w:t xml:space="preserve">: </w:t>
+      </w:r>
+      <w:r>
+        <w:rPr>
+          <w:rFonts w:ascii="Roboto" w:hAnsi="Roboto"/>
+        </w:rPr>
+        <w:t xml:space="preserve">Once called for setup by the </w:t>
+      </w:r>
+      <w:proofErr w:type="spellStart"/>
+      <w:r>
+        <w:rPr>
+          <w:rFonts w:ascii="Roboto" w:hAnsi="Roboto"/>
+        </w:rPr>
+        <w:t>UWMainMenu</w:t>
+      </w:r>
+      <w:proofErr w:type="spellEnd"/>
+      <w:r>
+        <w:rPr>
+          <w:rFonts w:ascii="Roboto" w:hAnsi="Roboto"/>
+        </w:rPr>
+        <w:t xml:space="preserve"> class through the </w:t>
+      </w:r>
+      <w:proofErr w:type="spellStart"/>
+      <w:r>
+        <w:rPr>
+          <w:rFonts w:ascii="Roboto" w:hAnsi="Roboto"/>
+        </w:rPr>
+        <w:t>GameInstance</w:t>
+      </w:r>
+      <w:proofErr w:type="spellEnd"/>
+      <w:r>
+        <w:rPr>
+          <w:rFonts w:ascii="Roboto" w:hAnsi="Roboto"/>
+        </w:rPr>
+        <w:t xml:space="preserve"> class, this user widget will be added to the viewport and make up the </w:t>
+      </w:r>
+      <w:r>
+        <w:rPr>
+          <w:rFonts w:ascii="Roboto" w:hAnsi="Roboto"/>
+        </w:rPr>
+        <w:t>credits panel of the main menu</w:t>
+      </w:r>
+      <w:r>
+        <w:rPr>
+          <w:rFonts w:ascii="Roboto" w:hAnsi="Roboto"/>
+        </w:rPr>
+        <w:t xml:space="preserve">. The </w:t>
+      </w:r>
+      <w:proofErr w:type="spellStart"/>
+      <w:r>
+        <w:rPr>
+          <w:rFonts w:ascii="Roboto" w:hAnsi="Roboto"/>
+        </w:rPr>
+        <w:t>UWCreditsPanel</w:t>
+      </w:r>
+      <w:proofErr w:type="spellEnd"/>
+      <w:r>
+        <w:rPr>
+          <w:rFonts w:ascii="Roboto" w:hAnsi="Roboto"/>
+        </w:rPr>
+        <w:t xml:space="preserve"> class is responsible for </w:t>
+      </w:r>
+      <w:r>
+        <w:rPr>
+          <w:rFonts w:ascii="Roboto" w:hAnsi="Roboto"/>
+        </w:rPr>
+        <w:t>displaying the project’s developers and their role.</w:t>
+      </w:r>
+    </w:p>
+    <w:p>
+      <w:pPr>
+        <w:spacing w:line="276" w:lineRule="auto"/>
+        <w:jc w:val="both"/>
         <w:rPr>
           <w:rFonts w:ascii="Roboto" w:hAnsi="Roboto"/>
           <w:b/>
           <w:bCs/>
         </w:rPr>
-        <w:t xml:space="preserve"> </w:t>
-      </w:r>
-      <w:r>
-        <w:rPr>
-          <w:rFonts w:ascii="Roboto" w:hAnsi="Roboto"/>
-        </w:rPr>
-        <w:t xml:space="preserve">Once called for setup by the </w:t>
-      </w:r>
-      <w:r>
-        <w:rPr>
-          <w:rFonts w:ascii="Roboto" w:hAnsi="Roboto"/>
-        </w:rPr>
-        <w:t>Entity</w:t>
-      </w:r>
-      <w:r>
-        <w:rPr>
-          <w:rFonts w:ascii="Roboto" w:hAnsi="Roboto"/>
-        </w:rPr>
-        <w:t xml:space="preserve"> class</w:t>
-      </w:r>
-      <w:r>
-        <w:rPr>
-          <w:rFonts w:ascii="Roboto" w:hAnsi="Roboto"/>
-        </w:rPr>
-        <w:t xml:space="preserve"> through the </w:t>
-      </w:r>
-      <w:proofErr w:type="spellStart"/>
-      <w:r>
-        <w:rPr>
-          <w:rFonts w:ascii="Roboto" w:hAnsi="Roboto"/>
-        </w:rPr>
-        <w:t>GameInstance</w:t>
-      </w:r>
-      <w:proofErr w:type="spellEnd"/>
-      <w:r>
-        <w:rPr>
-          <w:rFonts w:ascii="Roboto" w:hAnsi="Roboto"/>
-        </w:rPr>
-        <w:t xml:space="preserve"> class</w:t>
-      </w:r>
-      <w:r>
-        <w:rPr>
-          <w:rFonts w:ascii="Roboto" w:hAnsi="Roboto"/>
-        </w:rPr>
-        <w:t xml:space="preserve">, this user widget will be added to the viewport and make up the </w:t>
-      </w:r>
-      <w:r>
-        <w:rPr>
-          <w:rFonts w:ascii="Roboto" w:hAnsi="Roboto"/>
-        </w:rPr>
-        <w:t>pause</w:t>
-      </w:r>
-      <w:r>
-        <w:rPr>
-          <w:rFonts w:ascii="Roboto" w:hAnsi="Roboto"/>
-        </w:rPr>
-        <w:t xml:space="preserve"> </w:t>
-      </w:r>
-      <w:r>
-        <w:rPr>
-          <w:rFonts w:ascii="Roboto" w:hAnsi="Roboto"/>
-        </w:rPr>
-        <w:t>screen</w:t>
-      </w:r>
-      <w:r>
-        <w:rPr>
-          <w:rFonts w:ascii="Roboto" w:hAnsi="Roboto"/>
-        </w:rPr>
-        <w:t xml:space="preserve"> of the game. The </w:t>
-      </w:r>
-      <w:proofErr w:type="spellStart"/>
-      <w:r>
-        <w:rPr>
-          <w:rFonts w:ascii="Roboto" w:hAnsi="Roboto"/>
-        </w:rPr>
-        <w:t>UWPauseMenu</w:t>
-      </w:r>
-      <w:proofErr w:type="spellEnd"/>
-      <w:r>
-        <w:rPr>
-          <w:rFonts w:ascii="Roboto" w:hAnsi="Roboto"/>
-        </w:rPr>
-        <w:t xml:space="preserve"> class is responsible for enabling the player to</w:t>
-      </w:r>
-      <w:r>
-        <w:rPr>
-          <w:rFonts w:ascii="Roboto" w:hAnsi="Roboto"/>
-        </w:rPr>
-        <w:t xml:space="preserve"> </w:t>
-      </w:r>
-      <w:r>
-        <w:rPr>
-          <w:rFonts w:ascii="Roboto" w:hAnsi="Roboto"/>
-        </w:rPr>
-        <w:t>return to the main menu, access the game’s options</w:t>
-      </w:r>
-      <w:r>
-        <w:rPr>
-          <w:rFonts w:ascii="Roboto" w:hAnsi="Roboto"/>
-        </w:rPr>
-        <w:t xml:space="preserve"> and return to the game</w:t>
-      </w:r>
-      <w:r>
-        <w:rPr>
-          <w:rFonts w:ascii="Roboto" w:hAnsi="Roboto"/>
-        </w:rPr>
-        <w:t>.</w:t>
-      </w:r>
+      </w:pPr>
     </w:p>
     <w:p>
       <w:pPr>
@@ -3686,6 +3691,286 @@
           <w:bCs/>
         </w:rPr>
       </w:pPr>
+      <w:proofErr w:type="spellStart"/>
+      <w:r>
+        <w:rPr>
+          <w:rFonts w:ascii="Roboto" w:hAnsi="Roboto"/>
+          <w:b/>
+          <w:bCs/>
+        </w:rPr>
+        <w:t>U</w:t>
+      </w:r>
+      <w:r>
+        <w:rPr>
+          <w:rFonts w:ascii="Roboto" w:hAnsi="Roboto"/>
+          <w:b/>
+          <w:bCs/>
+        </w:rPr>
+        <w:t>STK_UWPauseMenu</w:t>
+      </w:r>
+      <w:proofErr w:type="spellEnd"/>
+      <w:r>
+        <w:rPr>
+          <w:rFonts w:ascii="Roboto" w:hAnsi="Roboto"/>
+          <w:b/>
+          <w:bCs/>
+        </w:rPr>
+        <w:t xml:space="preserve"> [WORK IN PROGRESS]</w:t>
+      </w:r>
+      <w:r>
+        <w:rPr>
+          <w:rFonts w:ascii="Roboto" w:hAnsi="Roboto"/>
+          <w:b/>
+          <w:bCs/>
+        </w:rPr>
+        <w:t>:</w:t>
+      </w:r>
+      <w:r>
+        <w:rPr>
+          <w:rFonts w:ascii="Roboto" w:hAnsi="Roboto"/>
+          <w:b/>
+          <w:bCs/>
+        </w:rPr>
+        <w:t xml:space="preserve"> </w:t>
+      </w:r>
+      <w:r>
+        <w:rPr>
+          <w:rFonts w:ascii="Roboto" w:hAnsi="Roboto"/>
+        </w:rPr>
+        <w:t xml:space="preserve">Once called for setup by the </w:t>
+      </w:r>
+      <w:r>
+        <w:rPr>
+          <w:rFonts w:ascii="Roboto" w:hAnsi="Roboto"/>
+        </w:rPr>
+        <w:t>Entity</w:t>
+      </w:r>
+      <w:r>
+        <w:rPr>
+          <w:rFonts w:ascii="Roboto" w:hAnsi="Roboto"/>
+        </w:rPr>
+        <w:t xml:space="preserve"> class</w:t>
+      </w:r>
+      <w:r>
+        <w:rPr>
+          <w:rFonts w:ascii="Roboto" w:hAnsi="Roboto"/>
+        </w:rPr>
+        <w:t xml:space="preserve"> through the </w:t>
+      </w:r>
+      <w:proofErr w:type="spellStart"/>
+      <w:r>
+        <w:rPr>
+          <w:rFonts w:ascii="Roboto" w:hAnsi="Roboto"/>
+        </w:rPr>
+        <w:t>GameInstance</w:t>
+      </w:r>
+      <w:proofErr w:type="spellEnd"/>
+      <w:r>
+        <w:rPr>
+          <w:rFonts w:ascii="Roboto" w:hAnsi="Roboto"/>
+        </w:rPr>
+        <w:t xml:space="preserve"> class</w:t>
+      </w:r>
+      <w:r>
+        <w:rPr>
+          <w:rFonts w:ascii="Roboto" w:hAnsi="Roboto"/>
+        </w:rPr>
+        <w:t xml:space="preserve">, this user widget will be added to the viewport and make up the </w:t>
+      </w:r>
+      <w:r>
+        <w:rPr>
+          <w:rFonts w:ascii="Roboto" w:hAnsi="Roboto"/>
+        </w:rPr>
+        <w:t>pause</w:t>
+      </w:r>
+      <w:r>
+        <w:rPr>
+          <w:rFonts w:ascii="Roboto" w:hAnsi="Roboto"/>
+        </w:rPr>
+        <w:t xml:space="preserve"> </w:t>
+      </w:r>
+      <w:r>
+        <w:rPr>
+          <w:rFonts w:ascii="Roboto" w:hAnsi="Roboto"/>
+        </w:rPr>
+        <w:t>screen</w:t>
+      </w:r>
+      <w:r>
+        <w:rPr>
+          <w:rFonts w:ascii="Roboto" w:hAnsi="Roboto"/>
+        </w:rPr>
+        <w:t xml:space="preserve"> of the game. The </w:t>
+      </w:r>
+      <w:proofErr w:type="spellStart"/>
+      <w:r>
+        <w:rPr>
+          <w:rFonts w:ascii="Roboto" w:hAnsi="Roboto"/>
+        </w:rPr>
+        <w:t>UWPauseMenu</w:t>
+      </w:r>
+      <w:proofErr w:type="spellEnd"/>
+      <w:r>
+        <w:rPr>
+          <w:rFonts w:ascii="Roboto" w:hAnsi="Roboto"/>
+        </w:rPr>
+        <w:t xml:space="preserve"> class is responsible for enabling the player to</w:t>
+      </w:r>
+      <w:r>
+        <w:rPr>
+          <w:rFonts w:ascii="Roboto" w:hAnsi="Roboto"/>
+        </w:rPr>
+        <w:t xml:space="preserve"> </w:t>
+      </w:r>
+      <w:r>
+        <w:rPr>
+          <w:rFonts w:ascii="Roboto" w:hAnsi="Roboto"/>
+        </w:rPr>
+        <w:t>return to the main menu, access the game’s options</w:t>
+      </w:r>
+      <w:r>
+        <w:rPr>
+          <w:rFonts w:ascii="Roboto" w:hAnsi="Roboto"/>
+        </w:rPr>
+        <w:t xml:space="preserve"> and return to the game</w:t>
+      </w:r>
+      <w:r>
+        <w:rPr>
+          <w:rFonts w:ascii="Roboto" w:hAnsi="Roboto"/>
+        </w:rPr>
+        <w:t>.</w:t>
+      </w:r>
+    </w:p>
+    <w:p>
+      <w:pPr>
+        <w:spacing w:line="276" w:lineRule="auto"/>
+        <w:jc w:val="both"/>
+        <w:rPr>
+          <w:rFonts w:ascii="Roboto" w:hAnsi="Roboto"/>
+          <w:b/>
+          <w:bCs/>
+        </w:rPr>
+      </w:pPr>
+    </w:p>
+    <w:p>
+      <w:pPr>
+        <w:spacing w:line="276" w:lineRule="auto"/>
+        <w:jc w:val="both"/>
+        <w:rPr>
+          <w:rFonts w:ascii="Roboto" w:hAnsi="Roboto"/>
+          <w:b/>
+          <w:bCs/>
+        </w:rPr>
+      </w:pPr>
+    </w:p>
+    <w:p>
+      <w:pPr>
+        <w:spacing w:line="276" w:lineRule="auto"/>
+        <w:jc w:val="both"/>
+        <w:rPr>
+          <w:rFonts w:ascii="Roboto" w:hAnsi="Roboto"/>
+          <w:b/>
+          <w:bCs/>
+        </w:rPr>
+      </w:pPr>
+    </w:p>
+    <w:p>
+      <w:pPr>
+        <w:spacing w:line="276" w:lineRule="auto"/>
+        <w:jc w:val="both"/>
+        <w:rPr>
+          <w:rFonts w:ascii="Roboto" w:hAnsi="Roboto"/>
+          <w:b/>
+          <w:bCs/>
+        </w:rPr>
+      </w:pPr>
+    </w:p>
+    <w:p>
+      <w:pPr>
+        <w:spacing w:line="276" w:lineRule="auto"/>
+        <w:jc w:val="both"/>
+        <w:rPr>
+          <w:rFonts w:ascii="Roboto" w:hAnsi="Roboto"/>
+          <w:b/>
+          <w:bCs/>
+        </w:rPr>
+      </w:pPr>
+    </w:p>
+    <w:p>
+      <w:pPr>
+        <w:spacing w:line="276" w:lineRule="auto"/>
+        <w:jc w:val="both"/>
+        <w:rPr>
+          <w:rFonts w:ascii="Roboto" w:hAnsi="Roboto"/>
+          <w:b/>
+          <w:bCs/>
+        </w:rPr>
+      </w:pPr>
+    </w:p>
+    <w:p>
+      <w:pPr>
+        <w:spacing w:line="276" w:lineRule="auto"/>
+        <w:jc w:val="both"/>
+        <w:rPr>
+          <w:rFonts w:ascii="Roboto" w:hAnsi="Roboto"/>
+          <w:b/>
+          <w:bCs/>
+        </w:rPr>
+      </w:pPr>
+    </w:p>
+    <w:p>
+      <w:pPr>
+        <w:spacing w:line="276" w:lineRule="auto"/>
+        <w:jc w:val="both"/>
+        <w:rPr>
+          <w:rFonts w:ascii="Roboto" w:hAnsi="Roboto"/>
+          <w:b/>
+          <w:bCs/>
+        </w:rPr>
+      </w:pPr>
+    </w:p>
+    <w:p>
+      <w:pPr>
+        <w:spacing w:line="276" w:lineRule="auto"/>
+        <w:jc w:val="both"/>
+        <w:rPr>
+          <w:rFonts w:ascii="Roboto" w:hAnsi="Roboto"/>
+          <w:b/>
+          <w:bCs/>
+        </w:rPr>
+      </w:pPr>
+    </w:p>
+    <w:p>
+      <w:pPr>
+        <w:spacing w:line="276" w:lineRule="auto"/>
+        <w:jc w:val="both"/>
+        <w:rPr>
+          <w:rFonts w:ascii="Roboto" w:hAnsi="Roboto"/>
+          <w:b/>
+          <w:bCs/>
+        </w:rPr>
+      </w:pPr>
+    </w:p>
+    <w:p>
+      <w:pPr>
+        <w:spacing w:line="276" w:lineRule="auto"/>
+        <w:jc w:val="both"/>
+        <w:rPr>
+          <w:rFonts w:ascii="Roboto" w:hAnsi="Roboto"/>
+          <w:b/>
+          <w:bCs/>
+        </w:rPr>
+      </w:pPr>
+    </w:p>
+    <w:p>
+      <w:pPr>
+        <w:spacing w:line="276" w:lineRule="auto"/>
+        <w:jc w:val="both"/>
+        <w:rPr>
+          <w:rFonts w:ascii="Roboto" w:hAnsi="Roboto"/>
+          <w:b/>
+          <w:bCs/>
+        </w:rPr>
+      </w:pPr>
     </w:p>
     <w:p>
       <w:pPr>
@@ -3700,6 +3985,7 @@
         <w:rPr>
           <w:rFonts w:ascii="Roboto" w:hAnsi="Roboto"/>
         </w:rPr>
+        <w:lastRenderedPageBreak/>
         <w:t>Detailed Class Design</w:t>
       </w:r>
       <w:bookmarkEnd w:id="10"/>
@@ -3787,10 +4073,10 @@
           <w:noProof/>
         </w:rPr>
         <w:drawing>
-          <wp:inline distT="0" distB="0" distL="0" distR="0" wp14:anchorId="44BB710E" wp14:editId="428FC0C1">
-            <wp:extent cx="5486400" cy="3843020"/>
-            <wp:effectExtent l="0" t="0" r="0" b="5080"/>
-            <wp:docPr id="4" name="Picture 4" descr="Graphical user interface&#10;&#10;Description automatically generated"/>
+          <wp:inline distT="0" distB="0" distL="0" distR="0" wp14:anchorId="374B5C95" wp14:editId="50BE6B2A">
+            <wp:extent cx="5486400" cy="3712845"/>
+            <wp:effectExtent l="0" t="0" r="0" b="1905"/>
+            <wp:docPr id="8" name="Picture 8" descr="Graphical user interface, timeline&#10;&#10;Description automatically generated"/>
             <wp:cNvGraphicFramePr>
               <a:graphicFrameLocks xmlns:a="http://schemas.openxmlformats.org/drawingml/2006/main" noChangeAspect="1"/>
             </wp:cNvGraphicFramePr>
@@ -3798,7 +4084,7 @@
               <a:graphicData uri="http://schemas.openxmlformats.org/drawingml/2006/picture">
                 <pic:pic xmlns:pic="http://schemas.openxmlformats.org/drawingml/2006/picture">
                   <pic:nvPicPr>
-                    <pic:cNvPr id="4" name="Picture 4" descr="Graphical user interface&#10;&#10;Description automatically generated"/>
+                    <pic:cNvPr id="8" name="Picture 8" descr="Graphical user interface, timeline&#10;&#10;Description automatically generated"/>
                     <pic:cNvPicPr/>
                   </pic:nvPicPr>
                   <pic:blipFill>
@@ -3816,7 +4102,7 @@
                   <pic:spPr>
                     <a:xfrm>
                       <a:off x="0" y="0"/>
-                      <a:ext cx="5486400" cy="3843020"/>
+                      <a:ext cx="5486400" cy="3712845"/>
                     </a:xfrm>
                     <a:prstGeom prst="rect">
                       <a:avLst/>
@@ -3839,6 +4125,102 @@
     </w:p>
     <w:p>
       <w:pPr>
+        <w:spacing w:line="276" w:lineRule="auto"/>
+        <w:rPr>
+          <w:rFonts w:ascii="Roboto" w:hAnsi="Roboto"/>
+        </w:rPr>
+      </w:pPr>
+    </w:p>
+    <w:p>
+      <w:pPr>
+        <w:spacing w:line="276" w:lineRule="auto"/>
+        <w:rPr>
+          <w:rFonts w:ascii="Roboto" w:hAnsi="Roboto"/>
+        </w:rPr>
+      </w:pPr>
+    </w:p>
+    <w:p>
+      <w:pPr>
+        <w:spacing w:line="276" w:lineRule="auto"/>
+        <w:rPr>
+          <w:rFonts w:ascii="Roboto" w:hAnsi="Roboto"/>
+        </w:rPr>
+      </w:pPr>
+    </w:p>
+    <w:p>
+      <w:pPr>
+        <w:spacing w:line="276" w:lineRule="auto"/>
+        <w:rPr>
+          <w:rFonts w:ascii="Roboto" w:hAnsi="Roboto"/>
+        </w:rPr>
+      </w:pPr>
+    </w:p>
+    <w:p>
+      <w:pPr>
+        <w:spacing w:line="276" w:lineRule="auto"/>
+        <w:rPr>
+          <w:rFonts w:ascii="Roboto" w:hAnsi="Roboto"/>
+        </w:rPr>
+      </w:pPr>
+    </w:p>
+    <w:p>
+      <w:pPr>
+        <w:spacing w:line="276" w:lineRule="auto"/>
+        <w:rPr>
+          <w:rFonts w:ascii="Roboto" w:hAnsi="Roboto"/>
+        </w:rPr>
+      </w:pPr>
+    </w:p>
+    <w:p>
+      <w:pPr>
+        <w:spacing w:line="276" w:lineRule="auto"/>
+        <w:rPr>
+          <w:rFonts w:ascii="Roboto" w:hAnsi="Roboto"/>
+        </w:rPr>
+      </w:pPr>
+    </w:p>
+    <w:p>
+      <w:pPr>
+        <w:spacing w:line="276" w:lineRule="auto"/>
+        <w:rPr>
+          <w:rFonts w:ascii="Roboto" w:hAnsi="Roboto"/>
+        </w:rPr>
+      </w:pPr>
+    </w:p>
+    <w:p>
+      <w:pPr>
+        <w:spacing w:line="276" w:lineRule="auto"/>
+        <w:rPr>
+          <w:rFonts w:ascii="Roboto" w:hAnsi="Roboto"/>
+        </w:rPr>
+      </w:pPr>
+    </w:p>
+    <w:p>
+      <w:pPr>
+        <w:spacing w:line="276" w:lineRule="auto"/>
+        <w:rPr>
+          <w:rFonts w:ascii="Roboto" w:hAnsi="Roboto"/>
+        </w:rPr>
+      </w:pPr>
+    </w:p>
+    <w:p>
+      <w:pPr>
+        <w:spacing w:line="276" w:lineRule="auto"/>
+        <w:rPr>
+          <w:rFonts w:ascii="Roboto" w:hAnsi="Roboto"/>
+        </w:rPr>
+      </w:pPr>
+    </w:p>
+    <w:p>
+      <w:pPr>
+        <w:spacing w:line="276" w:lineRule="auto"/>
+        <w:rPr>
+          <w:rFonts w:ascii="Roboto" w:hAnsi="Roboto"/>
+        </w:rPr>
+      </w:pPr>
+    </w:p>
+    <w:p>
+      <w:pPr>
         <w:pStyle w:val="Heading1"/>
         <w:spacing w:line="276" w:lineRule="auto"/>
         <w:rPr>
@@ -3930,7 +4312,63 @@
           <w:rFonts w:ascii="Roboto" w:hAnsi="Roboto"/>
           <w:noProof/>
         </w:rPr>
-        <w:t xml:space="preserve"> this sequence when being Added and Removed to the game’s viewport.</w:t>
+        <w:t xml:space="preserve"> this sequence when being </w:t>
+      </w:r>
+      <w:r>
+        <w:rPr>
+          <w:rFonts w:ascii="Roboto" w:hAnsi="Roboto"/>
+          <w:noProof/>
+        </w:rPr>
+        <w:t>a</w:t>
+      </w:r>
+      <w:r>
+        <w:rPr>
+          <w:rFonts w:ascii="Roboto" w:hAnsi="Roboto"/>
+          <w:noProof/>
+        </w:rPr>
+        <w:t xml:space="preserve">dded </w:t>
+      </w:r>
+      <w:r>
+        <w:rPr>
+          <w:rFonts w:ascii="Roboto" w:hAnsi="Roboto"/>
+          <w:noProof/>
+        </w:rPr>
+        <w:t xml:space="preserve">to </w:t>
+      </w:r>
+      <w:r>
+        <w:rPr>
+          <w:rFonts w:ascii="Roboto" w:hAnsi="Roboto"/>
+          <w:noProof/>
+        </w:rPr>
+        <w:t xml:space="preserve">and </w:t>
+      </w:r>
+      <w:r>
+        <w:rPr>
+          <w:rFonts w:ascii="Roboto" w:hAnsi="Roboto"/>
+          <w:noProof/>
+        </w:rPr>
+        <w:t>r</w:t>
+      </w:r>
+      <w:r>
+        <w:rPr>
+          <w:rFonts w:ascii="Roboto" w:hAnsi="Roboto"/>
+          <w:noProof/>
+        </w:rPr>
+        <w:t>emoved</w:t>
+      </w:r>
+      <w:r>
+        <w:rPr>
+          <w:rFonts w:ascii="Roboto" w:hAnsi="Roboto"/>
+          <w:noProof/>
+        </w:rPr>
+        <w:t xml:space="preserve"> from</w:t>
+      </w:r>
+      <w:r>
+        <w:rPr>
+          <w:rFonts w:ascii="Roboto" w:hAnsi="Roboto"/>
+          <w:noProof/>
+        </w:rPr>
+        <w:t xml:space="preserve"> to the game’s viewport.</w:t>
       </w:r>
     </w:p>
     <w:p>
@@ -3966,10 +4404,10 @@
           <w:noProof/>
         </w:rPr>
         <w:drawing>
-          <wp:inline distT="0" distB="0" distL="0" distR="0" wp14:anchorId="02599296" wp14:editId="5A5316B2">
-            <wp:extent cx="5486400" cy="3576320"/>
-            <wp:effectExtent l="0" t="0" r="0" b="5080"/>
-            <wp:docPr id="5" name="Picture 5" descr="Diagram, text&#10;&#10;Description automatically generated"/>
+          <wp:inline distT="0" distB="0" distL="0" distR="0" wp14:anchorId="5BB405FD" wp14:editId="218DDACF">
+            <wp:extent cx="5486400" cy="3582035"/>
+            <wp:effectExtent l="0" t="0" r="0" b="0"/>
+            <wp:docPr id="1" name="Picture 1" descr="Diagram&#10;&#10;Description automatically generated"/>
             <wp:cNvGraphicFramePr>
               <a:graphicFrameLocks xmlns:a="http://schemas.openxmlformats.org/drawingml/2006/main" noChangeAspect="1"/>
             </wp:cNvGraphicFramePr>
@@ -3977,7 +4415,7 @@
               <a:graphicData uri="http://schemas.openxmlformats.org/drawingml/2006/picture">
                 <pic:pic xmlns:pic="http://schemas.openxmlformats.org/drawingml/2006/picture">
                   <pic:nvPicPr>
-                    <pic:cNvPr id="5" name="Picture 5" descr="Diagram, text&#10;&#10;Description automatically generated"/>
+                    <pic:cNvPr id="1" name="Picture 1" descr="Diagram&#10;&#10;Description automatically generated"/>
                     <pic:cNvPicPr/>
                   </pic:nvPicPr>
                   <pic:blipFill>
@@ -3995,7 +4433,7 @@
                   <pic:spPr>
                     <a:xfrm>
                       <a:off x="0" y="0"/>
-                      <a:ext cx="5486400" cy="3576320"/>
+                      <a:ext cx="5486400" cy="3582035"/>
                     </a:xfrm>
                     <a:prstGeom prst="rect">
                       <a:avLst/>
@@ -4038,150 +4476,500 @@
           <w:b/>
           <w:bCs/>
           <w:noProof/>
-          <w:lang w:val="en-CA"/>
-        </w:rPr>
-      </w:pPr>
-      <w:r>
+        </w:rPr>
+      </w:pPr>
+    </w:p>
+    <w:p>
+      <w:pPr>
+        <w:spacing w:line="276" w:lineRule="auto"/>
         <w:rPr>
           <w:rFonts w:ascii="Roboto" w:hAnsi="Roboto"/>
           <w:b/>
           <w:bCs/>
           <w:noProof/>
-          <w:lang w:val="en-CA"/>
-        </w:rPr>
-        <w:t>Pause Menu User Widget</w:t>
-      </w:r>
-      <w:r>
+        </w:rPr>
+      </w:pPr>
+    </w:p>
+    <w:p>
+      <w:pPr>
+        <w:spacing w:line="276" w:lineRule="auto"/>
         <w:rPr>
           <w:rFonts w:ascii="Roboto" w:hAnsi="Roboto"/>
           <w:b/>
           <w:bCs/>
           <w:noProof/>
-          <w:lang w:val="en-CA"/>
-        </w:rPr>
-        <w:t xml:space="preserve"> [W</w:t>
-      </w:r>
-      <w:r>
+        </w:rPr>
+      </w:pPr>
+    </w:p>
+    <w:p>
+      <w:pPr>
+        <w:spacing w:line="276" w:lineRule="auto"/>
         <w:rPr>
           <w:rFonts w:ascii="Roboto" w:hAnsi="Roboto"/>
           <w:b/>
           <w:bCs/>
           <w:noProof/>
-          <w:lang w:val="en-CA"/>
-        </w:rPr>
-        <w:t>ORK IN PROGRESS]</w:t>
-      </w:r>
-    </w:p>
-    <w:p>
-      <w:pPr>
-        <w:spacing w:line="276" w:lineRule="auto"/>
-        <w:rPr>
-          <w:rFonts w:ascii="Roboto" w:hAnsi="Roboto"/>
+        </w:rPr>
+      </w:pPr>
+    </w:p>
+    <w:p>
+      <w:pPr>
+        <w:spacing w:line="276" w:lineRule="auto"/>
+        <w:rPr>
+          <w:rFonts w:ascii="Roboto" w:hAnsi="Roboto"/>
+          <w:b/>
+          <w:bCs/>
           <w:noProof/>
-          <w:lang w:val="en-CA"/>
-        </w:rPr>
-      </w:pPr>
-      <w:r>
-        <w:rPr>
-          <w:rFonts w:ascii="Roboto" w:hAnsi="Roboto"/>
+        </w:rPr>
+      </w:pPr>
+    </w:p>
+    <w:p>
+      <w:pPr>
+        <w:spacing w:line="276" w:lineRule="auto"/>
+        <w:rPr>
+          <w:rFonts w:ascii="Roboto" w:hAnsi="Roboto"/>
+          <w:b/>
+          <w:bCs/>
           <w:noProof/>
-          <w:lang w:val="en-CA"/>
-        </w:rPr>
-        <w:t>Th</w:t>
-      </w:r>
-      <w:r>
-        <w:rPr>
-          <w:rFonts w:ascii="Roboto" w:hAnsi="Roboto"/>
+        </w:rPr>
+      </w:pPr>
+    </w:p>
+    <w:p>
+      <w:pPr>
+        <w:spacing w:line="276" w:lineRule="auto"/>
+        <w:rPr>
+          <w:rFonts w:ascii="Roboto" w:hAnsi="Roboto"/>
+          <w:b/>
+          <w:bCs/>
           <w:noProof/>
-          <w:lang w:val="en-CA"/>
-        </w:rPr>
-        <w:t>e Pause Menu Widget is still in development.</w:t>
-      </w:r>
-    </w:p>
-    <w:p>
-      <w:pPr>
-        <w:spacing w:line="276" w:lineRule="auto"/>
-        <w:rPr>
-          <w:rFonts w:ascii="Roboto" w:hAnsi="Roboto"/>
+        </w:rPr>
+      </w:pPr>
+    </w:p>
+    <w:p>
+      <w:pPr>
+        <w:spacing w:line="276" w:lineRule="auto"/>
+        <w:rPr>
+          <w:rFonts w:ascii="Roboto" w:hAnsi="Roboto"/>
+          <w:b/>
+          <w:bCs/>
           <w:noProof/>
-          <w:lang w:val="en-CA"/>
-        </w:rPr>
-      </w:pPr>
-    </w:p>
-    <w:p>
-      <w:pPr>
-        <w:spacing w:line="276" w:lineRule="auto"/>
-        <w:rPr>
-          <w:rFonts w:ascii="Roboto" w:hAnsi="Roboto"/>
-          <w:lang w:val="fr-CA"/>
-        </w:rPr>
-      </w:pPr>
-      <w:r>
-        <w:rPr>
-          <w:rFonts w:ascii="Roboto" w:hAnsi="Roboto"/>
+        </w:rPr>
+      </w:pPr>
+    </w:p>
+    <w:p>
+      <w:pPr>
+        <w:spacing w:line="276" w:lineRule="auto"/>
+        <w:rPr>
+          <w:rFonts w:ascii="Roboto" w:hAnsi="Roboto"/>
+          <w:b/>
+          <w:bCs/>
           <w:noProof/>
-          <w:lang w:val="fr-CA"/>
-        </w:rPr>
-        <w:t xml:space="preserve">&lt;Inlcude Sequence &amp; Collaboration&gt; </w:t>
-      </w:r>
-    </w:p>
-    <w:p>
-      <w:pPr>
-        <w:spacing w:line="276" w:lineRule="auto"/>
-        <w:ind w:right="-450"/>
-        <w:rPr>
-          <w:rFonts w:ascii="Roboto" w:hAnsi="Roboto"/>
-          <w:lang w:val="fr-CA"/>
-        </w:rPr>
-      </w:pPr>
-    </w:p>
-    <w:p>
-      <w:pPr>
-        <w:spacing w:line="276" w:lineRule="auto"/>
-        <w:ind w:right="-450"/>
-        <w:rPr>
-          <w:rFonts w:ascii="Roboto" w:hAnsi="Roboto"/>
-          <w:lang w:val="fr-CA"/>
-        </w:rPr>
-      </w:pPr>
-    </w:p>
-    <w:p>
-      <w:pPr>
-        <w:spacing w:line="276" w:lineRule="auto"/>
-        <w:ind w:right="-450"/>
-        <w:rPr>
-          <w:rFonts w:ascii="Roboto" w:hAnsi="Roboto"/>
-          <w:lang w:val="fr-CA"/>
-        </w:rPr>
-      </w:pPr>
-    </w:p>
-    <w:p>
-      <w:pPr>
-        <w:spacing w:line="276" w:lineRule="auto"/>
-        <w:ind w:right="-450"/>
-        <w:rPr>
-          <w:rFonts w:ascii="Roboto" w:hAnsi="Roboto"/>
-          <w:lang w:val="fr-CA"/>
-        </w:rPr>
-      </w:pPr>
-    </w:p>
-    <w:p>
-      <w:pPr>
-        <w:spacing w:line="276" w:lineRule="auto"/>
-        <w:ind w:right="-450"/>
-        <w:rPr>
-          <w:rFonts w:ascii="Roboto" w:hAnsi="Roboto"/>
-          <w:lang w:val="fr-CA"/>
-        </w:rPr>
-      </w:pPr>
-    </w:p>
-    <w:p>
-      <w:pPr>
-        <w:spacing w:line="276" w:lineRule="auto"/>
-        <w:ind w:right="-450"/>
-        <w:rPr>
-          <w:rFonts w:ascii="Roboto" w:hAnsi="Roboto"/>
-          <w:lang w:val="fr-CA"/>
+        </w:rPr>
+      </w:pPr>
+    </w:p>
+    <w:p>
+      <w:pPr>
+        <w:spacing w:line="276" w:lineRule="auto"/>
+        <w:rPr>
+          <w:rFonts w:ascii="Roboto" w:hAnsi="Roboto"/>
+          <w:b/>
+          <w:bCs/>
+          <w:noProof/>
+        </w:rPr>
+      </w:pPr>
+    </w:p>
+    <w:p>
+      <w:pPr>
+        <w:spacing w:line="276" w:lineRule="auto"/>
+        <w:rPr>
+          <w:rFonts w:ascii="Roboto" w:hAnsi="Roboto"/>
+          <w:b/>
+          <w:bCs/>
+          <w:noProof/>
+        </w:rPr>
+      </w:pPr>
+    </w:p>
+    <w:p>
+      <w:pPr>
+        <w:spacing w:line="276" w:lineRule="auto"/>
+        <w:rPr>
+          <w:rFonts w:ascii="Roboto" w:hAnsi="Roboto"/>
+          <w:b/>
+          <w:bCs/>
+          <w:noProof/>
+        </w:rPr>
+      </w:pPr>
+    </w:p>
+    <w:p>
+      <w:pPr>
+        <w:spacing w:line="276" w:lineRule="auto"/>
+        <w:rPr>
+          <w:rFonts w:ascii="Roboto" w:hAnsi="Roboto"/>
+          <w:b/>
+          <w:bCs/>
+          <w:noProof/>
+        </w:rPr>
+      </w:pPr>
+    </w:p>
+    <w:p>
+      <w:pPr>
+        <w:spacing w:line="276" w:lineRule="auto"/>
+        <w:rPr>
+          <w:rFonts w:ascii="Roboto" w:hAnsi="Roboto"/>
+          <w:b/>
+          <w:bCs/>
+          <w:noProof/>
+        </w:rPr>
+      </w:pPr>
+      <w:r>
+        <w:rPr>
+          <w:rFonts w:ascii="Roboto" w:hAnsi="Roboto"/>
+          <w:b/>
+          <w:bCs/>
+          <w:noProof/>
+        </w:rPr>
+        <w:lastRenderedPageBreak/>
+        <w:t>Credits Panel</w:t>
+      </w:r>
+      <w:r>
+        <w:rPr>
+          <w:rFonts w:ascii="Roboto" w:hAnsi="Roboto"/>
+          <w:b/>
+          <w:bCs/>
+          <w:noProof/>
+        </w:rPr>
+        <w:t xml:space="preserve"> User Widget:</w:t>
+      </w:r>
+    </w:p>
+    <w:p>
+      <w:pPr>
+        <w:spacing w:line="276" w:lineRule="auto"/>
+        <w:rPr>
+          <w:rFonts w:ascii="Roboto" w:hAnsi="Roboto"/>
+          <w:noProof/>
+        </w:rPr>
+      </w:pPr>
+      <w:r>
+        <w:rPr>
+          <w:rFonts w:ascii="Roboto" w:hAnsi="Roboto"/>
+          <w:noProof/>
+        </w:rPr>
+        <w:t xml:space="preserve">The </w:t>
+      </w:r>
+      <w:r>
+        <w:rPr>
+          <w:rFonts w:ascii="Roboto" w:hAnsi="Roboto"/>
+          <w:noProof/>
+        </w:rPr>
+        <w:t>Credits Panel</w:t>
+      </w:r>
+      <w:r>
+        <w:rPr>
+          <w:rFonts w:ascii="Roboto" w:hAnsi="Roboto"/>
+          <w:noProof/>
+        </w:rPr>
+        <w:t xml:space="preserve"> User </w:t>
+      </w:r>
+      <w:r>
+        <w:rPr>
+          <w:rFonts w:ascii="Roboto" w:hAnsi="Roboto"/>
+          <w:noProof/>
+        </w:rPr>
+        <w:t>Widget</w:t>
+      </w:r>
+      <w:r>
+        <w:rPr>
+          <w:rFonts w:ascii="Roboto" w:hAnsi="Roboto"/>
+          <w:noProof/>
+        </w:rPr>
+        <w:t xml:space="preserve"> follows this sequence when being </w:t>
+      </w:r>
+      <w:r>
+        <w:rPr>
+          <w:rFonts w:ascii="Roboto" w:hAnsi="Roboto"/>
+          <w:noProof/>
+        </w:rPr>
+        <w:t>a</w:t>
+      </w:r>
+      <w:r>
+        <w:rPr>
+          <w:rFonts w:ascii="Roboto" w:hAnsi="Roboto"/>
+          <w:noProof/>
+        </w:rPr>
+        <w:t>dded</w:t>
+      </w:r>
+      <w:r>
+        <w:rPr>
+          <w:rFonts w:ascii="Roboto" w:hAnsi="Roboto"/>
+          <w:noProof/>
+        </w:rPr>
+        <w:t xml:space="preserve"> to</w:t>
+      </w:r>
+      <w:r>
+        <w:rPr>
+          <w:rFonts w:ascii="Roboto" w:hAnsi="Roboto"/>
+          <w:noProof/>
+        </w:rPr>
+        <w:t xml:space="preserve"> and </w:t>
+      </w:r>
+      <w:r>
+        <w:rPr>
+          <w:rFonts w:ascii="Roboto" w:hAnsi="Roboto"/>
+          <w:noProof/>
+        </w:rPr>
+        <w:t>r</w:t>
+      </w:r>
+      <w:r>
+        <w:rPr>
+          <w:rFonts w:ascii="Roboto" w:hAnsi="Roboto"/>
+          <w:noProof/>
+        </w:rPr>
+        <w:t xml:space="preserve">emoved </w:t>
+      </w:r>
+      <w:r>
+        <w:rPr>
+          <w:rFonts w:ascii="Roboto" w:hAnsi="Roboto"/>
+          <w:noProof/>
+        </w:rPr>
+        <w:t>from</w:t>
+      </w:r>
+      <w:r>
+        <w:rPr>
+          <w:rFonts w:ascii="Roboto" w:hAnsi="Roboto"/>
+          <w:noProof/>
+        </w:rPr>
+        <w:t xml:space="preserve"> the game’s viewport.</w:t>
+      </w:r>
+    </w:p>
+    <w:p>
+      <w:pPr>
+        <w:spacing w:line="276" w:lineRule="auto"/>
+        <w:rPr>
+          <w:rFonts w:ascii="Roboto" w:hAnsi="Roboto"/>
+          <w:noProof/>
+        </w:rPr>
+      </w:pPr>
+    </w:p>
+    <w:p>
+      <w:pPr>
+        <w:spacing w:line="276" w:lineRule="auto"/>
+        <w:rPr>
+          <w:rFonts w:ascii="Roboto" w:hAnsi="Roboto"/>
+          <w:noProof/>
+        </w:rPr>
+      </w:pPr>
+      <w:r>
+        <w:rPr>
+          <w:rFonts w:ascii="Roboto" w:hAnsi="Roboto"/>
+          <w:noProof/>
+        </w:rPr>
+        <w:drawing>
+          <wp:inline distT="0" distB="0" distL="0" distR="0" wp14:anchorId="0CD2E4C8" wp14:editId="1E823B3C">
+            <wp:extent cx="5486400" cy="2753995"/>
+            <wp:effectExtent l="0" t="0" r="0" b="8255"/>
+            <wp:docPr id="2" name="Picture 2" descr="A picture containing text, clock&#10;&#10;Description automatically generated"/>
+            <wp:cNvGraphicFramePr>
+              <a:graphicFrameLocks xmlns:a="http://schemas.openxmlformats.org/drawingml/2006/main" noChangeAspect="1"/>
+            </wp:cNvGraphicFramePr>
+            <a:graphic xmlns:a="http://schemas.openxmlformats.org/drawingml/2006/main">
+              <a:graphicData uri="http://schemas.openxmlformats.org/drawingml/2006/picture">
+                <pic:pic xmlns:pic="http://schemas.openxmlformats.org/drawingml/2006/picture">
+                  <pic:nvPicPr>
+                    <pic:cNvPr id="2" name="Picture 2" descr="A picture containing text, clock&#10;&#10;Description automatically generated"/>
+                    <pic:cNvPicPr/>
+                  </pic:nvPicPr>
+                  <pic:blipFill>
+                    <a:blip r:embed="rId12" cstate="print">
+                      <a:extLst>
+                        <a:ext uri="{28A0092B-C50C-407E-A947-70E740481C1C}">
+                          <a14:useLocalDpi xmlns:a14="http://schemas.microsoft.com/office/drawing/2010/main" val="0"/>
+                        </a:ext>
+                      </a:extLst>
+                    </a:blip>
+                    <a:stretch>
+                      <a:fillRect/>
+                    </a:stretch>
+                  </pic:blipFill>
+                  <pic:spPr>
+                    <a:xfrm>
+                      <a:off x="0" y="0"/>
+                      <a:ext cx="5486400" cy="2753995"/>
+                    </a:xfrm>
+                    <a:prstGeom prst="rect">
+                      <a:avLst/>
+                    </a:prstGeom>
+                  </pic:spPr>
+                </pic:pic>
+              </a:graphicData>
+            </a:graphic>
+          </wp:inline>
+        </w:drawing>
+      </w:r>
+    </w:p>
+    <w:p>
+      <w:pPr>
+        <w:spacing w:line="276" w:lineRule="auto"/>
+        <w:rPr>
+          <w:rFonts w:ascii="Roboto" w:hAnsi="Roboto"/>
+          <w:b/>
+          <w:bCs/>
+          <w:noProof/>
+        </w:rPr>
+      </w:pPr>
+    </w:p>
+    <w:p>
+      <w:pPr>
+        <w:spacing w:line="276" w:lineRule="auto"/>
+        <w:rPr>
+          <w:rFonts w:ascii="Roboto" w:hAnsi="Roboto"/>
+          <w:b/>
+          <w:bCs/>
+          <w:noProof/>
+        </w:rPr>
+      </w:pPr>
+      <w:r>
+        <w:rPr>
+          <w:rFonts w:ascii="Roboto" w:hAnsi="Roboto"/>
+          <w:b/>
+          <w:bCs/>
+          <w:noProof/>
+        </w:rPr>
+        <w:t>Options</w:t>
+      </w:r>
+      <w:r>
+        <w:rPr>
+          <w:rFonts w:ascii="Roboto" w:hAnsi="Roboto"/>
+          <w:b/>
+          <w:bCs/>
+          <w:noProof/>
+        </w:rPr>
+        <w:t xml:space="preserve"> Panel User Widget</w:t>
+      </w:r>
+      <w:r>
+        <w:rPr>
+          <w:rFonts w:ascii="Roboto" w:hAnsi="Roboto"/>
+          <w:b/>
+          <w:bCs/>
+          <w:noProof/>
+        </w:rPr>
+        <w:t xml:space="preserve"> [WORK IN PROGRESS]</w:t>
+      </w:r>
+      <w:r>
+        <w:rPr>
+          <w:rFonts w:ascii="Roboto" w:hAnsi="Roboto"/>
+          <w:b/>
+          <w:bCs/>
+          <w:noProof/>
+        </w:rPr>
+        <w:t>:</w:t>
+      </w:r>
+    </w:p>
+    <w:p>
+      <w:pPr>
+        <w:spacing w:line="276" w:lineRule="auto"/>
+        <w:rPr>
+          <w:rFonts w:ascii="Roboto" w:hAnsi="Roboto"/>
+          <w:noProof/>
+        </w:rPr>
+      </w:pPr>
+      <w:r>
+        <w:rPr>
+          <w:rFonts w:ascii="Roboto" w:hAnsi="Roboto"/>
+          <w:noProof/>
+        </w:rPr>
+        <w:t>The Credits Panel User Widget follows this sequence when being added to and removed from the game’s viewport.</w:t>
+      </w:r>
+    </w:p>
+    <w:p>
+      <w:pPr>
+        <w:spacing w:line="276" w:lineRule="auto"/>
+        <w:rPr>
+          <w:rFonts w:ascii="Roboto" w:hAnsi="Roboto"/>
+          <w:b/>
+          <w:bCs/>
+          <w:noProof/>
+        </w:rPr>
+      </w:pPr>
+    </w:p>
+    <w:p>
+      <w:pPr>
+        <w:spacing w:line="276" w:lineRule="auto"/>
+        <w:rPr>
+          <w:rFonts w:ascii="Roboto" w:hAnsi="Roboto"/>
+          <w:b/>
+          <w:bCs/>
+          <w:noProof/>
+        </w:rPr>
+      </w:pPr>
+      <w:r>
+        <w:rPr>
+          <w:rFonts w:ascii="Roboto" w:hAnsi="Roboto"/>
+          <w:b/>
+          <w:bCs/>
+          <w:noProof/>
+        </w:rPr>
+        <w:drawing>
+          <wp:inline distT="0" distB="0" distL="0" distR="0" wp14:anchorId="74F7F7BC" wp14:editId="6B118681">
+            <wp:extent cx="5486400" cy="2753995"/>
+            <wp:effectExtent l="0" t="0" r="0" b="8255"/>
+            <wp:docPr id="4" name="Picture 4" descr="A picture containing text, clock&#10;&#10;Description automatically generated"/>
+            <wp:cNvGraphicFramePr>
+              <a:graphicFrameLocks xmlns:a="http://schemas.openxmlformats.org/drawingml/2006/main" noChangeAspect="1"/>
+            </wp:cNvGraphicFramePr>
+            <a:graphic xmlns:a="http://schemas.openxmlformats.org/drawingml/2006/main">
+              <a:graphicData uri="http://schemas.openxmlformats.org/drawingml/2006/picture">
+                <pic:pic xmlns:pic="http://schemas.openxmlformats.org/drawingml/2006/picture">
+                  <pic:nvPicPr>
+                    <pic:cNvPr id="4" name="Picture 4" descr="A picture containing text, clock&#10;&#10;Description automatically generated"/>
+                    <pic:cNvPicPr/>
+                  </pic:nvPicPr>
+                  <pic:blipFill>
+                    <a:blip r:embed="rId13" cstate="print">
+                      <a:extLst>
+                        <a:ext uri="{28A0092B-C50C-407E-A947-70E740481C1C}">
+                          <a14:useLocalDpi xmlns:a14="http://schemas.microsoft.com/office/drawing/2010/main" val="0"/>
+                        </a:ext>
+                      </a:extLst>
+                    </a:blip>
+                    <a:stretch>
+                      <a:fillRect/>
+                    </a:stretch>
+                  </pic:blipFill>
+                  <pic:spPr>
+                    <a:xfrm>
+                      <a:off x="0" y="0"/>
+                      <a:ext cx="5486400" cy="2753995"/>
+                    </a:xfrm>
+                    <a:prstGeom prst="rect">
+                      <a:avLst/>
+                    </a:prstGeom>
+                  </pic:spPr>
+                </pic:pic>
+              </a:graphicData>
+            </a:graphic>
+          </wp:inline>
+        </w:drawing>
+      </w:r>
+    </w:p>
+    <w:p>
+      <w:pPr>
+        <w:spacing w:line="276" w:lineRule="auto"/>
+        <w:rPr>
+          <w:rFonts w:ascii="Roboto" w:hAnsi="Roboto"/>
+          <w:b/>
+          <w:bCs/>
+          <w:noProof/>
+        </w:rPr>
+      </w:pPr>
+    </w:p>
+    <w:p>
+      <w:pPr>
+        <w:spacing w:line="276" w:lineRule="auto"/>
+        <w:rPr>
+          <w:rFonts w:ascii="Roboto" w:hAnsi="Roboto"/>
+          <w:b/>
+          <w:bCs/>
+          <w:noProof/>
         </w:rPr>
       </w:pPr>
     </w:p>
@@ -4343,7 +5131,7 @@
                     <pic:cNvPicPr/>
                   </pic:nvPicPr>
                   <pic:blipFill>
-                    <a:blip r:embed="rId12" cstate="print">
+                    <a:blip r:embed="rId14" cstate="print">
                       <a:extLst>
                         <a:ext uri="{28A0092B-C50C-407E-A947-70E740481C1C}">
                           <a14:useLocalDpi xmlns:a14="http://schemas.microsoft.com/office/drawing/2010/main" val="0"/>
@@ -4388,8 +5176,8 @@
       </w:pPr>
     </w:p>
     <w:sectPr>
-      <w:headerReference w:type="default" r:id="rId13"/>
-      <w:footerReference w:type="default" r:id="rId14"/>
+      <w:headerReference w:type="default" r:id="rId15"/>
+      <w:footerReference w:type="default" r:id="rId16"/>
       <w:pgSz w:w="12240" w:h="15840"/>
       <w:pgMar w:top="1440" w:right="1800" w:bottom="1440" w:left="1800" w:header="720" w:footer="720" w:gutter="0"/>
       <w:cols w:space="720"/>
@@ -10242,7 +11030,7 @@
   <w:style w:type="paragraph" w:default="1" w:styleId="Normal">
     <w:name w:val="Normal"/>
     <w:qFormat/>
-    <w:rsid w:val="00E2073E"/>
+    <w:rsid w:val="0074066C"/>
     <w:rPr>
       <w:sz w:val="24"/>
       <w:szCs w:val="24"/>

</xml_diff>

<commit_message>
Made changes to UserInterfaceModule.docx formatting.
</commit_message>
<xml_diff>
--- a/Documentation/Module Designs/UserInterfaceModule.docx
+++ b/Documentation/Module Designs/UserInterfaceModule.docx
@@ -335,46 +335,7 @@
             <w:noProof/>
             <w:webHidden/>
           </w:rPr>
-          <w:fldChar w:fldCharType="begin"/>
-        </w:r>
-        <w:r>
-          <w:rPr>
-            <w:rFonts w:ascii="Roboto" w:hAnsi="Roboto"/>
-            <w:noProof/>
-            <w:webHidden/>
-          </w:rPr>
-          <w:instrText xml:space="preserve"> PAGEREF _Toc131876419 \h </w:instrText>
-        </w:r>
-        <w:r>
-          <w:rPr>
-            <w:rFonts w:ascii="Roboto" w:hAnsi="Roboto"/>
-            <w:noProof/>
-            <w:webHidden/>
-          </w:rPr>
-        </w:r>
-        <w:r>
-          <w:rPr>
-            <w:rFonts w:ascii="Roboto" w:hAnsi="Roboto"/>
-            <w:noProof/>
-            <w:webHidden/>
-          </w:rPr>
-          <w:fldChar w:fldCharType="separate"/>
-        </w:r>
-        <w:r>
-          <w:rPr>
-            <w:rFonts w:ascii="Roboto" w:hAnsi="Roboto"/>
-            <w:noProof/>
-            <w:webHidden/>
-          </w:rPr>
-          <w:t>4</w:t>
-        </w:r>
-        <w:r>
-          <w:rPr>
-            <w:rFonts w:ascii="Roboto" w:hAnsi="Roboto"/>
-            <w:noProof/>
-            <w:webHidden/>
-          </w:rPr>
-          <w:fldChar w:fldCharType="end"/>
+          <w:t>3</w:t>
         </w:r>
       </w:hyperlink>
     </w:p>
@@ -539,46 +500,7 @@
             <w:noProof/>
             <w:webHidden/>
           </w:rPr>
-          <w:fldChar w:fldCharType="begin"/>
-        </w:r>
-        <w:r>
-          <w:rPr>
-            <w:rFonts w:ascii="Roboto" w:hAnsi="Roboto"/>
-            <w:noProof/>
-            <w:webHidden/>
-          </w:rPr>
-          <w:instrText xml:space="preserve"> PAGEREF _Toc131876421 \h </w:instrText>
-        </w:r>
-        <w:r>
-          <w:rPr>
-            <w:rFonts w:ascii="Roboto" w:hAnsi="Roboto"/>
-            <w:noProof/>
-            <w:webHidden/>
-          </w:rPr>
-        </w:r>
-        <w:r>
-          <w:rPr>
-            <w:rFonts w:ascii="Roboto" w:hAnsi="Roboto"/>
-            <w:noProof/>
-            <w:webHidden/>
-          </w:rPr>
-          <w:fldChar w:fldCharType="separate"/>
-        </w:r>
-        <w:r>
-          <w:rPr>
-            <w:rFonts w:ascii="Roboto" w:hAnsi="Roboto"/>
-            <w:noProof/>
-            <w:webHidden/>
-          </w:rPr>
-          <w:t>5</w:t>
-        </w:r>
-        <w:r>
-          <w:rPr>
-            <w:rFonts w:ascii="Roboto" w:hAnsi="Roboto"/>
-            <w:noProof/>
-            <w:webHidden/>
-          </w:rPr>
-          <w:fldChar w:fldCharType="end"/>
+          <w:t>4</w:t>
         </w:r>
       </w:hyperlink>
     </w:p>
@@ -935,46 +857,7 @@
             <w:noProof/>
             <w:webHidden/>
           </w:rPr>
-          <w:fldChar w:fldCharType="begin"/>
-        </w:r>
-        <w:r>
-          <w:rPr>
-            <w:rFonts w:ascii="Roboto" w:hAnsi="Roboto"/>
-            <w:noProof/>
-            <w:webHidden/>
-          </w:rPr>
-          <w:instrText xml:space="preserve"> PAGEREF _Toc131876426 \h </w:instrText>
-        </w:r>
-        <w:r>
-          <w:rPr>
-            <w:rFonts w:ascii="Roboto" w:hAnsi="Roboto"/>
-            <w:noProof/>
-            <w:webHidden/>
-          </w:rPr>
-        </w:r>
-        <w:r>
-          <w:rPr>
-            <w:rFonts w:ascii="Roboto" w:hAnsi="Roboto"/>
-            <w:noProof/>
-            <w:webHidden/>
-          </w:rPr>
-          <w:fldChar w:fldCharType="separate"/>
-        </w:r>
-        <w:r>
-          <w:rPr>
-            <w:rFonts w:ascii="Roboto" w:hAnsi="Roboto"/>
-            <w:noProof/>
-            <w:webHidden/>
-          </w:rPr>
-          <w:t>11</w:t>
-        </w:r>
-        <w:r>
-          <w:rPr>
-            <w:rFonts w:ascii="Roboto" w:hAnsi="Roboto"/>
-            <w:noProof/>
-            <w:webHidden/>
-          </w:rPr>
-          <w:fldChar w:fldCharType="end"/>
+          <w:t>9</w:t>
         </w:r>
       </w:hyperlink>
     </w:p>
@@ -995,7 +878,7 @@
           <w:szCs w:val="24"/>
         </w:rPr>
       </w:pPr>
-      <w:hyperlink w:anchor="_Toc131876427" w:history="1">
+      <w:hyperlink w:anchor="_Toc131876429" w:history="1">
         <w:r>
           <w:rPr>
             <w:rStyle w:val="Hyperlink"/>
@@ -1003,108 +886,6 @@
             <w:noProof/>
           </w:rPr>
           <w:t>6</w:t>
-        </w:r>
-        <w:r>
-          <w:rPr>
-            <w:rFonts w:ascii="Roboto" w:hAnsi="Roboto"/>
-            <w:b w:val="0"/>
-            <w:bCs w:val="0"/>
-            <w:caps w:val="0"/>
-            <w:noProof/>
-            <w:szCs w:val="24"/>
-          </w:rPr>
-          <w:tab/>
-        </w:r>
-        <w:r>
-          <w:rPr>
-            <w:rStyle w:val="Hyperlink"/>
-            <w:rFonts w:ascii="Roboto" w:hAnsi="Roboto"/>
-            <w:noProof/>
-          </w:rPr>
-          <w:t>Development View</w:t>
-        </w:r>
-        <w:r>
-          <w:rPr>
-            <w:rFonts w:ascii="Roboto" w:hAnsi="Roboto"/>
-            <w:noProof/>
-            <w:webHidden/>
-          </w:rPr>
-          <w:tab/>
-        </w:r>
-        <w:r>
-          <w:rPr>
-            <w:rFonts w:ascii="Roboto" w:hAnsi="Roboto"/>
-            <w:noProof/>
-            <w:webHidden/>
-          </w:rPr>
-          <w:fldChar w:fldCharType="begin"/>
-        </w:r>
-        <w:r>
-          <w:rPr>
-            <w:rFonts w:ascii="Roboto" w:hAnsi="Roboto"/>
-            <w:noProof/>
-            <w:webHidden/>
-          </w:rPr>
-          <w:instrText xml:space="preserve"> PAGEREF _Toc131876427 \h </w:instrText>
-        </w:r>
-        <w:r>
-          <w:rPr>
-            <w:rFonts w:ascii="Roboto" w:hAnsi="Roboto"/>
-            <w:noProof/>
-            <w:webHidden/>
-          </w:rPr>
-        </w:r>
-        <w:r>
-          <w:rPr>
-            <w:rFonts w:ascii="Roboto" w:hAnsi="Roboto"/>
-            <w:noProof/>
-            <w:webHidden/>
-          </w:rPr>
-          <w:fldChar w:fldCharType="separate"/>
-        </w:r>
-        <w:r>
-          <w:rPr>
-            <w:rFonts w:ascii="Roboto" w:hAnsi="Roboto"/>
-            <w:noProof/>
-            <w:webHidden/>
-          </w:rPr>
-          <w:t>12</w:t>
-        </w:r>
-        <w:r>
-          <w:rPr>
-            <w:rFonts w:ascii="Roboto" w:hAnsi="Roboto"/>
-            <w:noProof/>
-            <w:webHidden/>
-          </w:rPr>
-          <w:fldChar w:fldCharType="end"/>
-        </w:r>
-      </w:hyperlink>
-    </w:p>
-    <w:p>
-      <w:pPr>
-        <w:pStyle w:val="TOC1"/>
-        <w:tabs>
-          <w:tab w:val="left" w:pos="480"/>
-          <w:tab w:val="right" w:leader="dot" w:pos="8630"/>
-        </w:tabs>
-        <w:spacing w:line="276" w:lineRule="auto"/>
-        <w:rPr>
-          <w:rFonts w:ascii="Roboto" w:hAnsi="Roboto"/>
-          <w:b w:val="0"/>
-          <w:bCs w:val="0"/>
-          <w:caps w:val="0"/>
-          <w:noProof/>
-          <w:szCs w:val="24"/>
-        </w:rPr>
-      </w:pPr>
-      <w:hyperlink w:anchor="_Toc131876429" w:history="1">
-        <w:r>
-          <w:rPr>
-            <w:rStyle w:val="Hyperlink"/>
-            <w:rFonts w:ascii="Roboto" w:hAnsi="Roboto"/>
-            <w:noProof/>
-          </w:rPr>
-          <w:t>7</w:t>
         </w:r>
         <w:r>
           <w:rPr>
@@ -1139,49 +920,11 @@
             <w:noProof/>
             <w:webHidden/>
           </w:rPr>
-          <w:fldChar w:fldCharType="begin"/>
-        </w:r>
-        <w:r>
-          <w:rPr>
-            <w:rFonts w:ascii="Roboto" w:hAnsi="Roboto"/>
-            <w:noProof/>
-            <w:webHidden/>
-          </w:rPr>
-          <w:instrText xml:space="preserve"> PAGEREF _Toc131876429 \h </w:instrText>
-        </w:r>
-        <w:r>
-          <w:rPr>
-            <w:rFonts w:ascii="Roboto" w:hAnsi="Roboto"/>
-            <w:noProof/>
-            <w:webHidden/>
-          </w:rPr>
-        </w:r>
-        <w:r>
-          <w:rPr>
-            <w:rFonts w:ascii="Roboto" w:hAnsi="Roboto"/>
-            <w:noProof/>
-            <w:webHidden/>
-          </w:rPr>
-          <w:fldChar w:fldCharType="separate"/>
-        </w:r>
-        <w:r>
-          <w:rPr>
-            <w:rFonts w:ascii="Roboto" w:hAnsi="Roboto"/>
-            <w:noProof/>
-            <w:webHidden/>
-          </w:rPr>
-          <w:t>12</w:t>
-        </w:r>
-        <w:r>
-          <w:rPr>
-            <w:rFonts w:ascii="Roboto" w:hAnsi="Roboto"/>
-            <w:noProof/>
-            <w:webHidden/>
-          </w:rPr>
-          <w:fldChar w:fldCharType="end"/>
+          <w:t>11</w:t>
         </w:r>
       </w:hyperlink>
     </w:p>
+    <w:p/>
     <w:p>
       <w:pPr>
         <w:pStyle w:val="Header"/>
@@ -4629,116 +4372,23 @@
           <w:noProof/>
         </w:rPr>
         <w:lastRenderedPageBreak/>
-        <w:t>Credits Panel</w:t>
-      </w:r>
-      <w:r>
-        <w:rPr>
-          <w:rFonts w:ascii="Roboto" w:hAnsi="Roboto"/>
-          <w:b/>
-          <w:bCs/>
+        <w:t>Credits Panel User Widget:</w:t>
+      </w:r>
+    </w:p>
+    <w:p>
+      <w:pPr>
+        <w:spacing w:line="276" w:lineRule="auto"/>
+        <w:rPr>
+          <w:rFonts w:ascii="Roboto" w:hAnsi="Roboto"/>
           <w:noProof/>
         </w:rPr>
-        <w:t xml:space="preserve"> User Widget:</w:t>
-      </w:r>
-    </w:p>
-    <w:p>
-      <w:pPr>
-        <w:spacing w:line="276" w:lineRule="auto"/>
+      </w:pPr>
+      <w:r>
         <w:rPr>
           <w:rFonts w:ascii="Roboto" w:hAnsi="Roboto"/>
           <w:noProof/>
         </w:rPr>
-      </w:pPr>
-      <w:r>
-        <w:rPr>
-          <w:rFonts w:ascii="Roboto" w:hAnsi="Roboto"/>
-          <w:noProof/>
-        </w:rPr>
-        <w:t xml:space="preserve">The </w:t>
-      </w:r>
-      <w:r>
-        <w:rPr>
-          <w:rFonts w:ascii="Roboto" w:hAnsi="Roboto"/>
-          <w:noProof/>
-        </w:rPr>
-        <w:t>Credits Panel</w:t>
-      </w:r>
-      <w:r>
-        <w:rPr>
-          <w:rFonts w:ascii="Roboto" w:hAnsi="Roboto"/>
-          <w:noProof/>
-        </w:rPr>
-        <w:t xml:space="preserve"> User </w:t>
-      </w:r>
-      <w:r>
-        <w:rPr>
-          <w:rFonts w:ascii="Roboto" w:hAnsi="Roboto"/>
-          <w:noProof/>
-        </w:rPr>
-        <w:t>Widget</w:t>
-      </w:r>
-      <w:r>
-        <w:rPr>
-          <w:rFonts w:ascii="Roboto" w:hAnsi="Roboto"/>
-          <w:noProof/>
-        </w:rPr>
-        <w:t xml:space="preserve"> follows this sequence when being </w:t>
-      </w:r>
-      <w:r>
-        <w:rPr>
-          <w:rFonts w:ascii="Roboto" w:hAnsi="Roboto"/>
-          <w:noProof/>
-        </w:rPr>
-        <w:t>a</w:t>
-      </w:r>
-      <w:r>
-        <w:rPr>
-          <w:rFonts w:ascii="Roboto" w:hAnsi="Roboto"/>
-          <w:noProof/>
-        </w:rPr>
-        <w:t>dded</w:t>
-      </w:r>
-      <w:r>
-        <w:rPr>
-          <w:rFonts w:ascii="Roboto" w:hAnsi="Roboto"/>
-          <w:noProof/>
-        </w:rPr>
-        <w:t xml:space="preserve"> to</w:t>
-      </w:r>
-      <w:r>
-        <w:rPr>
-          <w:rFonts w:ascii="Roboto" w:hAnsi="Roboto"/>
-          <w:noProof/>
-        </w:rPr>
-        <w:t xml:space="preserve"> and </w:t>
-      </w:r>
-      <w:r>
-        <w:rPr>
-          <w:rFonts w:ascii="Roboto" w:hAnsi="Roboto"/>
-          <w:noProof/>
-        </w:rPr>
-        <w:t>r</w:t>
-      </w:r>
-      <w:r>
-        <w:rPr>
-          <w:rFonts w:ascii="Roboto" w:hAnsi="Roboto"/>
-          <w:noProof/>
-        </w:rPr>
-        <w:t xml:space="preserve">emoved </w:t>
-      </w:r>
-      <w:r>
-        <w:rPr>
-          <w:rFonts w:ascii="Roboto" w:hAnsi="Roboto"/>
-          <w:noProof/>
-        </w:rPr>
-        <w:t>from</w:t>
-      </w:r>
-      <w:r>
-        <w:rPr>
-          <w:rFonts w:ascii="Roboto" w:hAnsi="Roboto"/>
-          <w:noProof/>
-        </w:rPr>
-        <w:t xml:space="preserve"> the game’s viewport.</w:t>
+        <w:t>The Credits Panel User Widget follows this sequence when being added to and removed from the game’s viewport.</w:t>
       </w:r>
     </w:p>
     <w:p>
@@ -4834,34 +4484,7 @@
           <w:bCs/>
           <w:noProof/>
         </w:rPr>
-        <w:t>Options</w:t>
-      </w:r>
-      <w:r>
-        <w:rPr>
-          <w:rFonts w:ascii="Roboto" w:hAnsi="Roboto"/>
-          <w:b/>
-          <w:bCs/>
-          <w:noProof/>
-        </w:rPr>
-        <w:t xml:space="preserve"> Panel User Widget</w:t>
-      </w:r>
-      <w:r>
-        <w:rPr>
-          <w:rFonts w:ascii="Roboto" w:hAnsi="Roboto"/>
-          <w:b/>
-          <w:bCs/>
-          <w:noProof/>
-        </w:rPr>
-        <w:t xml:space="preserve"> [WORK IN PROGRESS]</w:t>
-      </w:r>
-      <w:r>
-        <w:rPr>
-          <w:rFonts w:ascii="Roboto" w:hAnsi="Roboto"/>
-          <w:b/>
-          <w:bCs/>
-          <w:noProof/>
-        </w:rPr>
-        <w:t>:</w:t>
+        <w:t>Options Panel User Widget [WORK IN PROGRESS]:</w:t>
       </w:r>
     </w:p>
     <w:p>

</xml_diff>

<commit_message>
Updated User Interface Documentation
</commit_message>
<xml_diff>
--- a/Documentation/Module Designs/UserInterfaceModule.docx
+++ b/Documentation/Module Designs/UserInterfaceModule.docx
@@ -1,6 +1,6 @@
 
 <file path=word/document.xml><?xml version="1.0" encoding="utf-8"?>
-<w:document xmlns:wpc="http://schemas.microsoft.com/office/word/2010/wordprocessingCanvas" xmlns:cx="http://schemas.microsoft.com/office/drawing/2014/chartex" xmlns:cx1="http://schemas.microsoft.com/office/drawing/2015/9/8/chartex" xmlns:cx2="http://schemas.microsoft.com/office/drawing/2015/10/21/chartex" xmlns:cx3="http://schemas.microsoft.com/office/drawing/2016/5/9/chartex" xmlns:cx4="http://schemas.microsoft.com/office/drawing/2016/5/10/chartex" xmlns:cx5="http://schemas.microsoft.com/office/drawing/2016/5/11/chartex" xmlns:cx6="http://schemas.microsoft.com/office/drawing/2016/5/12/chartex" xmlns:cx7="http://schemas.microsoft.com/office/drawing/2016/5/13/chartex" xmlns:cx8="http://schemas.microsoft.com/office/drawing/2016/5/14/chartex" xmlns:mc="http://schemas.openxmlformats.org/markup-compatibility/2006" xmlns:aink="http://schemas.microsoft.com/office/drawing/2016/ink" xmlns:am3d="http://schemas.microsoft.com/office/drawing/2017/model3d" xmlns:o="urn:schemas-microsoft-com:office:office" xmlns:r="http://schemas.openxmlformats.org/officeDocument/2006/relationships" xmlns:m="http://schemas.openxmlformats.org/officeDocument/2006/math" xmlns:v="urn:schemas-microsoft-com:vml" xmlns:wp14="http://schemas.microsoft.com/office/word/2010/wordprocessingDrawing" xmlns:wp="http://schemas.openxmlformats.org/drawingml/2006/wordprocessingDrawing" xmlns:w10="urn:schemas-microsoft-com:office:word" xmlns:w="http://schemas.openxmlformats.org/wordprocessingml/2006/main" xmlns:w14="http://schemas.microsoft.com/office/word/2010/wordml" xmlns:w15="http://schemas.microsoft.com/office/word/2012/wordml" xmlns:w16cex="http://schemas.microsoft.com/office/word/2018/wordml/cex" xmlns:w16cid="http://schemas.microsoft.com/office/word/2016/wordml/cid" xmlns:w16="http://schemas.microsoft.com/office/word/2018/wordml" xmlns:w16se="http://schemas.microsoft.com/office/word/2015/wordml/symex" xmlns:wpg="http://schemas.microsoft.com/office/word/2010/wordprocessingGroup" xmlns:wpi="http://schemas.microsoft.com/office/word/2010/wordprocessingInk" xmlns:wne="http://schemas.microsoft.com/office/word/2006/wordml" xmlns:wps="http://schemas.microsoft.com/office/word/2010/wordprocessingShape" mc:Ignorable="w14 w15 w16se w16cid w16 w16cex wp14">
+<w:document xmlns:wpc="http://schemas.microsoft.com/office/word/2010/wordprocessingCanvas" xmlns:cx="http://schemas.microsoft.com/office/drawing/2014/chartex" xmlns:cx1="http://schemas.microsoft.com/office/drawing/2015/9/8/chartex" xmlns:cx2="http://schemas.microsoft.com/office/drawing/2015/10/21/chartex" xmlns:cx3="http://schemas.microsoft.com/office/drawing/2016/5/9/chartex" xmlns:cx4="http://schemas.microsoft.com/office/drawing/2016/5/10/chartex" xmlns:cx5="http://schemas.microsoft.com/office/drawing/2016/5/11/chartex" xmlns:cx6="http://schemas.microsoft.com/office/drawing/2016/5/12/chartex" xmlns:cx7="http://schemas.microsoft.com/office/drawing/2016/5/13/chartex" xmlns:cx8="http://schemas.microsoft.com/office/drawing/2016/5/14/chartex" xmlns:mc="http://schemas.openxmlformats.org/markup-compatibility/2006" xmlns:aink="http://schemas.microsoft.com/office/drawing/2016/ink" xmlns:am3d="http://schemas.microsoft.com/office/drawing/2017/model3d" xmlns:o="urn:schemas-microsoft-com:office:office" xmlns:r="http://schemas.openxmlformats.org/officeDocument/2006/relationships" xmlns:m="http://schemas.openxmlformats.org/officeDocument/2006/math" xmlns:v="urn:schemas-microsoft-com:vml" xmlns:wp14="http://schemas.microsoft.com/office/word/2010/wordprocessingDrawing" xmlns:wp="http://schemas.openxmlformats.org/drawingml/2006/wordprocessingDrawing" xmlns:w10="urn:schemas-microsoft-com:office:word" xmlns:w="http://schemas.openxmlformats.org/wordprocessingml/2006/main" xmlns:w14="http://schemas.microsoft.com/office/word/2010/wordml" xmlns:w15="http://schemas.microsoft.com/office/word/2012/wordml" xmlns:w16cex="http://schemas.microsoft.com/office/word/2018/wordml/cex" xmlns:w16cid="http://schemas.microsoft.com/office/word/2016/wordml/cid" xmlns:w16="http://schemas.microsoft.com/office/word/2018/wordml" xmlns:w16sdtdh="http://schemas.microsoft.com/office/word/2020/wordml/sdtdatahash" xmlns:w16se="http://schemas.microsoft.com/office/word/2015/wordml/symex" xmlns:wpg="http://schemas.microsoft.com/office/word/2010/wordprocessingGroup" xmlns:wpi="http://schemas.microsoft.com/office/word/2010/wordprocessingInk" xmlns:wne="http://schemas.microsoft.com/office/word/2006/wordml" xmlns:wps="http://schemas.microsoft.com/office/word/2010/wordprocessingShape" mc:Ignorable="w14 w15 w16se w16cid w16 w16cex w16sdtdh wp14">
   <w:body>
     <w:p>
       <w:pPr>
@@ -744,46 +744,7 @@
             <w:noProof/>
             <w:webHidden/>
           </w:rPr>
-          <w:fldChar w:fldCharType="begin"/>
-        </w:r>
-        <w:r>
-          <w:rPr>
-            <w:rFonts w:ascii="Roboto" w:hAnsi="Roboto"/>
-            <w:noProof/>
-            <w:webHidden/>
-          </w:rPr>
-          <w:instrText xml:space="preserve"> PAGEREF _Toc131876425 \h </w:instrText>
-        </w:r>
-        <w:r>
-          <w:rPr>
-            <w:rFonts w:ascii="Roboto" w:hAnsi="Roboto"/>
-            <w:noProof/>
-            <w:webHidden/>
-          </w:rPr>
-        </w:r>
-        <w:r>
-          <w:rPr>
-            <w:rFonts w:ascii="Roboto" w:hAnsi="Roboto"/>
-            <w:noProof/>
-            <w:webHidden/>
-          </w:rPr>
-          <w:fldChar w:fldCharType="separate"/>
-        </w:r>
-        <w:r>
-          <w:rPr>
-            <w:rFonts w:ascii="Roboto" w:hAnsi="Roboto"/>
-            <w:noProof/>
-            <w:webHidden/>
-          </w:rPr>
-          <w:t>8</w:t>
-        </w:r>
-        <w:r>
-          <w:rPr>
-            <w:rFonts w:ascii="Roboto" w:hAnsi="Roboto"/>
-            <w:noProof/>
-            <w:webHidden/>
-          </w:rPr>
-          <w:fldChar w:fldCharType="end"/>
+          <w:t>9</w:t>
         </w:r>
       </w:hyperlink>
     </w:p>
@@ -846,7 +807,7 @@
             <w:noProof/>
             <w:webHidden/>
           </w:rPr>
-          <w:t>9</w:t>
+          <w:t>10</w:t>
         </w:r>
       </w:hyperlink>
     </w:p>
@@ -902,7 +863,15 @@
             <w:webHidden/>
           </w:rPr>
           <w:tab/>
-          <w:t>11</w:t>
+          <w:t>1</w:t>
+        </w:r>
+        <w:r>
+          <w:rPr>
+            <w:rFonts w:ascii="Roboto" w:hAnsi="Roboto"/>
+            <w:noProof/>
+            <w:webHidden/>
+          </w:rPr>
+          <w:t>3</w:t>
         </w:r>
       </w:hyperlink>
     </w:p>
@@ -1160,6 +1129,182 @@
           <w:szCs w:val="10"/>
         </w:rPr>
       </w:pPr>
+    </w:p>
+    <w:p>
+      <w:pPr>
+        <w:pStyle w:val="Header"/>
+        <w:keepNext/>
+        <w:keepLines/>
+        <w:tabs>
+          <w:tab w:val="clear" w:pos="4320"/>
+          <w:tab w:val="clear" w:pos="8640"/>
+        </w:tabs>
+        <w:spacing w:before="240" w:line="276" w:lineRule="auto"/>
+        <w:rPr>
+          <w:rFonts w:ascii="Roboto" w:hAnsi="Roboto" w:cs="Arial"/>
+          <w:lang w:val="fr-CA"/>
+        </w:rPr>
+      </w:pPr>
+      <w:r>
+        <w:rPr>
+          <w:rFonts w:ascii="Roboto" w:hAnsi="Roboto" w:cs="Arial"/>
+          <w:b/>
+          <w:bCs/>
+          <w:lang w:val="fr-CA"/>
+        </w:rPr>
+        <w:t>Version:</w:t>
+      </w:r>
+      <w:r>
+        <w:rPr>
+          <w:rFonts w:ascii="Roboto" w:hAnsi="Roboto" w:cs="Arial"/>
+          <w:lang w:val="fr-CA"/>
+        </w:rPr>
+        <w:t xml:space="preserve"> 0.</w:t>
+      </w:r>
+      <w:r>
+        <w:rPr>
+          <w:rFonts w:ascii="Roboto" w:hAnsi="Roboto" w:cs="Arial"/>
+          <w:lang w:val="fr-CA"/>
+        </w:rPr>
+        <w:t>2</w:t>
+      </w:r>
+    </w:p>
+    <w:p>
+      <w:pPr>
+        <w:pStyle w:val="Header"/>
+        <w:tabs>
+          <w:tab w:val="clear" w:pos="4320"/>
+          <w:tab w:val="clear" w:pos="8640"/>
+        </w:tabs>
+        <w:spacing w:before="60" w:line="276" w:lineRule="auto"/>
+        <w:rPr>
+          <w:rFonts w:ascii="Roboto" w:hAnsi="Roboto" w:cs="Arial"/>
+          <w:lang w:val="fr-CA"/>
+        </w:rPr>
+      </w:pPr>
+      <w:r>
+        <w:rPr>
+          <w:rFonts w:ascii="Roboto" w:hAnsi="Roboto" w:cs="Arial"/>
+          <w:b/>
+          <w:bCs/>
+          <w:lang w:val="fr-CA"/>
+        </w:rPr>
+        <w:t>Modifier:</w:t>
+      </w:r>
+      <w:r>
+        <w:rPr>
+          <w:rFonts w:ascii="Roboto" w:hAnsi="Roboto" w:cs="Arial"/>
+          <w:lang w:val="fr-CA"/>
+        </w:rPr>
+        <w:t xml:space="preserve"> Arianne Fennell</w:t>
+      </w:r>
+    </w:p>
+    <w:p>
+      <w:pPr>
+        <w:pStyle w:val="Header"/>
+        <w:keepNext/>
+        <w:keepLines/>
+        <w:tabs>
+          <w:tab w:val="clear" w:pos="4320"/>
+          <w:tab w:val="clear" w:pos="8640"/>
+        </w:tabs>
+        <w:spacing w:before="60" w:line="276" w:lineRule="auto"/>
+        <w:rPr>
+          <w:rFonts w:ascii="Roboto" w:hAnsi="Roboto" w:cs="Arial"/>
+          <w:lang w:val="en-CA"/>
+        </w:rPr>
+      </w:pPr>
+      <w:r>
+        <w:rPr>
+          <w:rFonts w:ascii="Roboto" w:hAnsi="Roboto" w:cs="Arial"/>
+          <w:b/>
+          <w:bCs/>
+          <w:lang w:val="en-CA"/>
+        </w:rPr>
+        <w:t>Date:</w:t>
+      </w:r>
+      <w:r>
+        <w:rPr>
+          <w:rFonts w:ascii="Roboto" w:hAnsi="Roboto" w:cs="Arial"/>
+          <w:lang w:val="en-CA"/>
+        </w:rPr>
+        <w:t xml:space="preserve"> 0</w:t>
+      </w:r>
+      <w:r>
+        <w:rPr>
+          <w:rFonts w:ascii="Roboto" w:hAnsi="Roboto" w:cs="Arial"/>
+          <w:lang w:val="en-CA"/>
+        </w:rPr>
+        <w:t>4</w:t>
+      </w:r>
+      <w:r>
+        <w:rPr>
+          <w:rFonts w:ascii="Roboto" w:hAnsi="Roboto" w:cs="Arial"/>
+          <w:lang w:val="en-CA"/>
+        </w:rPr>
+        <w:t>/</w:t>
+      </w:r>
+      <w:r>
+        <w:rPr>
+          <w:rFonts w:ascii="Roboto" w:hAnsi="Roboto" w:cs="Arial"/>
+          <w:lang w:val="en-CA"/>
+        </w:rPr>
+        <w:t>16</w:t>
+      </w:r>
+      <w:r>
+        <w:rPr>
+          <w:rFonts w:ascii="Roboto" w:hAnsi="Roboto" w:cs="Arial"/>
+          <w:lang w:val="en-CA"/>
+        </w:rPr>
+        <w:t>/2021</w:t>
+      </w:r>
+    </w:p>
+    <w:p>
+      <w:pPr>
+        <w:pStyle w:val="Header"/>
+        <w:keepNext/>
+        <w:keepLines/>
+        <w:tabs>
+          <w:tab w:val="clear" w:pos="4320"/>
+          <w:tab w:val="clear" w:pos="8640"/>
+        </w:tabs>
+        <w:spacing w:before="60" w:line="276" w:lineRule="auto"/>
+        <w:rPr>
+          <w:rFonts w:ascii="Roboto" w:hAnsi="Roboto" w:cs="Arial"/>
+        </w:rPr>
+      </w:pPr>
+      <w:r>
+        <w:rPr>
+          <w:rFonts w:ascii="Roboto" w:hAnsi="Roboto" w:cs="Arial"/>
+          <w:b/>
+          <w:bCs/>
+        </w:rPr>
+        <w:t>Description of Change:</w:t>
+      </w:r>
+      <w:r>
+        <w:rPr>
+          <w:rFonts w:ascii="Roboto" w:hAnsi="Roboto" w:cs="Arial"/>
+        </w:rPr>
+        <w:t xml:space="preserve"> </w:t>
+      </w:r>
+      <w:r>
+        <w:rPr>
+          <w:rFonts w:ascii="Roboto" w:hAnsi="Roboto" w:cs="Arial"/>
+        </w:rPr>
+        <w:t xml:space="preserve">Implemented Pause, Invite and Confirmation </w:t>
+      </w:r>
+      <w:r>
+        <w:rPr>
+          <w:rFonts w:ascii="Roboto" w:hAnsi="Roboto" w:cs="Arial"/>
+        </w:rPr>
+        <w:t>widgets</w:t>
+      </w:r>
+      <w:r>
+        <w:rPr>
+          <w:rFonts w:ascii="Roboto" w:hAnsi="Roboto" w:cs="Arial"/>
+        </w:rPr>
+        <w:t>.</w:t>
+      </w:r>
     </w:p>
     <w:p>
       <w:pPr>
@@ -2556,10 +2701,10 @@
           <w:noProof/>
         </w:rPr>
         <w:drawing>
-          <wp:inline distT="0" distB="0" distL="0" distR="0" wp14:anchorId="406386C9" wp14:editId="29BC5586">
-            <wp:extent cx="5486400" cy="3140710"/>
-            <wp:effectExtent l="0" t="0" r="0" b="2540"/>
-            <wp:docPr id="7" name="Picture 7" descr="Graphical user interface&#10;&#10;Description automatically generated"/>
+          <wp:inline distT="0" distB="0" distL="0" distR="0" wp14:anchorId="47397F7B" wp14:editId="6FAFE6A3">
+            <wp:extent cx="5438775" cy="4191350"/>
+            <wp:effectExtent l="0" t="0" r="0" b="0"/>
+            <wp:docPr id="12" name="Picture 12"/>
             <wp:cNvGraphicFramePr>
               <a:graphicFrameLocks xmlns:a="http://schemas.openxmlformats.org/drawingml/2006/main" noChangeAspect="1"/>
             </wp:cNvGraphicFramePr>
@@ -2567,29 +2712,36 @@
               <a:graphicData uri="http://schemas.openxmlformats.org/drawingml/2006/picture">
                 <pic:pic xmlns:pic="http://schemas.openxmlformats.org/drawingml/2006/picture">
                   <pic:nvPicPr>
-                    <pic:cNvPr id="7" name="Picture 7" descr="Graphical user interface&#10;&#10;Description automatically generated"/>
-                    <pic:cNvPicPr/>
+                    <pic:cNvPr id="0" name="Picture 5"/>
+                    <pic:cNvPicPr>
+                      <a:picLocks noChangeAspect="1" noChangeArrowheads="1"/>
+                    </pic:cNvPicPr>
                   </pic:nvPicPr>
                   <pic:blipFill>
-                    <a:blip r:embed="rId9" cstate="print">
+                    <a:blip r:embed="rId9">
                       <a:extLst>
                         <a:ext uri="{28A0092B-C50C-407E-A947-70E740481C1C}">
                           <a14:useLocalDpi xmlns:a14="http://schemas.microsoft.com/office/drawing/2010/main" val="0"/>
                         </a:ext>
                       </a:extLst>
                     </a:blip>
+                    <a:srcRect/>
                     <a:stretch>
                       <a:fillRect/>
                     </a:stretch>
                   </pic:blipFill>
-                  <pic:spPr>
+                  <pic:spPr bwMode="auto">
                     <a:xfrm>
                       <a:off x="0" y="0"/>
-                      <a:ext cx="5486400" cy="3140710"/>
+                      <a:ext cx="5503564" cy="4241279"/>
                     </a:xfrm>
                     <a:prstGeom prst="rect">
                       <a:avLst/>
                     </a:prstGeom>
+                    <a:noFill/>
+                    <a:ln>
+                      <a:noFill/>
+                    </a:ln>
                   </pic:spPr>
                 </pic:pic>
               </a:graphicData>
@@ -2647,7 +2799,19 @@
         <w:rPr>
           <w:rFonts w:ascii="Roboto" w:hAnsi="Roboto"/>
         </w:rPr>
-        <w:t>The game’s main manager class. When it comes to the User Interface Module, the GameInstance is responsible for the implementation and switching of the main UI screens and levels of the game.</w:t>
+        <w:t>The game’s main manager class. When it comes to the User Interface Module, the GameInstance is responsible for the implementation and switching of the main UI screens and levels of the game</w:t>
+      </w:r>
+      <w:r>
+        <w:rPr>
+          <w:rFonts w:ascii="Roboto" w:hAnsi="Roboto"/>
+        </w:rPr>
+        <w:t>, as well as implementing functions that handle the game’s integration with Steam</w:t>
+      </w:r>
+      <w:r>
+        <w:rPr>
+          <w:rFonts w:ascii="Roboto" w:hAnsi="Roboto"/>
+        </w:rPr>
+        <w:t>.</w:t>
       </w:r>
     </w:p>
     <w:p>
@@ -2788,100 +2952,6 @@
           <w:rFonts w:ascii="Roboto" w:hAnsi="Roboto"/>
         </w:rPr>
         <w:t>inherits from Unreal Engine’s GameModeBase and is only responsible for setting the MainMenuLevel’s default pawn.</w:t>
-      </w:r>
-    </w:p>
-    <w:p>
-      <w:pPr>
-        <w:spacing w:line="276" w:lineRule="auto"/>
-        <w:jc w:val="both"/>
-        <w:rPr>
-          <w:rFonts w:ascii="Roboto" w:hAnsi="Roboto"/>
-          <w:b/>
-          <w:bCs/>
-        </w:rPr>
-      </w:pPr>
-    </w:p>
-    <w:p>
-      <w:pPr>
-        <w:spacing w:line="276" w:lineRule="auto"/>
-        <w:jc w:val="both"/>
-        <w:rPr>
-          <w:rFonts w:ascii="Roboto" w:hAnsi="Roboto"/>
-        </w:rPr>
-      </w:pPr>
-      <w:r>
-        <w:rPr>
-          <w:rFonts w:ascii="Roboto" w:hAnsi="Roboto"/>
-          <w:b/>
-          <w:bCs/>
-        </w:rPr>
-        <w:t>U</w:t>
-      </w:r>
-      <w:r>
-        <w:rPr>
-          <w:rFonts w:ascii="Roboto" w:hAnsi="Roboto"/>
-          <w:b/>
-          <w:bCs/>
-        </w:rPr>
-        <w:t>STK_</w:t>
-      </w:r>
-      <w:r>
-        <w:rPr>
-          <w:rFonts w:ascii="Roboto" w:hAnsi="Roboto"/>
-          <w:b/>
-          <w:bCs/>
-        </w:rPr>
-        <w:t>UserWidget</w:t>
-      </w:r>
-      <w:r>
-        <w:rPr>
-          <w:rFonts w:ascii="Roboto" w:hAnsi="Roboto"/>
-          <w:b/>
-          <w:bCs/>
-        </w:rPr>
-        <w:t>:</w:t>
-      </w:r>
-      <w:r>
-        <w:rPr>
-          <w:rFonts w:ascii="Roboto" w:hAnsi="Roboto"/>
-        </w:rPr>
-        <w:t xml:space="preserve"> </w:t>
-      </w:r>
-      <w:r>
-        <w:rPr>
-          <w:rFonts w:ascii="Roboto" w:hAnsi="Roboto"/>
-        </w:rPr>
-        <w:t>T</w:t>
-      </w:r>
-      <w:r>
-        <w:rPr>
-          <w:rFonts w:ascii="Roboto" w:hAnsi="Roboto"/>
-        </w:rPr>
-        <w:t>he base UserWidget class</w:t>
-      </w:r>
-      <w:r>
-        <w:rPr>
-          <w:rFonts w:ascii="Roboto" w:hAnsi="Roboto"/>
-        </w:rPr>
-        <w:t xml:space="preserve"> that is a child of Unreal Engine’s</w:t>
-      </w:r>
-      <w:r>
-        <w:rPr>
-          <w:rFonts w:ascii="Roboto" w:hAnsi="Roboto"/>
-        </w:rPr>
-        <w:t xml:space="preserve"> </w:t>
-      </w:r>
-      <w:r>
-        <w:rPr>
-          <w:rFonts w:ascii="Roboto" w:hAnsi="Roboto"/>
-        </w:rPr>
-        <w:t>UUserWidget.</w:t>
-      </w:r>
-      <w:r>
-        <w:rPr>
-          <w:rFonts w:ascii="Roboto" w:hAnsi="Roboto"/>
-        </w:rPr>
-        <w:t xml:space="preserve"> All the game’s unique user widgets will inherit from this class. This parent class holds two important functions that are responsible for the Setup and Teardown of each widget in relation to the game. The class will also never be used alone and is simply meant as a template class.</w:t>
       </w:r>
     </w:p>
     <w:p>
@@ -2926,6 +2996,100 @@
           <w:b/>
           <w:bCs/>
         </w:rPr>
+        <w:t>UserWidget</w:t>
+      </w:r>
+      <w:r>
+        <w:rPr>
+          <w:rFonts w:ascii="Roboto" w:hAnsi="Roboto"/>
+          <w:b/>
+          <w:bCs/>
+        </w:rPr>
+        <w:t>:</w:t>
+      </w:r>
+      <w:r>
+        <w:rPr>
+          <w:rFonts w:ascii="Roboto" w:hAnsi="Roboto"/>
+        </w:rPr>
+        <w:t xml:space="preserve"> </w:t>
+      </w:r>
+      <w:r>
+        <w:rPr>
+          <w:rFonts w:ascii="Roboto" w:hAnsi="Roboto"/>
+        </w:rPr>
+        <w:t>T</w:t>
+      </w:r>
+      <w:r>
+        <w:rPr>
+          <w:rFonts w:ascii="Roboto" w:hAnsi="Roboto"/>
+        </w:rPr>
+        <w:t>he base UserWidget class</w:t>
+      </w:r>
+      <w:r>
+        <w:rPr>
+          <w:rFonts w:ascii="Roboto" w:hAnsi="Roboto"/>
+        </w:rPr>
+        <w:t xml:space="preserve"> that is a child of Unreal Engine’s</w:t>
+      </w:r>
+      <w:r>
+        <w:rPr>
+          <w:rFonts w:ascii="Roboto" w:hAnsi="Roboto"/>
+        </w:rPr>
+        <w:t xml:space="preserve"> </w:t>
+      </w:r>
+      <w:r>
+        <w:rPr>
+          <w:rFonts w:ascii="Roboto" w:hAnsi="Roboto"/>
+        </w:rPr>
+        <w:t>UUserWidget.</w:t>
+      </w:r>
+      <w:r>
+        <w:rPr>
+          <w:rFonts w:ascii="Roboto" w:hAnsi="Roboto"/>
+        </w:rPr>
+        <w:t xml:space="preserve"> All the game’s unique user widgets will inherit from this class. This parent class holds two important functions that are responsible for the Setup and Teardown of each widget in relation to the game. The class will also never be used alone and is simply meant as a template class.</w:t>
+      </w:r>
+    </w:p>
+    <w:p>
+      <w:pPr>
+        <w:spacing w:line="276" w:lineRule="auto"/>
+        <w:jc w:val="both"/>
+        <w:rPr>
+          <w:rFonts w:ascii="Roboto" w:hAnsi="Roboto"/>
+          <w:b/>
+          <w:bCs/>
+        </w:rPr>
+      </w:pPr>
+    </w:p>
+    <w:p>
+      <w:pPr>
+        <w:spacing w:line="276" w:lineRule="auto"/>
+        <w:jc w:val="both"/>
+        <w:rPr>
+          <w:rFonts w:ascii="Roboto" w:hAnsi="Roboto"/>
+        </w:rPr>
+      </w:pPr>
+      <w:r>
+        <w:rPr>
+          <w:rFonts w:ascii="Roboto" w:hAnsi="Roboto"/>
+          <w:b/>
+          <w:bCs/>
+        </w:rPr>
+        <w:t>U</w:t>
+      </w:r>
+      <w:r>
+        <w:rPr>
+          <w:rFonts w:ascii="Roboto" w:hAnsi="Roboto"/>
+          <w:b/>
+          <w:bCs/>
+        </w:rPr>
+        <w:t>STK_</w:t>
+      </w:r>
+      <w:r>
+        <w:rPr>
+          <w:rFonts w:ascii="Roboto" w:hAnsi="Roboto"/>
+          <w:b/>
+          <w:bCs/>
+        </w:rPr>
         <w:t>UWMainMenu</w:t>
       </w:r>
       <w:r>
@@ -3098,10 +3262,9 @@
         <w:jc w:val="both"/>
         <w:rPr>
           <w:rFonts w:ascii="Roboto" w:hAnsi="Roboto"/>
-          <w:b/>
-          <w:bCs/>
-        </w:rPr>
-      </w:pPr>
+        </w:rPr>
+      </w:pPr>
+      <w:proofErr w:type="spellStart"/>
       <w:r>
         <w:rPr>
           <w:rFonts w:ascii="Roboto" w:hAnsi="Roboto"/>
@@ -3118,14 +3281,7 @@
         </w:rPr>
         <w:t>STK_UWPauseMenu</w:t>
       </w:r>
-      <w:r>
-        <w:rPr>
-          <w:rFonts w:ascii="Roboto" w:hAnsi="Roboto"/>
-          <w:b/>
-          <w:bCs/>
-        </w:rPr>
-        <w:t xml:space="preserve"> [WORK IN PROGRESS]</w:t>
-      </w:r>
+      <w:proofErr w:type="spellEnd"/>
       <w:r>
         <w:rPr>
           <w:rFonts w:ascii="Roboto" w:hAnsi="Roboto"/>
@@ -3196,17 +3352,73 @@
         </w:rPr>
         <w:t xml:space="preserve"> of the game. The </w:t>
       </w:r>
+      <w:proofErr w:type="spellStart"/>
       <w:r>
         <w:rPr>
           <w:rFonts w:ascii="Roboto" w:hAnsi="Roboto"/>
         </w:rPr>
         <w:t>UWPauseMenu</w:t>
       </w:r>
-      <w:r>
-        <w:rPr>
-          <w:rFonts w:ascii="Roboto" w:hAnsi="Roboto"/>
-        </w:rPr>
-        <w:t xml:space="preserve"> class is responsible for enabling the player to</w:t>
+      <w:proofErr w:type="spellEnd"/>
+      <w:r>
+        <w:rPr>
+          <w:rFonts w:ascii="Roboto" w:hAnsi="Roboto"/>
+        </w:rPr>
+        <w:t xml:space="preserve"> class </w:t>
+      </w:r>
+      <w:r>
+        <w:rPr>
+          <w:rFonts w:ascii="Roboto" w:hAnsi="Roboto"/>
+        </w:rPr>
+        <w:t xml:space="preserve">holds instances of </w:t>
+      </w:r>
+      <w:proofErr w:type="spellStart"/>
+      <w:r>
+        <w:rPr>
+          <w:rFonts w:ascii="Roboto" w:hAnsi="Roboto"/>
+        </w:rPr>
+        <w:t>UWOptionsPanel</w:t>
+      </w:r>
+      <w:proofErr w:type="spellEnd"/>
+      <w:r>
+        <w:rPr>
+          <w:rFonts w:ascii="Roboto" w:hAnsi="Roboto"/>
+        </w:rPr>
+        <w:t xml:space="preserve">, </w:t>
+      </w:r>
+      <w:proofErr w:type="spellStart"/>
+      <w:r>
+        <w:rPr>
+          <w:rFonts w:ascii="Roboto" w:hAnsi="Roboto"/>
+        </w:rPr>
+        <w:t>UWInviteMenu</w:t>
+      </w:r>
+      <w:proofErr w:type="spellEnd"/>
+      <w:r>
+        <w:rPr>
+          <w:rFonts w:ascii="Roboto" w:hAnsi="Roboto"/>
+        </w:rPr>
+        <w:t xml:space="preserve"> and </w:t>
+      </w:r>
+      <w:proofErr w:type="spellStart"/>
+      <w:r>
+        <w:rPr>
+          <w:rFonts w:ascii="Roboto" w:hAnsi="Roboto"/>
+        </w:rPr>
+        <w:t>UWConfirmQuit</w:t>
+      </w:r>
+      <w:proofErr w:type="spellEnd"/>
+      <w:r>
+        <w:rPr>
+          <w:rFonts w:ascii="Roboto" w:hAnsi="Roboto"/>
+        </w:rPr>
+        <w:t xml:space="preserve"> and </w:t>
+      </w:r>
+      <w:r>
+        <w:rPr>
+          <w:rFonts w:ascii="Roboto" w:hAnsi="Roboto"/>
+        </w:rPr>
+        <w:t>is responsible for enabling the player to</w:t>
       </w:r>
       <w:r>
         <w:rPr>
@@ -3224,13 +3436,391 @@
         <w:rPr>
           <w:rFonts w:ascii="Roboto" w:hAnsi="Roboto"/>
         </w:rPr>
-        <w:t xml:space="preserve"> and return to the game</w:t>
+        <w:t xml:space="preserve"> and</w:t>
+      </w:r>
+      <w:r>
+        <w:rPr>
+          <w:rFonts w:ascii="Roboto" w:hAnsi="Roboto"/>
+        </w:rPr>
+        <w:t xml:space="preserve"> invite players to the current session</w:t>
       </w:r>
       <w:r>
         <w:rPr>
           <w:rFonts w:ascii="Roboto" w:hAnsi="Roboto"/>
         </w:rPr>
         <w:t>.</w:t>
+      </w:r>
+    </w:p>
+    <w:p>
+      <w:pPr>
+        <w:spacing w:line="276" w:lineRule="auto"/>
+        <w:jc w:val="both"/>
+        <w:rPr>
+          <w:rFonts w:ascii="Roboto" w:hAnsi="Roboto"/>
+        </w:rPr>
+      </w:pPr>
+    </w:p>
+    <w:p>
+      <w:pPr>
+        <w:spacing w:line="276" w:lineRule="auto"/>
+        <w:jc w:val="both"/>
+        <w:rPr>
+          <w:rFonts w:ascii="Roboto" w:hAnsi="Roboto"/>
+        </w:rPr>
+      </w:pPr>
+      <w:proofErr w:type="spellStart"/>
+      <w:r>
+        <w:rPr>
+          <w:rFonts w:ascii="Roboto" w:hAnsi="Roboto"/>
+          <w:b/>
+          <w:bCs/>
+        </w:rPr>
+        <w:t>USTK_UWInviteMenu</w:t>
+      </w:r>
+      <w:proofErr w:type="spellEnd"/>
+      <w:r>
+        <w:rPr>
+          <w:rFonts w:ascii="Roboto" w:hAnsi="Roboto"/>
+          <w:b/>
+          <w:bCs/>
+        </w:rPr>
+        <w:t xml:space="preserve">: </w:t>
+      </w:r>
+      <w:r>
+        <w:rPr>
+          <w:rFonts w:ascii="Roboto" w:hAnsi="Roboto"/>
+        </w:rPr>
+        <w:t xml:space="preserve">The </w:t>
+      </w:r>
+      <w:proofErr w:type="spellStart"/>
+      <w:r>
+        <w:rPr>
+          <w:rFonts w:ascii="Roboto" w:hAnsi="Roboto"/>
+        </w:rPr>
+        <w:t>UWInviteMenu</w:t>
+      </w:r>
+      <w:proofErr w:type="spellEnd"/>
+      <w:r>
+        <w:rPr>
+          <w:rFonts w:ascii="Roboto" w:hAnsi="Roboto"/>
+        </w:rPr>
+        <w:t xml:space="preserve"> is called on by the player’s interaction with the </w:t>
+      </w:r>
+      <w:proofErr w:type="spellStart"/>
+      <w:r>
+        <w:rPr>
+          <w:rFonts w:ascii="Roboto" w:hAnsi="Roboto"/>
+        </w:rPr>
+        <w:t>UWPauseMenu</w:t>
+      </w:r>
+      <w:proofErr w:type="spellEnd"/>
+      <w:r>
+        <w:rPr>
+          <w:rFonts w:ascii="Roboto" w:hAnsi="Roboto"/>
+        </w:rPr>
+        <w:t xml:space="preserve"> and is setup by this same class.</w:t>
+      </w:r>
+      <w:r>
+        <w:rPr>
+          <w:rFonts w:ascii="Roboto" w:hAnsi="Roboto"/>
+        </w:rPr>
+        <w:t xml:space="preserve"> Although it is not seen in code, the </w:t>
+      </w:r>
+      <w:proofErr w:type="spellStart"/>
+      <w:r>
+        <w:rPr>
+          <w:rFonts w:ascii="Roboto" w:hAnsi="Roboto"/>
+        </w:rPr>
+        <w:t>UWInviteMenu</w:t>
+      </w:r>
+      <w:proofErr w:type="spellEnd"/>
+      <w:r>
+        <w:rPr>
+          <w:rFonts w:ascii="Roboto" w:hAnsi="Roboto"/>
+        </w:rPr>
+        <w:t xml:space="preserve"> holds an instance of the </w:t>
+      </w:r>
+      <w:proofErr w:type="spellStart"/>
+      <w:r>
+        <w:rPr>
+          <w:rFonts w:ascii="Roboto" w:hAnsi="Roboto"/>
+        </w:rPr>
+        <w:t>UWFriendsList</w:t>
+      </w:r>
+      <w:proofErr w:type="spellEnd"/>
+      <w:r>
+        <w:rPr>
+          <w:rFonts w:ascii="Roboto" w:hAnsi="Roboto"/>
+        </w:rPr>
+        <w:t xml:space="preserve"> class. This displays the player’s list of Steam friends in a way that is readable and accessible.</w:t>
+      </w:r>
+    </w:p>
+    <w:p>
+      <w:pPr>
+        <w:spacing w:line="276" w:lineRule="auto"/>
+        <w:jc w:val="both"/>
+        <w:rPr>
+          <w:rFonts w:ascii="Roboto" w:hAnsi="Roboto"/>
+          <w:b/>
+          <w:bCs/>
+        </w:rPr>
+      </w:pPr>
+    </w:p>
+    <w:p>
+      <w:pPr>
+        <w:spacing w:line="276" w:lineRule="auto"/>
+        <w:jc w:val="both"/>
+        <w:rPr>
+          <w:rFonts w:ascii="Roboto" w:hAnsi="Roboto"/>
+        </w:rPr>
+      </w:pPr>
+      <w:proofErr w:type="spellStart"/>
+      <w:r>
+        <w:rPr>
+          <w:rFonts w:ascii="Roboto" w:hAnsi="Roboto"/>
+          <w:b/>
+          <w:bCs/>
+        </w:rPr>
+        <w:t>USTK_UWFriendsList</w:t>
+      </w:r>
+      <w:proofErr w:type="spellEnd"/>
+      <w:r>
+        <w:rPr>
+          <w:rFonts w:ascii="Roboto" w:hAnsi="Roboto"/>
+          <w:b/>
+          <w:bCs/>
+        </w:rPr>
+        <w:t>:</w:t>
+      </w:r>
+      <w:r>
+        <w:rPr>
+          <w:rFonts w:ascii="Roboto" w:hAnsi="Roboto"/>
+          <w:b/>
+          <w:bCs/>
+        </w:rPr>
+        <w:t xml:space="preserve"> </w:t>
+      </w:r>
+      <w:r>
+        <w:rPr>
+          <w:rFonts w:ascii="Roboto" w:hAnsi="Roboto"/>
+        </w:rPr>
+        <w:t xml:space="preserve">The </w:t>
+      </w:r>
+      <w:proofErr w:type="spellStart"/>
+      <w:r>
+        <w:rPr>
+          <w:rFonts w:ascii="Roboto" w:hAnsi="Roboto"/>
+        </w:rPr>
+        <w:t>UWFriendsList</w:t>
+      </w:r>
+      <w:proofErr w:type="spellEnd"/>
+      <w:r>
+        <w:rPr>
+          <w:rFonts w:ascii="Roboto" w:hAnsi="Roboto"/>
+        </w:rPr>
+        <w:t xml:space="preserve"> is responsible for sending friend data from the player’s Steam friends list to a newly created instance of the </w:t>
+      </w:r>
+      <w:proofErr w:type="spellStart"/>
+      <w:r>
+        <w:rPr>
+          <w:rFonts w:ascii="Roboto" w:hAnsi="Roboto"/>
+        </w:rPr>
+        <w:t>UWFriendRow</w:t>
+      </w:r>
+      <w:proofErr w:type="spellEnd"/>
+      <w:r>
+        <w:rPr>
+          <w:rFonts w:ascii="Roboto" w:hAnsi="Roboto"/>
+        </w:rPr>
+        <w:t xml:space="preserve">. </w:t>
+      </w:r>
+      <w:r>
+        <w:rPr>
+          <w:rFonts w:ascii="Roboto" w:hAnsi="Roboto"/>
+        </w:rPr>
+        <w:t>If the data exists</w:t>
+      </w:r>
+      <w:r>
+        <w:rPr>
+          <w:rFonts w:ascii="Roboto" w:hAnsi="Roboto"/>
+        </w:rPr>
+        <w:t>, the player’s friends’ display name, online presence and unique net ID will be displayed in the widge</w:t>
+      </w:r>
+      <w:r>
+        <w:rPr>
+          <w:rFonts w:ascii="Roboto" w:hAnsi="Roboto"/>
+        </w:rPr>
+        <w:t>t</w:t>
+      </w:r>
+      <w:r>
+        <w:rPr>
+          <w:rFonts w:ascii="Roboto" w:hAnsi="Roboto"/>
+        </w:rPr>
+        <w:t>.</w:t>
+      </w:r>
+    </w:p>
+    <w:p>
+      <w:pPr>
+        <w:spacing w:line="276" w:lineRule="auto"/>
+        <w:jc w:val="both"/>
+        <w:rPr>
+          <w:rFonts w:ascii="Roboto" w:hAnsi="Roboto"/>
+          <w:b/>
+          <w:bCs/>
+        </w:rPr>
+      </w:pPr>
+    </w:p>
+    <w:p>
+      <w:pPr>
+        <w:spacing w:line="276" w:lineRule="auto"/>
+        <w:jc w:val="both"/>
+        <w:rPr>
+          <w:rFonts w:ascii="Roboto" w:hAnsi="Roboto"/>
+        </w:rPr>
+      </w:pPr>
+      <w:proofErr w:type="spellStart"/>
+      <w:r>
+        <w:rPr>
+          <w:rFonts w:ascii="Roboto" w:hAnsi="Roboto"/>
+          <w:b/>
+          <w:bCs/>
+        </w:rPr>
+        <w:t>USTK_UWFriendsRow</w:t>
+      </w:r>
+      <w:proofErr w:type="spellEnd"/>
+      <w:r>
+        <w:rPr>
+          <w:rFonts w:ascii="Roboto" w:hAnsi="Roboto"/>
+          <w:b/>
+          <w:bCs/>
+        </w:rPr>
+        <w:t>:</w:t>
+      </w:r>
+      <w:r>
+        <w:rPr>
+          <w:rFonts w:ascii="Roboto" w:hAnsi="Roboto"/>
+          <w:b/>
+          <w:bCs/>
+        </w:rPr>
+        <w:t xml:space="preserve"> </w:t>
+      </w:r>
+      <w:r>
+        <w:rPr>
+          <w:rFonts w:ascii="Roboto" w:hAnsi="Roboto"/>
+        </w:rPr>
+        <w:t xml:space="preserve">The </w:t>
+      </w:r>
+      <w:proofErr w:type="spellStart"/>
+      <w:r>
+        <w:rPr>
+          <w:rFonts w:ascii="Roboto" w:hAnsi="Roboto"/>
+        </w:rPr>
+        <w:t>UWFriendsRow</w:t>
+      </w:r>
+      <w:proofErr w:type="spellEnd"/>
+      <w:r>
+        <w:rPr>
+          <w:rFonts w:ascii="Roboto" w:hAnsi="Roboto"/>
+        </w:rPr>
+        <w:t xml:space="preserve"> is primarily designed as a custom button widget that allows players to send an invite to the selected Unique Net ID once interacted with. This widget is </w:t>
+      </w:r>
+      <w:r>
+        <w:rPr>
+          <w:rFonts w:ascii="Roboto" w:hAnsi="Roboto"/>
+        </w:rPr>
+        <w:t>created and pushed into a list for every instance of a friend that is found in the player’s Steam friends list.</w:t>
+      </w:r>
+    </w:p>
+    <w:p>
+      <w:pPr>
+        <w:spacing w:line="276" w:lineRule="auto"/>
+        <w:jc w:val="both"/>
+        <w:rPr>
+          <w:rFonts w:ascii="Roboto" w:hAnsi="Roboto"/>
+          <w:b/>
+          <w:bCs/>
+        </w:rPr>
+      </w:pPr>
+    </w:p>
+    <w:p>
+      <w:pPr>
+        <w:spacing w:line="276" w:lineRule="auto"/>
+        <w:jc w:val="both"/>
+        <w:rPr>
+          <w:rFonts w:ascii="Roboto" w:hAnsi="Roboto"/>
+        </w:rPr>
+      </w:pPr>
+      <w:proofErr w:type="spellStart"/>
+      <w:r>
+        <w:rPr>
+          <w:rFonts w:ascii="Roboto" w:hAnsi="Roboto"/>
+          <w:b/>
+          <w:bCs/>
+        </w:rPr>
+        <w:t>USTK_UWConfirmQuit</w:t>
+      </w:r>
+      <w:proofErr w:type="spellEnd"/>
+      <w:r>
+        <w:rPr>
+          <w:rFonts w:ascii="Roboto" w:hAnsi="Roboto"/>
+          <w:b/>
+          <w:bCs/>
+        </w:rPr>
+        <w:t>:</w:t>
+      </w:r>
+      <w:r>
+        <w:rPr>
+          <w:rFonts w:ascii="Roboto" w:hAnsi="Roboto"/>
+          <w:b/>
+          <w:bCs/>
+        </w:rPr>
+        <w:t xml:space="preserve"> </w:t>
+      </w:r>
+      <w:r>
+        <w:rPr>
+          <w:rFonts w:ascii="Roboto" w:hAnsi="Roboto"/>
+        </w:rPr>
+        <w:t xml:space="preserve">The primary purpose of the </w:t>
+      </w:r>
+      <w:proofErr w:type="spellStart"/>
+      <w:r>
+        <w:rPr>
+          <w:rFonts w:ascii="Roboto" w:hAnsi="Roboto"/>
+        </w:rPr>
+        <w:t>UWConfirmQuit</w:t>
+      </w:r>
+      <w:proofErr w:type="spellEnd"/>
+      <w:r>
+        <w:rPr>
+          <w:rFonts w:ascii="Roboto" w:hAnsi="Roboto"/>
+        </w:rPr>
+        <w:t xml:space="preserve"> widget is to act as a confirmation dialogue box that appears when the player interacts with the “Quit” button in the </w:t>
+      </w:r>
+      <w:proofErr w:type="spellStart"/>
+      <w:r>
+        <w:rPr>
+          <w:rFonts w:ascii="Roboto" w:hAnsi="Roboto"/>
+        </w:rPr>
+        <w:t>UWPauseMenu</w:t>
+      </w:r>
+      <w:proofErr w:type="spellEnd"/>
+      <w:r>
+        <w:rPr>
+          <w:rFonts w:ascii="Roboto" w:hAnsi="Roboto"/>
+        </w:rPr>
+        <w:t xml:space="preserve"> widget.</w:t>
+      </w:r>
+      <w:r>
+        <w:rPr>
+          <w:rFonts w:ascii="Roboto" w:hAnsi="Roboto"/>
+        </w:rPr>
+        <w:t xml:space="preserve"> It forces the player to confirm their decision</w:t>
+      </w:r>
+      <w:r>
+        <w:rPr>
+          <w:rFonts w:ascii="Roboto" w:hAnsi="Roboto"/>
+        </w:rPr>
+        <w:t xml:space="preserve"> before leaving the current session.</w:t>
       </w:r>
     </w:p>
     <w:p>
@@ -3453,6 +4043,72 @@
     </w:p>
     <w:p>
       <w:pPr>
+        <w:keepNext/>
+        <w:keepLines/>
+        <w:spacing w:line="276" w:lineRule="auto"/>
+        <w:rPr>
+          <w:rFonts w:ascii="Roboto" w:hAnsi="Roboto"/>
+        </w:rPr>
+      </w:pPr>
+      <w:r>
+        <w:rPr>
+          <w:rFonts w:ascii="Roboto" w:hAnsi="Roboto"/>
+          <w:b/>
+          <w:bCs/>
+        </w:rPr>
+        <w:t>Note:</w:t>
+      </w:r>
+      <w:r>
+        <w:rPr>
+          <w:rFonts w:ascii="Roboto" w:hAnsi="Roboto"/>
+        </w:rPr>
+        <w:t xml:space="preserve"> Functions</w:t>
+      </w:r>
+      <w:r>
+        <w:rPr>
+          <w:rFonts w:ascii="Roboto" w:hAnsi="Roboto"/>
+        </w:rPr>
+        <w:t xml:space="preserve">, variables and </w:t>
+      </w:r>
+      <w:r>
+        <w:rPr>
+          <w:rFonts w:ascii="Roboto" w:hAnsi="Roboto"/>
+        </w:rPr>
+        <w:t xml:space="preserve">structs necessary </w:t>
+      </w:r>
+      <w:r>
+        <w:rPr>
+          <w:rFonts w:ascii="Roboto" w:hAnsi="Roboto"/>
+        </w:rPr>
+        <w:t xml:space="preserve">for Steam integration are not included to save on space. </w:t>
+      </w:r>
+      <w:proofErr w:type="spellStart"/>
+      <w:r>
+        <w:rPr>
+          <w:rFonts w:ascii="Roboto" w:hAnsi="Roboto"/>
+        </w:rPr>
+        <w:t>Tilan</w:t>
+      </w:r>
+      <w:proofErr w:type="spellEnd"/>
+      <w:r>
+        <w:rPr>
+          <w:rFonts w:ascii="Roboto" w:hAnsi="Roboto"/>
+        </w:rPr>
+        <w:t xml:space="preserve"> said this was okay.</w:t>
+      </w:r>
+    </w:p>
+    <w:p>
+      <w:pPr>
+        <w:keepNext/>
+        <w:keepLines/>
+        <w:spacing w:line="276" w:lineRule="auto"/>
+        <w:rPr>
+          <w:rFonts w:ascii="Roboto" w:hAnsi="Roboto"/>
+        </w:rPr>
+      </w:pPr>
+    </w:p>
+    <w:p>
+      <w:pPr>
         <w:spacing w:line="276" w:lineRule="auto"/>
         <w:rPr>
           <w:rFonts w:ascii="Roboto" w:hAnsi="Roboto"/>
@@ -3472,10 +4128,10 @@
           <w:noProof/>
         </w:rPr>
         <w:drawing>
-          <wp:inline distT="0" distB="0" distL="0" distR="0" wp14:anchorId="374B5C95" wp14:editId="50BE6B2A">
-            <wp:extent cx="5486400" cy="3712845"/>
-            <wp:effectExtent l="0" t="0" r="0" b="1905"/>
-            <wp:docPr id="8" name="Picture 8" descr="Graphical user interface, timeline&#10;&#10;Description automatically generated"/>
+          <wp:inline distT="0" distB="0" distL="0" distR="0" wp14:anchorId="0E5BFC80" wp14:editId="29EC9905">
+            <wp:extent cx="5486400" cy="4467225"/>
+            <wp:effectExtent l="0" t="0" r="0" b="9525"/>
+            <wp:docPr id="11" name="Picture 11"/>
             <wp:cNvGraphicFramePr>
               <a:graphicFrameLocks xmlns:a="http://schemas.openxmlformats.org/drawingml/2006/main" noChangeAspect="1"/>
             </wp:cNvGraphicFramePr>
@@ -3483,8 +4139,10 @@
               <a:graphicData uri="http://schemas.openxmlformats.org/drawingml/2006/picture">
                 <pic:pic xmlns:pic="http://schemas.openxmlformats.org/drawingml/2006/picture">
                   <pic:nvPicPr>
-                    <pic:cNvPr id="8" name="Picture 8" descr="Graphical user interface, timeline&#10;&#10;Description automatically generated"/>
-                    <pic:cNvPicPr/>
+                    <pic:cNvPr id="0" name="Picture 4"/>
+                    <pic:cNvPicPr>
+                      <a:picLocks noChangeAspect="1" noChangeArrowheads="1"/>
+                    </pic:cNvPicPr>
                   </pic:nvPicPr>
                   <pic:blipFill>
                     <a:blip r:embed="rId10" cstate="print">
@@ -3494,18 +4152,23 @@
                         </a:ext>
                       </a:extLst>
                     </a:blip>
+                    <a:srcRect/>
                     <a:stretch>
                       <a:fillRect/>
                     </a:stretch>
                   </pic:blipFill>
-                  <pic:spPr>
+                  <pic:spPr bwMode="auto">
                     <a:xfrm>
                       <a:off x="0" y="0"/>
-                      <a:ext cx="5486400" cy="3712845"/>
+                      <a:ext cx="5486400" cy="4467225"/>
                     </a:xfrm>
                     <a:prstGeom prst="rect">
                       <a:avLst/>
                     </a:prstGeom>
+                    <a:noFill/>
+                    <a:ln>
+                      <a:noFill/>
+                    </a:ln>
                   </pic:spPr>
                 </pic:pic>
               </a:graphicData>
@@ -3572,48 +4235,10 @@
     </w:p>
     <w:p>
       <w:pPr>
-        <w:spacing w:line="276" w:lineRule="auto"/>
-        <w:rPr>
-          <w:rFonts w:ascii="Roboto" w:hAnsi="Roboto"/>
-        </w:rPr>
-      </w:pPr>
-    </w:p>
-    <w:p>
-      <w:pPr>
-        <w:spacing w:line="276" w:lineRule="auto"/>
-        <w:rPr>
-          <w:rFonts w:ascii="Roboto" w:hAnsi="Roboto"/>
-        </w:rPr>
-      </w:pPr>
-    </w:p>
-    <w:p>
-      <w:pPr>
-        <w:spacing w:line="276" w:lineRule="auto"/>
-        <w:rPr>
-          <w:rFonts w:ascii="Roboto" w:hAnsi="Roboto"/>
-        </w:rPr>
-      </w:pPr>
-    </w:p>
-    <w:p>
-      <w:pPr>
-        <w:spacing w:line="276" w:lineRule="auto"/>
-        <w:rPr>
-          <w:rFonts w:ascii="Roboto" w:hAnsi="Roboto"/>
-        </w:rPr>
-      </w:pPr>
-    </w:p>
-    <w:p>
-      <w:pPr>
-        <w:rPr>
-          <w:rFonts w:ascii="Roboto" w:hAnsi="Roboto"/>
-        </w:rPr>
-      </w:pPr>
-      <w:r>
-        <w:rPr>
-          <w:rFonts w:ascii="Roboto" w:hAnsi="Roboto"/>
-        </w:rPr>
-        <w:br w:type="page"/>
-      </w:r>
+        <w:rPr>
+          <w:rFonts w:ascii="Roboto" w:hAnsi="Roboto"/>
+        </w:rPr>
+      </w:pPr>
     </w:p>
     <w:p>
       <w:pPr>
@@ -3671,22 +4296,40 @@
           <w:bCs/>
           <w:noProof/>
         </w:rPr>
-        <w:t>Main Menu User Widget:</w:t>
-      </w:r>
-    </w:p>
-    <w:p>
-      <w:pPr>
-        <w:spacing w:line="276" w:lineRule="auto"/>
-        <w:rPr>
-          <w:rFonts w:ascii="Roboto" w:hAnsi="Roboto"/>
+        <w:t>Main Menu User Widge</w:t>
+      </w:r>
+      <w:r>
+        <w:rPr>
+          <w:rFonts w:ascii="Roboto" w:hAnsi="Roboto"/>
+          <w:b/>
+          <w:bCs/>
           <w:noProof/>
         </w:rPr>
-      </w:pPr>
-      <w:r>
-        <w:rPr>
-          <w:rFonts w:ascii="Roboto" w:hAnsi="Roboto"/>
+        <w:t>t</w:t>
+      </w:r>
+      <w:r>
+        <w:rPr>
+          <w:rFonts w:ascii="Roboto" w:hAnsi="Roboto"/>
+          <w:b/>
+          <w:bCs/>
           <w:noProof/>
         </w:rPr>
+        <w:t>:</w:t>
+      </w:r>
+    </w:p>
+    <w:p>
+      <w:pPr>
+        <w:spacing w:line="276" w:lineRule="auto"/>
+        <w:rPr>
+          <w:rFonts w:ascii="Roboto" w:hAnsi="Roboto"/>
+          <w:noProof/>
+        </w:rPr>
+      </w:pPr>
+      <w:r>
+        <w:rPr>
+          <w:rFonts w:ascii="Roboto" w:hAnsi="Roboto"/>
+          <w:noProof/>
+        </w:rPr>
         <w:t>The Main Menu User Widget</w:t>
       </w:r>
       <w:r>
@@ -3800,8 +4443,8 @@
           <w:noProof/>
         </w:rPr>
         <w:drawing>
-          <wp:inline distT="0" distB="0" distL="0" distR="0" wp14:anchorId="5BB405FD" wp14:editId="218DDACF">
-            <wp:extent cx="5486400" cy="3582035"/>
+          <wp:inline distT="0" distB="0" distL="0" distR="0" wp14:anchorId="5BB405FD" wp14:editId="15DD1AD8">
+            <wp:extent cx="4214191" cy="2751418"/>
             <wp:effectExtent l="0" t="0" r="0" b="0"/>
             <wp:docPr id="1" name="Picture 1" descr="Diagram&#10;&#10;Description automatically generated"/>
             <wp:cNvGraphicFramePr>
@@ -3829,7 +4472,7 @@
                   <pic:spPr>
                     <a:xfrm>
                       <a:off x="0" y="0"/>
-                      <a:ext cx="5486400" cy="3582035"/>
+                      <a:ext cx="4273652" cy="2790239"/>
                     </a:xfrm>
                     <a:prstGeom prst="rect">
                       <a:avLst/>
@@ -3841,10 +4484,10 @@
           </wp:inline>
         </w:drawing>
       </w:r>
-    </w:p>
-    <w:p>
-      <w:pPr>
-        <w:spacing w:line="276" w:lineRule="auto"/>
+      <w:bookmarkStart w:id="12" w:name="_Toc131876429"/>
+    </w:p>
+    <w:p>
+      <w:pPr>
         <w:rPr>
           <w:rFonts w:ascii="Roboto" w:hAnsi="Roboto"/>
           <w:b/>
@@ -3863,76 +4506,57 @@
           <w:noProof/>
         </w:rPr>
       </w:pPr>
-    </w:p>
-    <w:p>
-      <w:pPr>
-        <w:spacing w:line="276" w:lineRule="auto"/>
+      <w:r>
         <w:rPr>
           <w:rFonts w:ascii="Roboto" w:hAnsi="Roboto"/>
           <w:b/>
           <w:bCs/>
           <w:noProof/>
         </w:rPr>
-      </w:pPr>
-    </w:p>
-    <w:p>
-      <w:pPr>
-        <w:spacing w:line="276" w:lineRule="auto"/>
+        <w:t>Pause</w:t>
+      </w:r>
+      <w:r>
         <w:rPr>
           <w:rFonts w:ascii="Roboto" w:hAnsi="Roboto"/>
           <w:b/>
           <w:bCs/>
           <w:noProof/>
         </w:rPr>
-      </w:pPr>
-    </w:p>
-    <w:p>
-      <w:pPr>
-        <w:spacing w:line="276" w:lineRule="auto"/>
-        <w:rPr>
-          <w:rFonts w:ascii="Roboto" w:hAnsi="Roboto"/>
-          <w:b/>
-          <w:bCs/>
+        <w:t xml:space="preserve"> Menu User Widget:</w:t>
+      </w:r>
+    </w:p>
+    <w:p>
+      <w:pPr>
+        <w:spacing w:line="276" w:lineRule="auto"/>
+        <w:rPr>
+          <w:rFonts w:ascii="Roboto" w:hAnsi="Roboto"/>
           <w:noProof/>
         </w:rPr>
       </w:pPr>
-    </w:p>
-    <w:p>
-      <w:pPr>
-        <w:spacing w:line="276" w:lineRule="auto"/>
-        <w:rPr>
-          <w:rFonts w:ascii="Roboto" w:hAnsi="Roboto"/>
-          <w:b/>
-          <w:bCs/>
+      <w:r>
+        <w:rPr>
+          <w:rFonts w:ascii="Roboto" w:hAnsi="Roboto"/>
           <w:noProof/>
         </w:rPr>
-      </w:pPr>
-    </w:p>
-    <w:p>
-      <w:pPr>
-        <w:spacing w:line="276" w:lineRule="auto"/>
-        <w:rPr>
-          <w:rFonts w:ascii="Roboto" w:hAnsi="Roboto"/>
-          <w:b/>
-          <w:bCs/>
+        <w:t xml:space="preserve">The </w:t>
+      </w:r>
+      <w:r>
+        <w:rPr>
+          <w:rFonts w:ascii="Roboto" w:hAnsi="Roboto"/>
           <w:noProof/>
         </w:rPr>
-      </w:pPr>
-    </w:p>
-    <w:p>
-      <w:pPr>
-        <w:spacing w:line="276" w:lineRule="auto"/>
-        <w:rPr>
-          <w:rFonts w:ascii="Roboto" w:hAnsi="Roboto"/>
-          <w:b/>
-          <w:bCs/>
+        <w:t>Pause</w:t>
+      </w:r>
+      <w:r>
+        <w:rPr>
+          <w:rFonts w:ascii="Roboto" w:hAnsi="Roboto"/>
           <w:noProof/>
         </w:rPr>
-      </w:pPr>
-    </w:p>
-    <w:p>
-      <w:pPr>
-        <w:spacing w:line="276" w:lineRule="auto"/>
+        <w:t xml:space="preserve"> Menu User Widget in the game world follows this sequence when being added to and removed from to the game’s viewport.</w:t>
+      </w:r>
+    </w:p>
+    <w:p>
+      <w:pPr>
         <w:rPr>
           <w:rFonts w:ascii="Roboto" w:hAnsi="Roboto"/>
           <w:b/>
@@ -3943,7 +4567,6 @@
     </w:p>
     <w:p>
       <w:pPr>
-        <w:spacing w:line="276" w:lineRule="auto"/>
         <w:rPr>
           <w:rFonts w:ascii="Roboto" w:hAnsi="Roboto"/>
           <w:b/>
@@ -3954,7 +4577,6 @@
     </w:p>
     <w:p>
       <w:pPr>
-        <w:spacing w:line="276" w:lineRule="auto"/>
         <w:rPr>
           <w:rFonts w:ascii="Roboto" w:hAnsi="Roboto"/>
           <w:b/>
@@ -3962,115 +4584,18 @@
           <w:noProof/>
         </w:rPr>
       </w:pPr>
-    </w:p>
-    <w:p>
-      <w:pPr>
-        <w:spacing w:line="276" w:lineRule="auto"/>
+      <w:r>
         <w:rPr>
           <w:rFonts w:ascii="Roboto" w:hAnsi="Roboto"/>
           <w:b/>
           <w:bCs/>
           <w:noProof/>
         </w:rPr>
-      </w:pPr>
-    </w:p>
-    <w:p>
-      <w:pPr>
-        <w:spacing w:line="276" w:lineRule="auto"/>
-        <w:rPr>
-          <w:rFonts w:ascii="Roboto" w:hAnsi="Roboto"/>
-          <w:b/>
-          <w:bCs/>
-          <w:noProof/>
-        </w:rPr>
-      </w:pPr>
-    </w:p>
-    <w:p>
-      <w:pPr>
-        <w:spacing w:line="276" w:lineRule="auto"/>
-        <w:rPr>
-          <w:rFonts w:ascii="Roboto" w:hAnsi="Roboto"/>
-          <w:b/>
-          <w:bCs/>
-          <w:noProof/>
-        </w:rPr>
-      </w:pPr>
-    </w:p>
-    <w:p>
-      <w:pPr>
-        <w:spacing w:line="276" w:lineRule="auto"/>
-        <w:rPr>
-          <w:rFonts w:ascii="Roboto" w:hAnsi="Roboto"/>
-          <w:b/>
-          <w:bCs/>
-          <w:noProof/>
-        </w:rPr>
-      </w:pPr>
-    </w:p>
-    <w:p>
-      <w:pPr>
-        <w:spacing w:line="276" w:lineRule="auto"/>
-        <w:rPr>
-          <w:rFonts w:ascii="Roboto" w:hAnsi="Roboto"/>
-          <w:b/>
-          <w:bCs/>
-          <w:noProof/>
-        </w:rPr>
-      </w:pPr>
-      <w:r>
-        <w:rPr>
-          <w:rFonts w:ascii="Roboto" w:hAnsi="Roboto"/>
-          <w:b/>
-          <w:bCs/>
-          <w:noProof/>
-        </w:rPr>
-        <w:t>Credits Panel User Widget:</w:t>
-      </w:r>
-    </w:p>
-    <w:p>
-      <w:pPr>
-        <w:spacing w:line="276" w:lineRule="auto"/>
-        <w:rPr>
-          <w:rFonts w:ascii="Roboto" w:hAnsi="Roboto"/>
-          <w:noProof/>
-        </w:rPr>
-      </w:pPr>
-      <w:r>
-        <w:rPr>
-          <w:rFonts w:ascii="Roboto" w:hAnsi="Roboto"/>
-          <w:noProof/>
-        </w:rPr>
-        <w:lastRenderedPageBreak/>
-        <w:t>The Credits Panel User Widget follows this sequence when being added to and removed from the game’s viewport.</w:t>
-      </w:r>
-    </w:p>
-    <w:p>
-      <w:pPr>
-        <w:spacing w:line="276" w:lineRule="auto"/>
-        <w:rPr>
-          <w:rFonts w:ascii="Roboto" w:hAnsi="Roboto"/>
-          <w:noProof/>
-        </w:rPr>
-      </w:pPr>
-    </w:p>
-    <w:p>
-      <w:pPr>
-        <w:spacing w:line="276" w:lineRule="auto"/>
-        <w:rPr>
-          <w:rFonts w:ascii="Roboto" w:hAnsi="Roboto"/>
-          <w:noProof/>
-        </w:rPr>
-      </w:pPr>
-      <w:r>
-        <w:rPr>
-          <w:rFonts w:ascii="Roboto" w:hAnsi="Roboto"/>
-          <w:noProof/>
-        </w:rPr>
         <w:drawing>
-          <wp:inline distT="0" distB="0" distL="0" distR="0" wp14:anchorId="0CD2E4C8" wp14:editId="1E823B3C">
-            <wp:extent cx="5486400" cy="2753995"/>
-            <wp:effectExtent l="0" t="0" r="0" b="8255"/>
-            <wp:docPr id="2" name="Picture 2" descr="A picture containing text, clock&#10;&#10;Description automatically generated"/>
+          <wp:inline distT="0" distB="0" distL="0" distR="0" wp14:anchorId="36FA4664" wp14:editId="1E1B584C">
+            <wp:extent cx="4745249" cy="2647784"/>
+            <wp:effectExtent l="0" t="0" r="0" b="635"/>
+            <wp:docPr id="14" name="Picture 14"/>
             <wp:cNvGraphicFramePr>
               <a:graphicFrameLocks xmlns:a="http://schemas.openxmlformats.org/drawingml/2006/main" noChangeAspect="1"/>
             </wp:cNvGraphicFramePr>
@@ -4078,8 +4603,10 @@
               <a:graphicData uri="http://schemas.openxmlformats.org/drawingml/2006/picture">
                 <pic:pic xmlns:pic="http://schemas.openxmlformats.org/drawingml/2006/picture">
                   <pic:nvPicPr>
-                    <pic:cNvPr id="2" name="Picture 2" descr="A picture containing text, clock&#10;&#10;Description automatically generated"/>
-                    <pic:cNvPicPr/>
+                    <pic:cNvPr id="0" name="Picture 7"/>
+                    <pic:cNvPicPr>
+                      <a:picLocks noChangeAspect="1" noChangeArrowheads="1"/>
+                    </pic:cNvPicPr>
                   </pic:nvPicPr>
                   <pic:blipFill>
                     <a:blip r:embed="rId12" cstate="print">
@@ -4089,18 +4616,23 @@
                         </a:ext>
                       </a:extLst>
                     </a:blip>
+                    <a:srcRect/>
                     <a:stretch>
                       <a:fillRect/>
                     </a:stretch>
                   </pic:blipFill>
-                  <pic:spPr>
+                  <pic:spPr bwMode="auto">
                     <a:xfrm>
                       <a:off x="0" y="0"/>
-                      <a:ext cx="5486400" cy="2753995"/>
+                      <a:ext cx="4800818" cy="2678790"/>
                     </a:xfrm>
                     <a:prstGeom prst="rect">
                       <a:avLst/>
                     </a:prstGeom>
+                    <a:noFill/>
+                    <a:ln>
+                      <a:noFill/>
+                    </a:ln>
                   </pic:spPr>
                 </pic:pic>
               </a:graphicData>
@@ -4111,7 +4643,6 @@
     </w:p>
     <w:p>
       <w:pPr>
-        <w:spacing w:line="276" w:lineRule="auto"/>
         <w:rPr>
           <w:rFonts w:ascii="Roboto" w:hAnsi="Roboto"/>
           <w:b/>
@@ -4137,58 +4668,113 @@
           <w:bCs/>
           <w:noProof/>
         </w:rPr>
-        <w:t>Options Panel User Widget [WORK IN PROGRESS]:</w:t>
-      </w:r>
-    </w:p>
-    <w:p>
-      <w:pPr>
-        <w:spacing w:line="276" w:lineRule="auto"/>
-        <w:rPr>
-          <w:rFonts w:ascii="Roboto" w:hAnsi="Roboto"/>
+        <w:lastRenderedPageBreak/>
+        <w:t xml:space="preserve">Main Menu </w:t>
+      </w:r>
+      <w:r>
+        <w:rPr>
+          <w:rFonts w:ascii="Roboto" w:hAnsi="Roboto"/>
+          <w:b/>
+          <w:bCs/>
           <w:noProof/>
         </w:rPr>
-      </w:pPr>
-      <w:r>
-        <w:rPr>
-          <w:rFonts w:ascii="Roboto" w:hAnsi="Roboto"/>
+        <w:t>Interactions</w:t>
+      </w:r>
+      <w:r>
+        <w:rPr>
+          <w:rFonts w:ascii="Roboto" w:hAnsi="Roboto"/>
+          <w:b/>
+          <w:bCs/>
           <w:noProof/>
         </w:rPr>
-        <w:t>The Credits Panel User Widget follows this sequence when being added to and removed from the game’s viewport.</w:t>
-      </w:r>
-    </w:p>
-    <w:p>
-      <w:pPr>
-        <w:spacing w:line="276" w:lineRule="auto"/>
-        <w:rPr>
-          <w:rFonts w:ascii="Roboto" w:hAnsi="Roboto"/>
-          <w:b/>
-          <w:bCs/>
+        <w:t>:</w:t>
+      </w:r>
+    </w:p>
+    <w:p>
+      <w:pPr>
+        <w:spacing w:line="276" w:lineRule="auto"/>
+        <w:rPr>
+          <w:rFonts w:ascii="Roboto" w:hAnsi="Roboto"/>
           <w:noProof/>
         </w:rPr>
       </w:pPr>
-    </w:p>
-    <w:p>
-      <w:pPr>
-        <w:spacing w:line="276" w:lineRule="auto"/>
-        <w:rPr>
-          <w:rFonts w:ascii="Roboto" w:hAnsi="Roboto"/>
-          <w:b/>
-          <w:bCs/>
+      <w:r>
+        <w:rPr>
+          <w:rFonts w:ascii="Roboto" w:hAnsi="Roboto"/>
           <w:noProof/>
         </w:rPr>
-      </w:pPr>
-      <w:r>
-        <w:rPr>
-          <w:rFonts w:ascii="Roboto" w:hAnsi="Roboto"/>
-          <w:b/>
-          <w:bCs/>
+        <w:t xml:space="preserve">The </w:t>
+      </w:r>
+      <w:r>
+        <w:rPr>
+          <w:rFonts w:ascii="Roboto" w:hAnsi="Roboto"/>
           <w:noProof/>
         </w:rPr>
+        <w:t>Main</w:t>
+      </w:r>
+      <w:r>
+        <w:rPr>
+          <w:rFonts w:ascii="Roboto" w:hAnsi="Roboto"/>
+          <w:noProof/>
+        </w:rPr>
+        <w:t xml:space="preserve"> Menu </w:t>
+      </w:r>
+      <w:r>
+        <w:rPr>
+          <w:rFonts w:ascii="Roboto" w:hAnsi="Roboto"/>
+          <w:noProof/>
+        </w:rPr>
+        <w:t>interface</w:t>
+      </w:r>
+      <w:r>
+        <w:rPr>
+          <w:rFonts w:ascii="Roboto" w:hAnsi="Roboto"/>
+          <w:noProof/>
+        </w:rPr>
+        <w:t xml:space="preserve"> follows this sequence </w:t>
+      </w:r>
+      <w:r>
+        <w:rPr>
+          <w:rFonts w:ascii="Roboto" w:hAnsi="Roboto"/>
+          <w:noProof/>
+        </w:rPr>
+        <w:t>when being i</w:t>
+      </w:r>
+      <w:r>
+        <w:rPr>
+          <w:rFonts w:ascii="Roboto" w:hAnsi="Roboto"/>
+          <w:noProof/>
+        </w:rPr>
+        <w:t>nteracted with.</w:t>
+      </w:r>
+    </w:p>
+    <w:p>
+      <w:pPr>
+        <w:spacing w:line="276" w:lineRule="auto"/>
+        <w:rPr>
+          <w:rFonts w:ascii="Roboto" w:hAnsi="Roboto"/>
+          <w:noProof/>
+        </w:rPr>
+      </w:pPr>
+    </w:p>
+    <w:p>
+      <w:pPr>
+        <w:spacing w:line="276" w:lineRule="auto"/>
+        <w:rPr>
+          <w:rFonts w:ascii="Roboto" w:hAnsi="Roboto"/>
+          <w:noProof/>
+        </w:rPr>
+      </w:pPr>
+      <w:r>
+        <w:rPr>
+          <w:rFonts w:ascii="Roboto" w:hAnsi="Roboto"/>
+          <w:noProof/>
+        </w:rPr>
         <w:drawing>
-          <wp:inline distT="0" distB="0" distL="0" distR="0" wp14:anchorId="74F7F7BC" wp14:editId="6B118681">
-            <wp:extent cx="5486400" cy="2753995"/>
-            <wp:effectExtent l="0" t="0" r="0" b="8255"/>
-            <wp:docPr id="4" name="Picture 4" descr="A picture containing text, clock&#10;&#10;Description automatically generated"/>
+          <wp:inline distT="0" distB="0" distL="0" distR="0" wp14:anchorId="5E90E2D7" wp14:editId="025AA725">
+            <wp:extent cx="4706240" cy="3053301"/>
+            <wp:effectExtent l="0" t="0" r="0" b="0"/>
+            <wp:docPr id="15" name="Picture 15"/>
             <wp:cNvGraphicFramePr>
               <a:graphicFrameLocks xmlns:a="http://schemas.openxmlformats.org/drawingml/2006/main" noChangeAspect="1"/>
             </wp:cNvGraphicFramePr>
@@ -4196,8 +4782,10 @@
               <a:graphicData uri="http://schemas.openxmlformats.org/drawingml/2006/picture">
                 <pic:pic xmlns:pic="http://schemas.openxmlformats.org/drawingml/2006/picture">
                   <pic:nvPicPr>
-                    <pic:cNvPr id="4" name="Picture 4" descr="A picture containing text, clock&#10;&#10;Description automatically generated"/>
-                    <pic:cNvPicPr/>
+                    <pic:cNvPr id="0" name="Picture 8"/>
+                    <pic:cNvPicPr>
+                      <a:picLocks noChangeAspect="1" noChangeArrowheads="1"/>
+                    </pic:cNvPicPr>
                   </pic:nvPicPr>
                   <pic:blipFill>
                     <a:blip r:embed="rId13" cstate="print">
@@ -4207,18 +4795,23 @@
                         </a:ext>
                       </a:extLst>
                     </a:blip>
+                    <a:srcRect/>
                     <a:stretch>
                       <a:fillRect/>
                     </a:stretch>
                   </pic:blipFill>
-                  <pic:spPr>
+                  <pic:spPr bwMode="auto">
                     <a:xfrm>
                       <a:off x="0" y="0"/>
-                      <a:ext cx="5486400" cy="2753995"/>
+                      <a:ext cx="4714445" cy="3058624"/>
                     </a:xfrm>
                     <a:prstGeom prst="rect">
                       <a:avLst/>
                     </a:prstGeom>
+                    <a:noFill/>
+                    <a:ln>
+                      <a:noFill/>
+                    </a:ln>
                   </pic:spPr>
                 </pic:pic>
               </a:graphicData>
@@ -4229,142 +4822,108 @@
     </w:p>
     <w:p>
       <w:pPr>
-        <w:rPr>
-          <w:rFonts w:ascii="Roboto" w:hAnsi="Roboto"/>
-          <w:b/>
-          <w:bCs/>
+        <w:spacing w:line="276" w:lineRule="auto"/>
+        <w:rPr>
+          <w:rFonts w:ascii="Roboto" w:hAnsi="Roboto"/>
           <w:noProof/>
         </w:rPr>
       </w:pPr>
-      <w:r>
-        <w:rPr>
-          <w:rFonts w:ascii="Roboto" w:hAnsi="Roboto"/>
-          <w:b/>
-          <w:bCs/>
+    </w:p>
+    <w:p>
+      <w:pPr>
+        <w:spacing w:line="276" w:lineRule="auto"/>
+        <w:rPr>
+          <w:rFonts w:ascii="Roboto" w:hAnsi="Roboto"/>
           <w:noProof/>
         </w:rPr>
-        <w:br w:type="page"/>
-      </w:r>
-      <w:bookmarkStart w:id="12" w:name="_Toc131876429"/>
-    </w:p>
-    <w:p>
-      <w:pPr>
-        <w:pStyle w:val="Heading1"/>
-        <w:keepLines/>
-        <w:spacing w:line="276" w:lineRule="auto"/>
-        <w:rPr>
-          <w:rFonts w:ascii="Roboto" w:hAnsi="Roboto"/>
-        </w:rPr>
-      </w:pPr>
-      <w:r>
-        <w:rPr>
-          <w:rFonts w:ascii="Roboto" w:hAnsi="Roboto"/>
-        </w:rPr>
-        <w:lastRenderedPageBreak/>
-        <w:t>Use Case View</w:t>
-      </w:r>
-      <w:bookmarkEnd w:id="12"/>
-    </w:p>
-    <w:p>
-      <w:pPr>
-        <w:keepNext/>
-        <w:keepLines/>
-        <w:spacing w:line="276" w:lineRule="auto"/>
-        <w:rPr>
-          <w:rFonts w:ascii="Roboto" w:hAnsi="Roboto"/>
-        </w:rPr>
-      </w:pPr>
-    </w:p>
-    <w:p>
-      <w:pPr>
-        <w:keepNext/>
-        <w:keepLines/>
-        <w:spacing w:line="276" w:lineRule="auto"/>
-        <w:jc w:val="both"/>
-        <w:rPr>
-          <w:rFonts w:ascii="Roboto" w:hAnsi="Roboto"/>
-        </w:rPr>
-      </w:pPr>
-      <w:r>
-        <w:rPr>
-          <w:rFonts w:ascii="Roboto" w:hAnsi="Roboto"/>
-        </w:rPr>
-        <w:t>The following diagram represents the UI flow. This flow diagram is meant to visually represent the interface screens in the ShadowStalk application and how the user is going to get from one screen to another.</w:t>
-      </w:r>
-    </w:p>
-    <w:p>
-      <w:pPr>
-        <w:keepNext/>
-        <w:keepLines/>
-        <w:spacing w:line="276" w:lineRule="auto"/>
-        <w:jc w:val="both"/>
-        <w:rPr>
-          <w:rFonts w:ascii="Roboto" w:hAnsi="Roboto"/>
-        </w:rPr>
-      </w:pPr>
-    </w:p>
-    <w:p>
-      <w:pPr>
-        <w:keepNext/>
-        <w:keepLines/>
-        <w:spacing w:line="276" w:lineRule="auto"/>
-        <w:jc w:val="both"/>
-        <w:rPr>
-          <w:rFonts w:ascii="Roboto" w:hAnsi="Roboto"/>
-        </w:rPr>
-      </w:pPr>
-      <w:r>
-        <w:rPr>
-          <w:rFonts w:ascii="Roboto" w:hAnsi="Roboto"/>
-          <w:b/>
-          <w:bCs/>
-        </w:rPr>
-        <w:t>Note:</w:t>
-      </w:r>
-      <w:r>
-        <w:rPr>
-          <w:rFonts w:ascii="Roboto" w:hAnsi="Roboto"/>
-        </w:rPr>
-        <w:t xml:space="preserve"> This is a work in progress, as the Pause Menu is currently in development.</w:t>
-      </w:r>
-    </w:p>
-    <w:p>
-      <w:pPr>
-        <w:keepNext/>
-        <w:keepLines/>
-        <w:spacing w:line="276" w:lineRule="auto"/>
-        <w:rPr>
-          <w:rFonts w:ascii="Roboto" w:hAnsi="Roboto"/>
-        </w:rPr>
-      </w:pPr>
-    </w:p>
-    <w:p>
-      <w:pPr>
-        <w:keepNext/>
-        <w:keepLines/>
-        <w:spacing w:line="276" w:lineRule="auto"/>
-        <w:rPr>
-          <w:rFonts w:ascii="Roboto" w:hAnsi="Roboto"/>
-        </w:rPr>
-      </w:pPr>
-      <w:r>
-        <w:rPr>
-          <w:rFonts w:ascii="Roboto" w:hAnsi="Roboto"/>
+      </w:pPr>
+    </w:p>
+    <w:p>
+      <w:pPr>
+        <w:spacing w:line="276" w:lineRule="auto"/>
+        <w:rPr>
+          <w:rFonts w:ascii="Roboto" w:hAnsi="Roboto"/>
+          <w:b/>
+          <w:bCs/>
           <w:noProof/>
         </w:rPr>
+      </w:pPr>
+      <w:r>
+        <w:rPr>
+          <w:rFonts w:ascii="Roboto" w:hAnsi="Roboto"/>
+          <w:b/>
+          <w:bCs/>
+          <w:noProof/>
+        </w:rPr>
+        <w:t>Pause</w:t>
+      </w:r>
+      <w:r>
+        <w:rPr>
+          <w:rFonts w:ascii="Roboto" w:hAnsi="Roboto"/>
+          <w:b/>
+          <w:bCs/>
+          <w:noProof/>
+        </w:rPr>
+        <w:t xml:space="preserve"> Menu Interactions:</w:t>
+      </w:r>
+    </w:p>
+    <w:p>
+      <w:pPr>
+        <w:spacing w:line="276" w:lineRule="auto"/>
+        <w:rPr>
+          <w:rFonts w:ascii="Roboto" w:hAnsi="Roboto"/>
+          <w:noProof/>
+        </w:rPr>
+      </w:pPr>
+      <w:r>
+        <w:rPr>
+          <w:rFonts w:ascii="Roboto" w:hAnsi="Roboto"/>
+          <w:noProof/>
+        </w:rPr>
+        <w:t xml:space="preserve">The </w:t>
+      </w:r>
+      <w:r>
+        <w:rPr>
+          <w:rFonts w:ascii="Roboto" w:hAnsi="Roboto"/>
+          <w:noProof/>
+        </w:rPr>
+        <w:t>Pause</w:t>
+      </w:r>
+      <w:r>
+        <w:rPr>
+          <w:rFonts w:ascii="Roboto" w:hAnsi="Roboto"/>
+          <w:noProof/>
+        </w:rPr>
+        <w:t xml:space="preserve"> Menu interface follows this sequence when being interacted with.</w:t>
+      </w:r>
+    </w:p>
+    <w:p>
+      <w:pPr>
+        <w:spacing w:line="276" w:lineRule="auto"/>
+        <w:rPr>
+          <w:rFonts w:ascii="Roboto" w:hAnsi="Roboto"/>
+          <w:noProof/>
+        </w:rPr>
+      </w:pPr>
+    </w:p>
+    <w:p>
+      <w:pPr>
+        <w:spacing w:line="276" w:lineRule="auto"/>
+        <w:rPr>
+          <w:rFonts w:ascii="Roboto" w:hAnsi="Roboto"/>
+          <w:noProof/>
+        </w:rPr>
+      </w:pPr>
+      <w:r>
+        <w:rPr>
+          <w:rFonts w:ascii="Roboto" w:hAnsi="Roboto"/>
+          <w:noProof/>
+        </w:rPr>
         <w:drawing>
-          <wp:anchor distT="0" distB="0" distL="114300" distR="114300" simplePos="0" relativeHeight="251658240" behindDoc="0" locked="0" layoutInCell="1" allowOverlap="1" wp14:anchorId="5F2F36ED" wp14:editId="614B3A27">
-            <wp:simplePos x="0" y="0"/>
-            <wp:positionH relativeFrom="margin">
-              <wp:align>right</wp:align>
-            </wp:positionH>
-            <wp:positionV relativeFrom="paragraph">
-              <wp:posOffset>210820</wp:posOffset>
-            </wp:positionV>
-            <wp:extent cx="5476875" cy="4446270"/>
-            <wp:effectExtent l="0" t="0" r="9525" b="0"/>
-            <wp:wrapTopAndBottom/>
-            <wp:docPr id="3" name="Picture 3"/>
+          <wp:inline distT="0" distB="0" distL="0" distR="0" wp14:anchorId="443D6CDF" wp14:editId="04DCAB23">
+            <wp:extent cx="5105936" cy="2989691"/>
+            <wp:effectExtent l="0" t="0" r="0" b="1270"/>
+            <wp:docPr id="16" name="Picture 16"/>
             <wp:cNvGraphicFramePr>
               <a:graphicFrameLocks xmlns:a="http://schemas.openxmlformats.org/drawingml/2006/main" noChangeAspect="1"/>
             </wp:cNvGraphicFramePr>
@@ -4372,8 +4931,10 @@
               <a:graphicData uri="http://schemas.openxmlformats.org/drawingml/2006/picture">
                 <pic:pic xmlns:pic="http://schemas.openxmlformats.org/drawingml/2006/picture">
                   <pic:nvPicPr>
-                    <pic:cNvPr id="3" name="Picture 3"/>
-                    <pic:cNvPicPr/>
+                    <pic:cNvPr id="0" name="Picture 9"/>
+                    <pic:cNvPicPr>
+                      <a:picLocks noChangeAspect="1" noChangeArrowheads="1"/>
+                    </pic:cNvPicPr>
                   </pic:nvPicPr>
                   <pic:blipFill>
                     <a:blip r:embed="rId14" cstate="print">
@@ -4383,46 +4944,509 @@
                         </a:ext>
                       </a:extLst>
                     </a:blip>
+                    <a:srcRect/>
                     <a:stretch>
                       <a:fillRect/>
                     </a:stretch>
                   </pic:blipFill>
-                  <pic:spPr>
+                  <pic:spPr bwMode="auto">
                     <a:xfrm>
                       <a:off x="0" y="0"/>
-                      <a:ext cx="5476875" cy="4446270"/>
+                      <a:ext cx="5123751" cy="3000122"/>
                     </a:xfrm>
                     <a:prstGeom prst="rect">
                       <a:avLst/>
                     </a:prstGeom>
+                    <a:noFill/>
+                    <a:ln>
+                      <a:noFill/>
+                    </a:ln>
                   </pic:spPr>
                 </pic:pic>
               </a:graphicData>
             </a:graphic>
-            <wp14:sizeRelH relativeFrom="margin">
-              <wp14:pctWidth>0</wp14:pctWidth>
-            </wp14:sizeRelH>
-            <wp14:sizeRelV relativeFrom="margin">
-              <wp14:pctHeight>0</wp14:pctHeight>
-            </wp14:sizeRelV>
-          </wp:anchor>
+          </wp:inline>
         </w:drawing>
       </w:r>
+    </w:p>
+    <w:p>
+      <w:pPr>
+        <w:spacing w:line="276" w:lineRule="auto"/>
+        <w:rPr>
+          <w:rFonts w:ascii="Roboto" w:hAnsi="Roboto"/>
+          <w:noProof/>
+        </w:rPr>
+      </w:pPr>
+    </w:p>
+    <w:p>
+      <w:pPr>
+        <w:spacing w:line="276" w:lineRule="auto"/>
+        <w:rPr>
+          <w:rFonts w:ascii="Roboto" w:hAnsi="Roboto"/>
+          <w:noProof/>
+        </w:rPr>
+      </w:pPr>
+    </w:p>
+    <w:p>
+      <w:pPr>
+        <w:spacing w:line="276" w:lineRule="auto"/>
+        <w:rPr>
+          <w:rFonts w:ascii="Roboto" w:hAnsi="Roboto"/>
+          <w:b/>
+          <w:bCs/>
+          <w:noProof/>
+        </w:rPr>
+      </w:pPr>
+      <w:r>
+        <w:rPr>
+          <w:rFonts w:ascii="Roboto" w:hAnsi="Roboto"/>
+          <w:b/>
+          <w:bCs/>
+          <w:noProof/>
+        </w:rPr>
+        <w:lastRenderedPageBreak/>
+        <w:t>Invite</w:t>
+      </w:r>
+      <w:r>
+        <w:rPr>
+          <w:rFonts w:ascii="Roboto" w:hAnsi="Roboto"/>
+          <w:b/>
+          <w:bCs/>
+          <w:noProof/>
+        </w:rPr>
+        <w:t xml:space="preserve"> Menu Interactions:</w:t>
+      </w:r>
+    </w:p>
+    <w:p>
+      <w:pPr>
+        <w:spacing w:line="276" w:lineRule="auto"/>
+        <w:rPr>
+          <w:rFonts w:ascii="Roboto" w:hAnsi="Roboto"/>
+          <w:noProof/>
+        </w:rPr>
+      </w:pPr>
+      <w:r>
+        <w:rPr>
+          <w:rFonts w:ascii="Roboto" w:hAnsi="Roboto"/>
+          <w:noProof/>
+        </w:rPr>
+        <w:t xml:space="preserve">The </w:t>
+      </w:r>
+      <w:r>
+        <w:rPr>
+          <w:rFonts w:ascii="Roboto" w:hAnsi="Roboto"/>
+          <w:noProof/>
+        </w:rPr>
+        <w:t>Invite</w:t>
+      </w:r>
+      <w:r>
+        <w:rPr>
+          <w:rFonts w:ascii="Roboto" w:hAnsi="Roboto"/>
+          <w:noProof/>
+        </w:rPr>
+        <w:t xml:space="preserve"> Menu interface follows this sequence when being interacted with.</w:t>
+      </w:r>
+    </w:p>
+    <w:p>
+      <w:pPr>
+        <w:rPr>
+          <w:rFonts w:ascii="Roboto" w:hAnsi="Roboto"/>
+          <w:b/>
+          <w:bCs/>
+          <w:noProof/>
+        </w:rPr>
+      </w:pPr>
+    </w:p>
+    <w:p>
+      <w:pPr>
+        <w:rPr>
+          <w:rFonts w:ascii="Roboto" w:hAnsi="Roboto"/>
+          <w:b/>
+          <w:bCs/>
+          <w:noProof/>
+        </w:rPr>
+      </w:pPr>
+    </w:p>
+    <w:p>
+      <w:pPr>
+        <w:rPr>
+          <w:rFonts w:ascii="Roboto" w:hAnsi="Roboto"/>
+          <w:b/>
+          <w:bCs/>
+          <w:noProof/>
+        </w:rPr>
+      </w:pPr>
+      <w:r>
+        <w:rPr>
+          <w:rFonts w:ascii="Roboto" w:hAnsi="Roboto"/>
+          <w:b/>
+          <w:bCs/>
+          <w:noProof/>
+        </w:rPr>
+        <w:drawing>
+          <wp:inline distT="0" distB="0" distL="0" distR="0" wp14:anchorId="2491231B" wp14:editId="52ABC568">
+            <wp:extent cx="5080883" cy="3141466"/>
+            <wp:effectExtent l="0" t="0" r="5715" b="1905"/>
+            <wp:docPr id="17" name="Picture 17"/>
+            <wp:cNvGraphicFramePr>
+              <a:graphicFrameLocks xmlns:a="http://schemas.openxmlformats.org/drawingml/2006/main" noChangeAspect="1"/>
+            </wp:cNvGraphicFramePr>
+            <a:graphic xmlns:a="http://schemas.openxmlformats.org/drawingml/2006/main">
+              <a:graphicData uri="http://schemas.openxmlformats.org/drawingml/2006/picture">
+                <pic:pic xmlns:pic="http://schemas.openxmlformats.org/drawingml/2006/picture">
+                  <pic:nvPicPr>
+                    <pic:cNvPr id="0" name="Picture 10"/>
+                    <pic:cNvPicPr>
+                      <a:picLocks noChangeAspect="1" noChangeArrowheads="1"/>
+                    </pic:cNvPicPr>
+                  </pic:nvPicPr>
+                  <pic:blipFill>
+                    <a:blip r:embed="rId15" cstate="print">
+                      <a:extLst>
+                        <a:ext uri="{28A0092B-C50C-407E-A947-70E740481C1C}">
+                          <a14:useLocalDpi xmlns:a14="http://schemas.microsoft.com/office/drawing/2010/main" val="0"/>
+                        </a:ext>
+                      </a:extLst>
+                    </a:blip>
+                    <a:srcRect/>
+                    <a:stretch>
+                      <a:fillRect/>
+                    </a:stretch>
+                  </pic:blipFill>
+                  <pic:spPr bwMode="auto">
+                    <a:xfrm>
+                      <a:off x="0" y="0"/>
+                      <a:ext cx="5090835" cy="3147620"/>
+                    </a:xfrm>
+                    <a:prstGeom prst="rect">
+                      <a:avLst/>
+                    </a:prstGeom>
+                    <a:noFill/>
+                    <a:ln>
+                      <a:noFill/>
+                    </a:ln>
+                  </pic:spPr>
+                </pic:pic>
+              </a:graphicData>
+            </a:graphic>
+          </wp:inline>
+        </w:drawing>
+      </w:r>
+    </w:p>
+    <w:p>
+      <w:pPr>
+        <w:rPr>
+          <w:rFonts w:ascii="Roboto" w:hAnsi="Roboto"/>
+          <w:b/>
+          <w:bCs/>
+          <w:noProof/>
+        </w:rPr>
+      </w:pPr>
+    </w:p>
+    <w:p>
+      <w:pPr>
+        <w:rPr>
+          <w:rFonts w:ascii="Roboto" w:hAnsi="Roboto"/>
+          <w:b/>
+          <w:bCs/>
+          <w:noProof/>
+        </w:rPr>
+      </w:pPr>
+    </w:p>
+    <w:p>
+      <w:pPr>
+        <w:rPr>
+          <w:rFonts w:ascii="Roboto" w:hAnsi="Roboto"/>
+          <w:b/>
+          <w:bCs/>
+          <w:noProof/>
+        </w:rPr>
+      </w:pPr>
+    </w:p>
+    <w:p>
+      <w:pPr>
+        <w:rPr>
+          <w:rFonts w:ascii="Roboto" w:hAnsi="Roboto"/>
+          <w:b/>
+          <w:bCs/>
+          <w:noProof/>
+        </w:rPr>
+      </w:pPr>
+    </w:p>
+    <w:p>
+      <w:pPr>
+        <w:rPr>
+          <w:rFonts w:ascii="Roboto" w:hAnsi="Roboto"/>
+          <w:b/>
+          <w:bCs/>
+          <w:noProof/>
+        </w:rPr>
+      </w:pPr>
+    </w:p>
+    <w:p>
+      <w:pPr>
+        <w:rPr>
+          <w:rFonts w:ascii="Roboto" w:hAnsi="Roboto"/>
+          <w:b/>
+          <w:bCs/>
+          <w:noProof/>
+        </w:rPr>
+      </w:pPr>
+    </w:p>
+    <w:p>
+      <w:pPr>
+        <w:rPr>
+          <w:rFonts w:ascii="Roboto" w:hAnsi="Roboto"/>
+          <w:b/>
+          <w:bCs/>
+          <w:noProof/>
+        </w:rPr>
+      </w:pPr>
+    </w:p>
+    <w:p>
+      <w:pPr>
+        <w:rPr>
+          <w:rFonts w:ascii="Roboto" w:hAnsi="Roboto"/>
+          <w:b/>
+          <w:bCs/>
+          <w:noProof/>
+        </w:rPr>
+      </w:pPr>
+    </w:p>
+    <w:p>
+      <w:pPr>
+        <w:rPr>
+          <w:rFonts w:ascii="Roboto" w:hAnsi="Roboto"/>
+          <w:b/>
+          <w:bCs/>
+          <w:noProof/>
+        </w:rPr>
+      </w:pPr>
+    </w:p>
+    <w:p>
+      <w:pPr>
+        <w:rPr>
+          <w:rFonts w:ascii="Roboto" w:hAnsi="Roboto"/>
+          <w:b/>
+          <w:bCs/>
+          <w:noProof/>
+        </w:rPr>
+      </w:pPr>
+    </w:p>
+    <w:p>
+      <w:pPr>
+        <w:spacing w:line="276" w:lineRule="auto"/>
+        <w:rPr>
+          <w:rFonts w:ascii="Roboto" w:hAnsi="Roboto"/>
+          <w:noProof/>
+        </w:rPr>
+      </w:pPr>
+    </w:p>
+    <w:p>
+      <w:pPr>
+        <w:rPr>
+          <w:rFonts w:ascii="Roboto" w:hAnsi="Roboto"/>
+          <w:b/>
+          <w:bCs/>
+          <w:noProof/>
+        </w:rPr>
+      </w:pPr>
+    </w:p>
+    <w:p>
+      <w:pPr>
+        <w:rPr>
+          <w:rFonts w:ascii="Roboto" w:hAnsi="Roboto"/>
+          <w:b/>
+          <w:bCs/>
+          <w:noProof/>
+        </w:rPr>
+      </w:pPr>
+    </w:p>
+    <w:p>
+      <w:pPr>
+        <w:rPr>
+          <w:rFonts w:ascii="Roboto" w:hAnsi="Roboto"/>
+          <w:b/>
+          <w:bCs/>
+          <w:noProof/>
+        </w:rPr>
+      </w:pPr>
+    </w:p>
+    <w:p>
+      <w:pPr>
+        <w:pStyle w:val="Heading1"/>
+        <w:keepLines/>
+        <w:spacing w:line="276" w:lineRule="auto"/>
+        <w:rPr>
+          <w:rFonts w:ascii="Roboto" w:hAnsi="Roboto"/>
+        </w:rPr>
+      </w:pPr>
+      <w:r>
+        <w:rPr>
+          <w:rFonts w:ascii="Roboto" w:hAnsi="Roboto"/>
+        </w:rPr>
+        <w:lastRenderedPageBreak/>
+        <w:t>Use Case View</w:t>
+      </w:r>
+      <w:bookmarkEnd w:id="12"/>
     </w:p>
     <w:p>
       <w:pPr>
         <w:keepNext/>
         <w:keepLines/>
         <w:spacing w:line="276" w:lineRule="auto"/>
-        <w:jc w:val="center"/>
-        <w:rPr>
-          <w:rFonts w:ascii="Roboto" w:hAnsi="Roboto"/>
-        </w:rPr>
-      </w:pPr>
+        <w:rPr>
+          <w:rFonts w:ascii="Roboto" w:hAnsi="Roboto"/>
+        </w:rPr>
+      </w:pPr>
+    </w:p>
+    <w:p>
+      <w:pPr>
+        <w:keepNext/>
+        <w:keepLines/>
+        <w:spacing w:line="276" w:lineRule="auto"/>
+        <w:jc w:val="both"/>
+        <w:rPr>
+          <w:rFonts w:ascii="Roboto" w:hAnsi="Roboto"/>
+        </w:rPr>
+      </w:pPr>
+      <w:r>
+        <w:rPr>
+          <w:rFonts w:ascii="Roboto" w:hAnsi="Roboto"/>
+        </w:rPr>
+        <w:t>The following diagram represents the UI flow. This flow diagram is meant to visually represent the interface screens in the ShadowStalk application and how the user is going to get from one screen to another.</w:t>
+      </w:r>
+    </w:p>
+    <w:p>
+      <w:pPr>
+        <w:keepNext/>
+        <w:keepLines/>
+        <w:spacing w:line="276" w:lineRule="auto"/>
+        <w:jc w:val="both"/>
+        <w:rPr>
+          <w:rFonts w:ascii="Roboto" w:hAnsi="Roboto"/>
+        </w:rPr>
+      </w:pPr>
+    </w:p>
+    <w:p>
+      <w:pPr>
+        <w:keepNext/>
+        <w:keepLines/>
+        <w:spacing w:line="276" w:lineRule="auto"/>
+        <w:jc w:val="both"/>
+        <w:rPr>
+          <w:rFonts w:ascii="Roboto" w:hAnsi="Roboto"/>
+        </w:rPr>
+      </w:pPr>
+      <w:r>
+        <w:rPr>
+          <w:rFonts w:ascii="Roboto" w:hAnsi="Roboto"/>
+          <w:b/>
+          <w:bCs/>
+        </w:rPr>
+        <w:t>Note:</w:t>
+      </w:r>
+      <w:r>
+        <w:rPr>
+          <w:rFonts w:ascii="Roboto" w:hAnsi="Roboto"/>
+        </w:rPr>
+        <w:t xml:space="preserve"> </w:t>
+      </w:r>
+      <w:r>
+        <w:rPr>
+          <w:rFonts w:ascii="Roboto" w:hAnsi="Roboto"/>
+        </w:rPr>
+        <w:t>This is a work in progress, as the Options panel is currently in development.</w:t>
+      </w:r>
+    </w:p>
+    <w:p>
+      <w:pPr>
+        <w:keepNext/>
+        <w:keepLines/>
+        <w:spacing w:line="276" w:lineRule="auto"/>
+        <w:jc w:val="both"/>
+        <w:rPr>
+          <w:rFonts w:ascii="Roboto" w:hAnsi="Roboto"/>
+        </w:rPr>
+      </w:pPr>
+    </w:p>
+    <w:p>
+      <w:pPr>
+        <w:keepNext/>
+        <w:keepLines/>
+        <w:spacing w:line="276" w:lineRule="auto"/>
+        <w:rPr>
+          <w:rFonts w:ascii="Roboto" w:hAnsi="Roboto"/>
+        </w:rPr>
+      </w:pPr>
+    </w:p>
+    <w:p>
+      <w:pPr>
+        <w:keepNext/>
+        <w:keepLines/>
+        <w:spacing w:line="276" w:lineRule="auto"/>
+        <w:rPr>
+          <w:rFonts w:ascii="Roboto" w:hAnsi="Roboto"/>
+        </w:rPr>
+      </w:pPr>
+      <w:r>
+        <w:rPr>
+          <w:rFonts w:ascii="Roboto" w:hAnsi="Roboto"/>
+          <w:noProof/>
+        </w:rPr>
+        <w:drawing>
+          <wp:inline distT="0" distB="0" distL="0" distR="0" wp14:anchorId="1F5AD59A" wp14:editId="4AF22AE0">
+            <wp:extent cx="5495925" cy="5146977"/>
+            <wp:effectExtent l="0" t="0" r="0" b="0"/>
+            <wp:docPr id="10" name="Picture 10"/>
+            <wp:cNvGraphicFramePr>
+              <a:graphicFrameLocks xmlns:a="http://schemas.openxmlformats.org/drawingml/2006/main" noChangeAspect="1"/>
+            </wp:cNvGraphicFramePr>
+            <a:graphic xmlns:a="http://schemas.openxmlformats.org/drawingml/2006/main">
+              <a:graphicData uri="http://schemas.openxmlformats.org/drawingml/2006/picture">
+                <pic:pic xmlns:pic="http://schemas.openxmlformats.org/drawingml/2006/picture">
+                  <pic:nvPicPr>
+                    <pic:cNvPr id="0" name="Picture 3"/>
+                    <pic:cNvPicPr>
+                      <a:picLocks noChangeAspect="1" noChangeArrowheads="1"/>
+                    </pic:cNvPicPr>
+                  </pic:nvPicPr>
+                  <pic:blipFill>
+                    <a:blip r:embed="rId16" cstate="print">
+                      <a:extLst>
+                        <a:ext uri="{28A0092B-C50C-407E-A947-70E740481C1C}">
+                          <a14:useLocalDpi xmlns:a14="http://schemas.microsoft.com/office/drawing/2010/main" val="0"/>
+                        </a:ext>
+                      </a:extLst>
+                    </a:blip>
+                    <a:srcRect/>
+                    <a:stretch>
+                      <a:fillRect/>
+                    </a:stretch>
+                  </pic:blipFill>
+                  <pic:spPr bwMode="auto">
+                    <a:xfrm>
+                      <a:off x="0" y="0"/>
+                      <a:ext cx="5509851" cy="5160019"/>
+                    </a:xfrm>
+                    <a:prstGeom prst="rect">
+                      <a:avLst/>
+                    </a:prstGeom>
+                    <a:noFill/>
+                    <a:ln>
+                      <a:noFill/>
+                    </a:ln>
+                  </pic:spPr>
+                </pic:pic>
+              </a:graphicData>
+            </a:graphic>
+          </wp:inline>
+        </w:drawing>
+      </w:r>
     </w:p>
     <w:sectPr>
-      <w:headerReference w:type="default" r:id="rId15"/>
-      <w:footerReference w:type="default" r:id="rId16"/>
+      <w:headerReference w:type="default" r:id="rId17"/>
+      <w:footerReference w:type="default" r:id="rId18"/>
       <w:pgSz w:w="12240" w:h="15840"/>
       <w:pgMar w:top="1440" w:right="1800" w:bottom="1440" w:left="1800" w:header="720" w:footer="720" w:gutter="0"/>
       <w:cols w:space="720"/>
@@ -4433,7 +5457,7 @@
 </file>
 
 <file path=word/endnotes.xml><?xml version="1.0" encoding="utf-8"?>
-<w:endnotes xmlns:wpc="http://schemas.microsoft.com/office/word/2010/wordprocessingCanvas" xmlns:cx="http://schemas.microsoft.com/office/drawing/2014/chartex" xmlns:cx1="http://schemas.microsoft.com/office/drawing/2015/9/8/chartex" xmlns:cx2="http://schemas.microsoft.com/office/drawing/2015/10/21/chartex" xmlns:cx3="http://schemas.microsoft.com/office/drawing/2016/5/9/chartex" xmlns:cx4="http://schemas.microsoft.com/office/drawing/2016/5/10/chartex" xmlns:cx5="http://schemas.microsoft.com/office/drawing/2016/5/11/chartex" xmlns:cx6="http://schemas.microsoft.com/office/drawing/2016/5/12/chartex" xmlns:cx7="http://schemas.microsoft.com/office/drawing/2016/5/13/chartex" xmlns:cx8="http://schemas.microsoft.com/office/drawing/2016/5/14/chartex" xmlns:mc="http://schemas.openxmlformats.org/markup-compatibility/2006" xmlns:aink="http://schemas.microsoft.com/office/drawing/2016/ink" xmlns:am3d="http://schemas.microsoft.com/office/drawing/2017/model3d" xmlns:o="urn:schemas-microsoft-com:office:office" xmlns:r="http://schemas.openxmlformats.org/officeDocument/2006/relationships" xmlns:m="http://schemas.openxmlformats.org/officeDocument/2006/math" xmlns:v="urn:schemas-microsoft-com:vml" xmlns:wp14="http://schemas.microsoft.com/office/word/2010/wordprocessingDrawing" xmlns:wp="http://schemas.openxmlformats.org/drawingml/2006/wordprocessingDrawing" xmlns:w10="urn:schemas-microsoft-com:office:word" xmlns:w="http://schemas.openxmlformats.org/wordprocessingml/2006/main" xmlns:w14="http://schemas.microsoft.com/office/word/2010/wordml" xmlns:w15="http://schemas.microsoft.com/office/word/2012/wordml" xmlns:w16cex="http://schemas.microsoft.com/office/word/2018/wordml/cex" xmlns:w16cid="http://schemas.microsoft.com/office/word/2016/wordml/cid" xmlns:w16="http://schemas.microsoft.com/office/word/2018/wordml" xmlns:w16se="http://schemas.microsoft.com/office/word/2015/wordml/symex" xmlns:wpg="http://schemas.microsoft.com/office/word/2010/wordprocessingGroup" xmlns:wpi="http://schemas.microsoft.com/office/word/2010/wordprocessingInk" xmlns:wne="http://schemas.microsoft.com/office/word/2006/wordml" xmlns:wps="http://schemas.microsoft.com/office/word/2010/wordprocessingShape" mc:Ignorable="w14 w15 w16se w16cid w16 w16cex wp14">
+<w:endnotes xmlns:wpc="http://schemas.microsoft.com/office/word/2010/wordprocessingCanvas" xmlns:cx="http://schemas.microsoft.com/office/drawing/2014/chartex" xmlns:cx1="http://schemas.microsoft.com/office/drawing/2015/9/8/chartex" xmlns:cx2="http://schemas.microsoft.com/office/drawing/2015/10/21/chartex" xmlns:cx3="http://schemas.microsoft.com/office/drawing/2016/5/9/chartex" xmlns:cx4="http://schemas.microsoft.com/office/drawing/2016/5/10/chartex" xmlns:cx5="http://schemas.microsoft.com/office/drawing/2016/5/11/chartex" xmlns:cx6="http://schemas.microsoft.com/office/drawing/2016/5/12/chartex" xmlns:cx7="http://schemas.microsoft.com/office/drawing/2016/5/13/chartex" xmlns:cx8="http://schemas.microsoft.com/office/drawing/2016/5/14/chartex" xmlns:mc="http://schemas.openxmlformats.org/markup-compatibility/2006" xmlns:aink="http://schemas.microsoft.com/office/drawing/2016/ink" xmlns:am3d="http://schemas.microsoft.com/office/drawing/2017/model3d" xmlns:o="urn:schemas-microsoft-com:office:office" xmlns:r="http://schemas.openxmlformats.org/officeDocument/2006/relationships" xmlns:m="http://schemas.openxmlformats.org/officeDocument/2006/math" xmlns:v="urn:schemas-microsoft-com:vml" xmlns:wp14="http://schemas.microsoft.com/office/word/2010/wordprocessingDrawing" xmlns:wp="http://schemas.openxmlformats.org/drawingml/2006/wordprocessingDrawing" xmlns:w10="urn:schemas-microsoft-com:office:word" xmlns:w="http://schemas.openxmlformats.org/wordprocessingml/2006/main" xmlns:w14="http://schemas.microsoft.com/office/word/2010/wordml" xmlns:w15="http://schemas.microsoft.com/office/word/2012/wordml" xmlns:w16cex="http://schemas.microsoft.com/office/word/2018/wordml/cex" xmlns:w16cid="http://schemas.microsoft.com/office/word/2016/wordml/cid" xmlns:w16="http://schemas.microsoft.com/office/word/2018/wordml" xmlns:w16sdtdh="http://schemas.microsoft.com/office/word/2020/wordml/sdtdatahash" xmlns:w16se="http://schemas.microsoft.com/office/word/2015/wordml/symex" xmlns:wpg="http://schemas.microsoft.com/office/word/2010/wordprocessingGroup" xmlns:wpi="http://schemas.microsoft.com/office/word/2010/wordprocessingInk" xmlns:wne="http://schemas.microsoft.com/office/word/2006/wordml" xmlns:wps="http://schemas.microsoft.com/office/word/2010/wordprocessingShape" mc:Ignorable="w14 w15 w16se w16cid w16 w16cex w16sdtdh wp14">
   <w:endnote w:type="separator" w:id="-1">
     <w:p>
       <w:r>
@@ -4452,7 +5476,7 @@
 </file>
 
 <file path=word/footer1.xml><?xml version="1.0" encoding="utf-8"?>
-<w:ftr xmlns:wpc="http://schemas.microsoft.com/office/word/2010/wordprocessingCanvas" xmlns:cx="http://schemas.microsoft.com/office/drawing/2014/chartex" xmlns:cx1="http://schemas.microsoft.com/office/drawing/2015/9/8/chartex" xmlns:cx2="http://schemas.microsoft.com/office/drawing/2015/10/21/chartex" xmlns:cx3="http://schemas.microsoft.com/office/drawing/2016/5/9/chartex" xmlns:cx4="http://schemas.microsoft.com/office/drawing/2016/5/10/chartex" xmlns:cx5="http://schemas.microsoft.com/office/drawing/2016/5/11/chartex" xmlns:cx6="http://schemas.microsoft.com/office/drawing/2016/5/12/chartex" xmlns:cx7="http://schemas.microsoft.com/office/drawing/2016/5/13/chartex" xmlns:cx8="http://schemas.microsoft.com/office/drawing/2016/5/14/chartex" xmlns:mc="http://schemas.openxmlformats.org/markup-compatibility/2006" xmlns:aink="http://schemas.microsoft.com/office/drawing/2016/ink" xmlns:am3d="http://schemas.microsoft.com/office/drawing/2017/model3d" xmlns:o="urn:schemas-microsoft-com:office:office" xmlns:r="http://schemas.openxmlformats.org/officeDocument/2006/relationships" xmlns:m="http://schemas.openxmlformats.org/officeDocument/2006/math" xmlns:v="urn:schemas-microsoft-com:vml" xmlns:wp14="http://schemas.microsoft.com/office/word/2010/wordprocessingDrawing" xmlns:wp="http://schemas.openxmlformats.org/drawingml/2006/wordprocessingDrawing" xmlns:w10="urn:schemas-microsoft-com:office:word" xmlns:w="http://schemas.openxmlformats.org/wordprocessingml/2006/main" xmlns:w14="http://schemas.microsoft.com/office/word/2010/wordml" xmlns:w15="http://schemas.microsoft.com/office/word/2012/wordml" xmlns:w16cex="http://schemas.microsoft.com/office/word/2018/wordml/cex" xmlns:w16cid="http://schemas.microsoft.com/office/word/2016/wordml/cid" xmlns:w16="http://schemas.microsoft.com/office/word/2018/wordml" xmlns:w16se="http://schemas.microsoft.com/office/word/2015/wordml/symex" xmlns:wpg="http://schemas.microsoft.com/office/word/2010/wordprocessingGroup" xmlns:wpi="http://schemas.microsoft.com/office/word/2010/wordprocessingInk" xmlns:wne="http://schemas.microsoft.com/office/word/2006/wordml" xmlns:wps="http://schemas.microsoft.com/office/word/2010/wordprocessingShape" mc:Ignorable="w14 w15 w16se w16cid w16 w16cex wp14">
+<w:ftr xmlns:wpc="http://schemas.microsoft.com/office/word/2010/wordprocessingCanvas" xmlns:cx="http://schemas.microsoft.com/office/drawing/2014/chartex" xmlns:cx1="http://schemas.microsoft.com/office/drawing/2015/9/8/chartex" xmlns:cx2="http://schemas.microsoft.com/office/drawing/2015/10/21/chartex" xmlns:cx3="http://schemas.microsoft.com/office/drawing/2016/5/9/chartex" xmlns:cx4="http://schemas.microsoft.com/office/drawing/2016/5/10/chartex" xmlns:cx5="http://schemas.microsoft.com/office/drawing/2016/5/11/chartex" xmlns:cx6="http://schemas.microsoft.com/office/drawing/2016/5/12/chartex" xmlns:cx7="http://schemas.microsoft.com/office/drawing/2016/5/13/chartex" xmlns:cx8="http://schemas.microsoft.com/office/drawing/2016/5/14/chartex" xmlns:mc="http://schemas.openxmlformats.org/markup-compatibility/2006" xmlns:aink="http://schemas.microsoft.com/office/drawing/2016/ink" xmlns:am3d="http://schemas.microsoft.com/office/drawing/2017/model3d" xmlns:o="urn:schemas-microsoft-com:office:office" xmlns:r="http://schemas.openxmlformats.org/officeDocument/2006/relationships" xmlns:m="http://schemas.openxmlformats.org/officeDocument/2006/math" xmlns:v="urn:schemas-microsoft-com:vml" xmlns:wp14="http://schemas.microsoft.com/office/word/2010/wordprocessingDrawing" xmlns:wp="http://schemas.openxmlformats.org/drawingml/2006/wordprocessingDrawing" xmlns:w10="urn:schemas-microsoft-com:office:word" xmlns:w="http://schemas.openxmlformats.org/wordprocessingml/2006/main" xmlns:w14="http://schemas.microsoft.com/office/word/2010/wordml" xmlns:w15="http://schemas.microsoft.com/office/word/2012/wordml" xmlns:w16cex="http://schemas.microsoft.com/office/word/2018/wordml/cex" xmlns:w16cid="http://schemas.microsoft.com/office/word/2016/wordml/cid" xmlns:w16="http://schemas.microsoft.com/office/word/2018/wordml" xmlns:w16sdtdh="http://schemas.microsoft.com/office/word/2020/wordml/sdtdatahash" xmlns:w16se="http://schemas.microsoft.com/office/word/2015/wordml/symex" xmlns:wpg="http://schemas.microsoft.com/office/word/2010/wordprocessingGroup" xmlns:wpi="http://schemas.microsoft.com/office/word/2010/wordprocessingInk" xmlns:wne="http://schemas.microsoft.com/office/word/2006/wordml" xmlns:wps="http://schemas.microsoft.com/office/word/2010/wordprocessingShape" mc:Ignorable="w14 w15 w16se w16cid w16 w16cex w16sdtdh wp14">
   <w:p>
     <w:pPr>
       <w:pStyle w:val="Footer"/>
@@ -4540,7 +5564,7 @@
 </file>
 
 <file path=word/footnotes.xml><?xml version="1.0" encoding="utf-8"?>
-<w:footnotes xmlns:wpc="http://schemas.microsoft.com/office/word/2010/wordprocessingCanvas" xmlns:cx="http://schemas.microsoft.com/office/drawing/2014/chartex" xmlns:cx1="http://schemas.microsoft.com/office/drawing/2015/9/8/chartex" xmlns:cx2="http://schemas.microsoft.com/office/drawing/2015/10/21/chartex" xmlns:cx3="http://schemas.microsoft.com/office/drawing/2016/5/9/chartex" xmlns:cx4="http://schemas.microsoft.com/office/drawing/2016/5/10/chartex" xmlns:cx5="http://schemas.microsoft.com/office/drawing/2016/5/11/chartex" xmlns:cx6="http://schemas.microsoft.com/office/drawing/2016/5/12/chartex" xmlns:cx7="http://schemas.microsoft.com/office/drawing/2016/5/13/chartex" xmlns:cx8="http://schemas.microsoft.com/office/drawing/2016/5/14/chartex" xmlns:mc="http://schemas.openxmlformats.org/markup-compatibility/2006" xmlns:aink="http://schemas.microsoft.com/office/drawing/2016/ink" xmlns:am3d="http://schemas.microsoft.com/office/drawing/2017/model3d" xmlns:o="urn:schemas-microsoft-com:office:office" xmlns:r="http://schemas.openxmlformats.org/officeDocument/2006/relationships" xmlns:m="http://schemas.openxmlformats.org/officeDocument/2006/math" xmlns:v="urn:schemas-microsoft-com:vml" xmlns:wp14="http://schemas.microsoft.com/office/word/2010/wordprocessingDrawing" xmlns:wp="http://schemas.openxmlformats.org/drawingml/2006/wordprocessingDrawing" xmlns:w10="urn:schemas-microsoft-com:office:word" xmlns:w="http://schemas.openxmlformats.org/wordprocessingml/2006/main" xmlns:w14="http://schemas.microsoft.com/office/word/2010/wordml" xmlns:w15="http://schemas.microsoft.com/office/word/2012/wordml" xmlns:w16cex="http://schemas.microsoft.com/office/word/2018/wordml/cex" xmlns:w16cid="http://schemas.microsoft.com/office/word/2016/wordml/cid" xmlns:w16="http://schemas.microsoft.com/office/word/2018/wordml" xmlns:w16se="http://schemas.microsoft.com/office/word/2015/wordml/symex" xmlns:wpg="http://schemas.microsoft.com/office/word/2010/wordprocessingGroup" xmlns:wpi="http://schemas.microsoft.com/office/word/2010/wordprocessingInk" xmlns:wne="http://schemas.microsoft.com/office/word/2006/wordml" xmlns:wps="http://schemas.microsoft.com/office/word/2010/wordprocessingShape" mc:Ignorable="w14 w15 w16se w16cid w16 w16cex wp14">
+<w:footnotes xmlns:wpc="http://schemas.microsoft.com/office/word/2010/wordprocessingCanvas" xmlns:cx="http://schemas.microsoft.com/office/drawing/2014/chartex" xmlns:cx1="http://schemas.microsoft.com/office/drawing/2015/9/8/chartex" xmlns:cx2="http://schemas.microsoft.com/office/drawing/2015/10/21/chartex" xmlns:cx3="http://schemas.microsoft.com/office/drawing/2016/5/9/chartex" xmlns:cx4="http://schemas.microsoft.com/office/drawing/2016/5/10/chartex" xmlns:cx5="http://schemas.microsoft.com/office/drawing/2016/5/11/chartex" xmlns:cx6="http://schemas.microsoft.com/office/drawing/2016/5/12/chartex" xmlns:cx7="http://schemas.microsoft.com/office/drawing/2016/5/13/chartex" xmlns:cx8="http://schemas.microsoft.com/office/drawing/2016/5/14/chartex" xmlns:mc="http://schemas.openxmlformats.org/markup-compatibility/2006" xmlns:aink="http://schemas.microsoft.com/office/drawing/2016/ink" xmlns:am3d="http://schemas.microsoft.com/office/drawing/2017/model3d" xmlns:o="urn:schemas-microsoft-com:office:office" xmlns:r="http://schemas.openxmlformats.org/officeDocument/2006/relationships" xmlns:m="http://schemas.openxmlformats.org/officeDocument/2006/math" xmlns:v="urn:schemas-microsoft-com:vml" xmlns:wp14="http://schemas.microsoft.com/office/word/2010/wordprocessingDrawing" xmlns:wp="http://schemas.openxmlformats.org/drawingml/2006/wordprocessingDrawing" xmlns:w10="urn:schemas-microsoft-com:office:word" xmlns:w="http://schemas.openxmlformats.org/wordprocessingml/2006/main" xmlns:w14="http://schemas.microsoft.com/office/word/2010/wordml" xmlns:w15="http://schemas.microsoft.com/office/word/2012/wordml" xmlns:w16cex="http://schemas.microsoft.com/office/word/2018/wordml/cex" xmlns:w16cid="http://schemas.microsoft.com/office/word/2016/wordml/cid" xmlns:w16="http://schemas.microsoft.com/office/word/2018/wordml" xmlns:w16sdtdh="http://schemas.microsoft.com/office/word/2020/wordml/sdtdatahash" xmlns:w16se="http://schemas.microsoft.com/office/word/2015/wordml/symex" xmlns:wpg="http://schemas.microsoft.com/office/word/2010/wordprocessingGroup" xmlns:wpi="http://schemas.microsoft.com/office/word/2010/wordprocessingInk" xmlns:wne="http://schemas.microsoft.com/office/word/2006/wordml" xmlns:wps="http://schemas.microsoft.com/office/word/2010/wordprocessingShape" mc:Ignorable="w14 w15 w16se w16cid w16 w16cex w16sdtdh wp14">
   <w:footnote w:type="separator" w:id="-1">
     <w:p>
       <w:r>
@@ -4559,7 +5583,7 @@
 </file>
 
 <file path=word/header1.xml><?xml version="1.0" encoding="utf-8"?>
-<w:hdr xmlns:wpc="http://schemas.microsoft.com/office/word/2010/wordprocessingCanvas" xmlns:cx="http://schemas.microsoft.com/office/drawing/2014/chartex" xmlns:cx1="http://schemas.microsoft.com/office/drawing/2015/9/8/chartex" xmlns:cx2="http://schemas.microsoft.com/office/drawing/2015/10/21/chartex" xmlns:cx3="http://schemas.microsoft.com/office/drawing/2016/5/9/chartex" xmlns:cx4="http://schemas.microsoft.com/office/drawing/2016/5/10/chartex" xmlns:cx5="http://schemas.microsoft.com/office/drawing/2016/5/11/chartex" xmlns:cx6="http://schemas.microsoft.com/office/drawing/2016/5/12/chartex" xmlns:cx7="http://schemas.microsoft.com/office/drawing/2016/5/13/chartex" xmlns:cx8="http://schemas.microsoft.com/office/drawing/2016/5/14/chartex" xmlns:mc="http://schemas.openxmlformats.org/markup-compatibility/2006" xmlns:aink="http://schemas.microsoft.com/office/drawing/2016/ink" xmlns:am3d="http://schemas.microsoft.com/office/drawing/2017/model3d" xmlns:o="urn:schemas-microsoft-com:office:office" xmlns:r="http://schemas.openxmlformats.org/officeDocument/2006/relationships" xmlns:m="http://schemas.openxmlformats.org/officeDocument/2006/math" xmlns:v="urn:schemas-microsoft-com:vml" xmlns:wp14="http://schemas.microsoft.com/office/word/2010/wordprocessingDrawing" xmlns:wp="http://schemas.openxmlformats.org/drawingml/2006/wordprocessingDrawing" xmlns:w10="urn:schemas-microsoft-com:office:word" xmlns:w="http://schemas.openxmlformats.org/wordprocessingml/2006/main" xmlns:w14="http://schemas.microsoft.com/office/word/2010/wordml" xmlns:w15="http://schemas.microsoft.com/office/word/2012/wordml" xmlns:w16cex="http://schemas.microsoft.com/office/word/2018/wordml/cex" xmlns:w16cid="http://schemas.microsoft.com/office/word/2016/wordml/cid" xmlns:w16="http://schemas.microsoft.com/office/word/2018/wordml" xmlns:w16se="http://schemas.microsoft.com/office/word/2015/wordml/symex" xmlns:wpg="http://schemas.microsoft.com/office/word/2010/wordprocessingGroup" xmlns:wpi="http://schemas.microsoft.com/office/word/2010/wordprocessingInk" xmlns:wne="http://schemas.microsoft.com/office/word/2006/wordml" xmlns:wps="http://schemas.microsoft.com/office/word/2010/wordprocessingShape" mc:Ignorable="w14 w15 w16se w16cid w16 w16cex wp14">
+<w:hdr xmlns:wpc="http://schemas.microsoft.com/office/word/2010/wordprocessingCanvas" xmlns:cx="http://schemas.microsoft.com/office/drawing/2014/chartex" xmlns:cx1="http://schemas.microsoft.com/office/drawing/2015/9/8/chartex" xmlns:cx2="http://schemas.microsoft.com/office/drawing/2015/10/21/chartex" xmlns:cx3="http://schemas.microsoft.com/office/drawing/2016/5/9/chartex" xmlns:cx4="http://schemas.microsoft.com/office/drawing/2016/5/10/chartex" xmlns:cx5="http://schemas.microsoft.com/office/drawing/2016/5/11/chartex" xmlns:cx6="http://schemas.microsoft.com/office/drawing/2016/5/12/chartex" xmlns:cx7="http://schemas.microsoft.com/office/drawing/2016/5/13/chartex" xmlns:cx8="http://schemas.microsoft.com/office/drawing/2016/5/14/chartex" xmlns:mc="http://schemas.openxmlformats.org/markup-compatibility/2006" xmlns:aink="http://schemas.microsoft.com/office/drawing/2016/ink" xmlns:am3d="http://schemas.microsoft.com/office/drawing/2017/model3d" xmlns:o="urn:schemas-microsoft-com:office:office" xmlns:r="http://schemas.openxmlformats.org/officeDocument/2006/relationships" xmlns:m="http://schemas.openxmlformats.org/officeDocument/2006/math" xmlns:v="urn:schemas-microsoft-com:vml" xmlns:wp14="http://schemas.microsoft.com/office/word/2010/wordprocessingDrawing" xmlns:wp="http://schemas.openxmlformats.org/drawingml/2006/wordprocessingDrawing" xmlns:w10="urn:schemas-microsoft-com:office:word" xmlns:w="http://schemas.openxmlformats.org/wordprocessingml/2006/main" xmlns:w14="http://schemas.microsoft.com/office/word/2010/wordml" xmlns:w15="http://schemas.microsoft.com/office/word/2012/wordml" xmlns:w16cex="http://schemas.microsoft.com/office/word/2018/wordml/cex" xmlns:w16cid="http://schemas.microsoft.com/office/word/2016/wordml/cid" xmlns:w16="http://schemas.microsoft.com/office/word/2018/wordml" xmlns:w16sdtdh="http://schemas.microsoft.com/office/word/2020/wordml/sdtdatahash" xmlns:w16se="http://schemas.microsoft.com/office/word/2015/wordml/symex" xmlns:wpg="http://schemas.microsoft.com/office/word/2010/wordprocessingGroup" xmlns:wpi="http://schemas.microsoft.com/office/word/2010/wordprocessingInk" xmlns:wne="http://schemas.microsoft.com/office/word/2006/wordml" xmlns:wps="http://schemas.microsoft.com/office/word/2010/wordprocessingShape" mc:Ignorable="w14 w15 w16se w16cid w16 w16cex w16sdtdh wp14">
   <w:p>
     <w:pPr>
       <w:pStyle w:val="Header"/>
@@ -4578,14 +5602,20 @@
       <w:rPr>
         <w:rFonts w:ascii="Roboto" w:hAnsi="Roboto" w:cs="Arial"/>
       </w:rPr>
-      <w:t>0.1</w:t>
+      <w:t>0.</w:t>
+    </w:r>
+    <w:r>
+      <w:rPr>
+        <w:rFonts w:ascii="Roboto" w:hAnsi="Roboto" w:cs="Arial"/>
+      </w:rPr>
+      <w:t>2</w:t>
     </w:r>
   </w:p>
 </w:hdr>
 </file>
 
 <file path=word/numbering.xml><?xml version="1.0" encoding="utf-8"?>
-<w:numbering xmlns:wpc="http://schemas.microsoft.com/office/word/2010/wordprocessingCanvas" xmlns:cx="http://schemas.microsoft.com/office/drawing/2014/chartex" xmlns:cx1="http://schemas.microsoft.com/office/drawing/2015/9/8/chartex" xmlns:cx2="http://schemas.microsoft.com/office/drawing/2015/10/21/chartex" xmlns:cx3="http://schemas.microsoft.com/office/drawing/2016/5/9/chartex" xmlns:cx4="http://schemas.microsoft.com/office/drawing/2016/5/10/chartex" xmlns:cx5="http://schemas.microsoft.com/office/drawing/2016/5/11/chartex" xmlns:cx6="http://schemas.microsoft.com/office/drawing/2016/5/12/chartex" xmlns:cx7="http://schemas.microsoft.com/office/drawing/2016/5/13/chartex" xmlns:cx8="http://schemas.microsoft.com/office/drawing/2016/5/14/chartex" xmlns:mc="http://schemas.openxmlformats.org/markup-compatibility/2006" xmlns:aink="http://schemas.microsoft.com/office/drawing/2016/ink" xmlns:am3d="http://schemas.microsoft.com/office/drawing/2017/model3d" xmlns:o="urn:schemas-microsoft-com:office:office" xmlns:r="http://schemas.openxmlformats.org/officeDocument/2006/relationships" xmlns:m="http://schemas.openxmlformats.org/officeDocument/2006/math" xmlns:v="urn:schemas-microsoft-com:vml" xmlns:wp14="http://schemas.microsoft.com/office/word/2010/wordprocessingDrawing" xmlns:wp="http://schemas.openxmlformats.org/drawingml/2006/wordprocessingDrawing" xmlns:w10="urn:schemas-microsoft-com:office:word" xmlns:w="http://schemas.openxmlformats.org/wordprocessingml/2006/main" xmlns:w14="http://schemas.microsoft.com/office/word/2010/wordml" xmlns:w15="http://schemas.microsoft.com/office/word/2012/wordml" xmlns:w16cex="http://schemas.microsoft.com/office/word/2018/wordml/cex" xmlns:w16cid="http://schemas.microsoft.com/office/word/2016/wordml/cid" xmlns:w16="http://schemas.microsoft.com/office/word/2018/wordml" xmlns:w16se="http://schemas.microsoft.com/office/word/2015/wordml/symex" xmlns:wpg="http://schemas.microsoft.com/office/word/2010/wordprocessingGroup" xmlns:wpi="http://schemas.microsoft.com/office/word/2010/wordprocessingInk" xmlns:wne="http://schemas.microsoft.com/office/word/2006/wordml" xmlns:wps="http://schemas.microsoft.com/office/word/2010/wordprocessingShape" mc:Ignorable="w14 w15 w16se w16cid w16 w16cex wp14">
+<w:numbering xmlns:wpc="http://schemas.microsoft.com/office/word/2010/wordprocessingCanvas" xmlns:cx="http://schemas.microsoft.com/office/drawing/2014/chartex" xmlns:cx1="http://schemas.microsoft.com/office/drawing/2015/9/8/chartex" xmlns:cx2="http://schemas.microsoft.com/office/drawing/2015/10/21/chartex" xmlns:cx3="http://schemas.microsoft.com/office/drawing/2016/5/9/chartex" xmlns:cx4="http://schemas.microsoft.com/office/drawing/2016/5/10/chartex" xmlns:cx5="http://schemas.microsoft.com/office/drawing/2016/5/11/chartex" xmlns:cx6="http://schemas.microsoft.com/office/drawing/2016/5/12/chartex" xmlns:cx7="http://schemas.microsoft.com/office/drawing/2016/5/13/chartex" xmlns:cx8="http://schemas.microsoft.com/office/drawing/2016/5/14/chartex" xmlns:mc="http://schemas.openxmlformats.org/markup-compatibility/2006" xmlns:aink="http://schemas.microsoft.com/office/drawing/2016/ink" xmlns:am3d="http://schemas.microsoft.com/office/drawing/2017/model3d" xmlns:o="urn:schemas-microsoft-com:office:office" xmlns:r="http://schemas.openxmlformats.org/officeDocument/2006/relationships" xmlns:m="http://schemas.openxmlformats.org/officeDocument/2006/math" xmlns:v="urn:schemas-microsoft-com:vml" xmlns:wp14="http://schemas.microsoft.com/office/word/2010/wordprocessingDrawing" xmlns:wp="http://schemas.openxmlformats.org/drawingml/2006/wordprocessingDrawing" xmlns:w10="urn:schemas-microsoft-com:office:word" xmlns:w="http://schemas.openxmlformats.org/wordprocessingml/2006/main" xmlns:w14="http://schemas.microsoft.com/office/word/2010/wordml" xmlns:w15="http://schemas.microsoft.com/office/word/2012/wordml" xmlns:w16cex="http://schemas.microsoft.com/office/word/2018/wordml/cex" xmlns:w16cid="http://schemas.microsoft.com/office/word/2016/wordml/cid" xmlns:w16="http://schemas.microsoft.com/office/word/2018/wordml" xmlns:w16sdtdh="http://schemas.microsoft.com/office/word/2020/wordml/sdtdatahash" xmlns:w16se="http://schemas.microsoft.com/office/word/2015/wordml/symex" xmlns:wpg="http://schemas.microsoft.com/office/word/2010/wordprocessingGroup" xmlns:wpi="http://schemas.microsoft.com/office/word/2010/wordprocessingInk" xmlns:wne="http://schemas.microsoft.com/office/word/2006/wordml" xmlns:wps="http://schemas.microsoft.com/office/word/2010/wordprocessingShape" mc:Ignorable="w14 w15 w16se w16cid w16 w16cex w16sdtdh wp14">
   <w:abstractNum w:abstractNumId="0" w15:restartNumberingAfterBreak="0">
     <w:nsid w:val="04490EE5"/>
     <w:multiLevelType w:val="hybridMultilevel"/>
@@ -9884,7 +10914,7 @@
 </file>
 
 <file path=word/styles.xml><?xml version="1.0" encoding="utf-8"?>
-<w:styles xmlns:mc="http://schemas.openxmlformats.org/markup-compatibility/2006" xmlns:r="http://schemas.openxmlformats.org/officeDocument/2006/relationships" xmlns:w="http://schemas.openxmlformats.org/wordprocessingml/2006/main" xmlns:w14="http://schemas.microsoft.com/office/word/2010/wordml" xmlns:w15="http://schemas.microsoft.com/office/word/2012/wordml" xmlns:w16cex="http://schemas.microsoft.com/office/word/2018/wordml/cex" xmlns:w16cid="http://schemas.microsoft.com/office/word/2016/wordml/cid" xmlns:w16="http://schemas.microsoft.com/office/word/2018/wordml" xmlns:w16se="http://schemas.microsoft.com/office/word/2015/wordml/symex" mc:Ignorable="w14 w15 w16se w16cid w16 w16cex">
+<w:styles xmlns:mc="http://schemas.openxmlformats.org/markup-compatibility/2006" xmlns:r="http://schemas.openxmlformats.org/officeDocument/2006/relationships" xmlns:w="http://schemas.openxmlformats.org/wordprocessingml/2006/main" xmlns:w14="http://schemas.microsoft.com/office/word/2010/wordml" xmlns:w15="http://schemas.microsoft.com/office/word/2012/wordml" xmlns:w16cex="http://schemas.microsoft.com/office/word/2018/wordml/cex" xmlns:w16cid="http://schemas.microsoft.com/office/word/2016/wordml/cid" xmlns:w16="http://schemas.microsoft.com/office/word/2018/wordml" xmlns:w16sdtdh="http://schemas.microsoft.com/office/word/2020/wordml/sdtdatahash" xmlns:w16se="http://schemas.microsoft.com/office/word/2015/wordml/symex" mc:Ignorable="w14 w15 w16se w16cid w16 w16cex w16sdtdh">
   <w:docDefaults>
     <w:rPrDefault>
       <w:rPr>
@@ -10275,7 +11305,7 @@
   <w:style w:type="paragraph" w:default="1" w:styleId="Normal">
     <w:name w:val="Normal"/>
     <w:qFormat/>
-    <w:rsid w:val="0074066C"/>
+    <w:rsid w:val="003964AA"/>
     <w:rPr>
       <w:sz w:val="24"/>
       <w:szCs w:val="24"/>

</xml_diff>